<commit_message>
LY commit for image
</commit_message>
<xml_diff>
--- a/基于robet-framework的自动化测试框架总体设计.docx
+++ b/基于robet-framework的自动化测试框架总体设计.docx
@@ -1,6 +1,6 @@
 
 <file path=word/document.xml><?xml version="1.0" encoding="utf-8"?>
-<w:document xmlns:wpc="http://schemas.microsoft.com/office/word/2010/wordprocessingCanvas" xmlns:mc="http://schemas.openxmlformats.org/markup-compatibility/2006" xmlns:o="urn:schemas-microsoft-com:office:office" xmlns:r="http://schemas.openxmlformats.org/officeDocument/2006/relationships" xmlns:m="http://schemas.openxmlformats.org/officeDocument/2006/math" xmlns:v="urn:schemas-microsoft-com:vml" xmlns:wp14="http://schemas.microsoft.com/office/word/2010/wordprocessingDrawing" xmlns:wp="http://schemas.openxmlformats.org/drawingml/2006/wordprocessingDrawing" xmlns:w10="urn:schemas-microsoft-com:office:word" xmlns:w="http://schemas.openxmlformats.org/wordprocessingml/2006/main" xmlns:w14="http://schemas.microsoft.com/office/word/2010/wordml" xmlns:wpg="http://schemas.microsoft.com/office/word/2010/wordprocessingGroup" xmlns:wpi="http://schemas.microsoft.com/office/word/2010/wordprocessingInk" xmlns:wne="http://schemas.microsoft.com/office/word/2006/wordml" xmlns:wps="http://schemas.microsoft.com/office/word/2010/wordprocessingShape" mc:Ignorable="w14 wp14">
+<w:document xmlns:wpc="http://schemas.microsoft.com/office/word/2010/wordprocessingCanvas" xmlns:cx="http://schemas.microsoft.com/office/drawing/2014/chartex" xmlns:mc="http://schemas.openxmlformats.org/markup-compatibility/2006" xmlns:o="urn:schemas-microsoft-com:office:office" xmlns:r="http://schemas.openxmlformats.org/officeDocument/2006/relationships" xmlns:m="http://schemas.openxmlformats.org/officeDocument/2006/math" xmlns:v="urn:schemas-microsoft-com:vml" xmlns:wp14="http://schemas.microsoft.com/office/word/2010/wordprocessingDrawing" xmlns:wp="http://schemas.openxmlformats.org/drawingml/2006/wordprocessingDrawing" xmlns:w10="urn:schemas-microsoft-com:office:word" xmlns:w="http://schemas.openxmlformats.org/wordprocessingml/2006/main" xmlns:w14="http://schemas.microsoft.com/office/word/2010/wordml" xmlns:w15="http://schemas.microsoft.com/office/word/2012/wordml" xmlns:w16se="http://schemas.microsoft.com/office/word/2015/wordml/symex" xmlns:wpg="http://schemas.microsoft.com/office/word/2010/wordprocessingGroup" xmlns:wpi="http://schemas.microsoft.com/office/word/2010/wordprocessingInk" xmlns:wne="http://schemas.microsoft.com/office/word/2006/wordml" xmlns:wps="http://schemas.microsoft.com/office/word/2010/wordprocessingShape" mc:Ignorable="w14 w15 w16se wp14">
   <w:body>
     <w:p>
       <w:pPr>
@@ -20,23 +20,13 @@
         </w:rPr>
         <w:t>基于</w:t>
       </w:r>
-      <w:proofErr w:type="spellStart"/>
       <w:r>
         <w:rPr>
           <w:rFonts w:ascii="Times New Roman" w:eastAsia="宋体" w:hAnsi="Times New Roman" w:cs="Times New Roman"/>
           <w:sz w:val="36"/>
           <w:szCs w:val="36"/>
         </w:rPr>
-        <w:t>robet</w:t>
-      </w:r>
-      <w:proofErr w:type="spellEnd"/>
-      <w:r>
-        <w:rPr>
-          <w:rFonts w:ascii="Times New Roman" w:eastAsia="宋体" w:hAnsi="Times New Roman" w:cs="Times New Roman"/>
-          <w:sz w:val="36"/>
-          <w:szCs w:val="36"/>
-        </w:rPr>
-        <w:t>-framework</w:t>
+        <w:t>robet-framework</w:t>
       </w:r>
       <w:r>
         <w:rPr>
@@ -89,23 +79,13 @@
         </w:rPr>
         <w:t>本自动化测试框架是基于</w:t>
       </w:r>
-      <w:proofErr w:type="spellStart"/>
-      <w:r>
-        <w:rPr>
-          <w:rFonts w:ascii="Times New Roman" w:eastAsia="宋体" w:hAnsi="Times New Roman" w:cs="Times New Roman"/>
-          <w:sz w:val="24"/>
-          <w:szCs w:val="24"/>
-        </w:rPr>
-        <w:t>robet</w:t>
-      </w:r>
-      <w:proofErr w:type="spellEnd"/>
-      <w:r>
-        <w:rPr>
-          <w:rFonts w:ascii="Times New Roman" w:eastAsia="宋体" w:hAnsi="Times New Roman" w:cs="Times New Roman"/>
-          <w:sz w:val="24"/>
-          <w:szCs w:val="24"/>
-        </w:rPr>
-        <w:t>-framework</w:t>
+      <w:r>
+        <w:rPr>
+          <w:rFonts w:ascii="Times New Roman" w:eastAsia="宋体" w:hAnsi="Times New Roman" w:cs="Times New Roman"/>
+          <w:sz w:val="24"/>
+          <w:szCs w:val="24"/>
+        </w:rPr>
+        <w:t>robet-framework</w:t>
       </w:r>
       <w:r>
         <w:rPr>
@@ -161,7 +141,7 @@
         <w:pStyle w:val="a3"/>
         <w:ind w:left="720" w:firstLineChars="0" w:firstLine="0"/>
         <w:rPr>
-          <w:rFonts w:ascii="Times New Roman" w:eastAsia="宋体" w:hAnsi="Times New Roman" w:cs="Times New Roman" w:hint="eastAsia"/>
+          <w:rFonts w:ascii="Times New Roman" w:eastAsia="宋体" w:hAnsi="Times New Roman" w:cs="Times New Roman"/>
           <w:sz w:val="24"/>
           <w:szCs w:val="24"/>
         </w:rPr>
@@ -188,25 +168,7 @@
           <w:sz w:val="24"/>
           <w:szCs w:val="24"/>
         </w:rPr>
-        <w:t>发布版本冒烟测试平台的使用，</w:t>
-      </w:r>
-      <w:proofErr w:type="gramStart"/>
-      <w:r>
-        <w:rPr>
-          <w:rFonts w:ascii="Times New Roman" w:eastAsia="宋体" w:hAnsi="Times New Roman" w:cs="Times New Roman"/>
-          <w:sz w:val="24"/>
-          <w:szCs w:val="24"/>
-        </w:rPr>
-        <w:t>仅初步</w:t>
-      </w:r>
-      <w:proofErr w:type="gramEnd"/>
-      <w:r>
-        <w:rPr>
-          <w:rFonts w:ascii="Times New Roman" w:eastAsia="宋体" w:hAnsi="Times New Roman" w:cs="Times New Roman"/>
-          <w:sz w:val="24"/>
-          <w:szCs w:val="24"/>
-        </w:rPr>
-        <w:t>支持</w:t>
+        <w:t>发布版本冒烟测试平台的使用，仅初步支持</w:t>
       </w:r>
       <w:r>
         <w:rPr>
@@ -283,12 +245,11 @@
         <w:ind w:firstLineChars="0"/>
         <w:outlineLvl w:val="1"/>
         <w:rPr>
-          <w:rFonts w:ascii="Times New Roman" w:eastAsia="宋体" w:hAnsi="Times New Roman" w:cs="Times New Roman" w:hint="eastAsia"/>
+          <w:rFonts w:ascii="Times New Roman" w:eastAsia="宋体" w:hAnsi="Times New Roman" w:cs="Times New Roman"/>
           <w:sz w:val="30"/>
           <w:szCs w:val="30"/>
         </w:rPr>
       </w:pPr>
-      <w:proofErr w:type="spellStart"/>
       <w:r>
         <w:rPr>
           <w:rFonts w:ascii="Times New Roman" w:eastAsia="宋体" w:hAnsi="Times New Roman" w:cs="Times New Roman"/>
@@ -305,7 +266,6 @@
         </w:rPr>
         <w:t>ebot_framework</w:t>
       </w:r>
-      <w:proofErr w:type="spellEnd"/>
       <w:r>
         <w:rPr>
           <w:rFonts w:ascii="Times New Roman" w:eastAsia="宋体" w:hAnsi="Times New Roman" w:cs="Times New Roman" w:hint="eastAsia"/>
@@ -324,12 +284,11 @@
         </w:numPr>
         <w:ind w:firstLineChars="0"/>
         <w:rPr>
-          <w:rFonts w:ascii="Times New Roman" w:eastAsia="宋体" w:hAnsi="Times New Roman" w:cs="Times New Roman" w:hint="eastAsia"/>
-          <w:sz w:val="24"/>
-          <w:szCs w:val="24"/>
-        </w:rPr>
-      </w:pPr>
-      <w:proofErr w:type="spellStart"/>
+          <w:rFonts w:ascii="Times New Roman" w:eastAsia="宋体" w:hAnsi="Times New Roman" w:cs="Times New Roman"/>
+          <w:sz w:val="24"/>
+          <w:szCs w:val="24"/>
+        </w:rPr>
+      </w:pPr>
       <w:r>
         <w:rPr>
           <w:rFonts w:ascii="Times New Roman" w:eastAsia="宋体" w:hAnsi="Times New Roman" w:cs="Times New Roman" w:hint="eastAsia"/>
@@ -338,7 +297,6 @@
         </w:rPr>
         <w:t>rebot_framework</w:t>
       </w:r>
-      <w:proofErr w:type="spellEnd"/>
       <w:r>
         <w:rPr>
           <w:rFonts w:ascii="Times New Roman" w:eastAsia="宋体" w:hAnsi="Times New Roman" w:cs="Times New Roman" w:hint="eastAsia"/>
@@ -353,12 +311,11 @@
         <w:pStyle w:val="a3"/>
         <w:ind w:left="1080" w:firstLineChars="0" w:firstLine="0"/>
         <w:rPr>
-          <w:rFonts w:ascii="Times New Roman" w:eastAsia="宋体" w:hAnsi="Times New Roman" w:cs="Times New Roman" w:hint="eastAsia"/>
-          <w:sz w:val="24"/>
-          <w:szCs w:val="24"/>
-        </w:rPr>
-      </w:pPr>
-      <w:proofErr w:type="spellStart"/>
+          <w:rFonts w:ascii="Times New Roman" w:eastAsia="宋体" w:hAnsi="Times New Roman" w:cs="Times New Roman"/>
+          <w:sz w:val="24"/>
+          <w:szCs w:val="24"/>
+        </w:rPr>
+      </w:pPr>
       <w:r>
         <w:rPr>
           <w:rFonts w:ascii="Times New Roman" w:eastAsia="宋体" w:hAnsi="Times New Roman" w:cs="Times New Roman" w:hint="eastAsia"/>
@@ -367,7 +324,6 @@
         </w:rPr>
         <w:t>rebot_framework</w:t>
       </w:r>
-      <w:proofErr w:type="spellEnd"/>
       <w:r>
         <w:rPr>
           <w:rFonts w:ascii="Times New Roman" w:eastAsia="宋体" w:hAnsi="Times New Roman" w:cs="Times New Roman" w:hint="eastAsia"/>
@@ -430,7 +386,7 @@
         <w:pStyle w:val="a3"/>
         <w:ind w:left="1080" w:firstLineChars="0" w:firstLine="0"/>
         <w:rPr>
-          <w:rFonts w:ascii="Times New Roman" w:eastAsia="宋体" w:hAnsi="Times New Roman" w:cs="Times New Roman" w:hint="eastAsia"/>
+          <w:rFonts w:ascii="Times New Roman" w:eastAsia="宋体" w:hAnsi="Times New Roman" w:cs="Times New Roman"/>
           <w:sz w:val="24"/>
           <w:szCs w:val="24"/>
         </w:rPr>
@@ -443,7 +399,6 @@
         </w:rPr>
         <w:t>具体命令：</w:t>
       </w:r>
-      <w:proofErr w:type="gramStart"/>
       <w:r>
         <w:rPr>
           <w:rFonts w:ascii="Times New Roman" w:eastAsia="宋体" w:hAnsi="Times New Roman" w:cs="Times New Roman" w:hint="eastAsia"/>
@@ -458,19 +413,8 @@
           <w:sz w:val="24"/>
           <w:szCs w:val="24"/>
         </w:rPr>
-        <w:t>C</w:t>
-      </w:r>
-      <w:proofErr w:type="gramEnd"/>
-      <w:r>
-        <w:rPr>
-          <w:rFonts w:ascii="Times New Roman" w:eastAsia="宋体" w:hAnsi="Times New Roman" w:cs="Times New Roman"/>
-          <w:sz w:val="24"/>
-          <w:szCs w:val="24"/>
-        </w:rPr>
-        <w:t>:\Python27\Scripts</w:t>
-      </w:r>
-      <w:bookmarkStart w:id="0" w:name="_GoBack"/>
-      <w:bookmarkEnd w:id="0"/>
+        <w:t>C:\Python27\Scripts</w:t>
+      </w:r>
     </w:p>
     <w:p>
       <w:pPr>
@@ -486,7 +430,6 @@
           <w:szCs w:val="24"/>
         </w:rPr>
       </w:pPr>
-      <w:proofErr w:type="spellStart"/>
       <w:r>
         <w:rPr>
           <w:rFonts w:ascii="Times New Roman" w:eastAsia="宋体" w:hAnsi="Times New Roman" w:cs="Times New Roman" w:hint="eastAsia"/>
@@ -495,7 +438,6 @@
         </w:rPr>
         <w:t>rebot_framework</w:t>
       </w:r>
-      <w:proofErr w:type="spellEnd"/>
       <w:r>
         <w:rPr>
           <w:rFonts w:ascii="Times New Roman" w:eastAsia="宋体" w:hAnsi="Times New Roman" w:cs="Times New Roman" w:hint="eastAsia"/>
@@ -625,25 +567,7 @@
           <w:sz w:val="28"/>
           <w:szCs w:val="28"/>
         </w:rPr>
-        <w:t>一层</w:t>
-      </w:r>
-      <w:proofErr w:type="gramStart"/>
-      <w:r>
-        <w:rPr>
-          <w:rFonts w:ascii="Times New Roman" w:eastAsia="宋体" w:hAnsi="Times New Roman" w:cs="Times New Roman"/>
-          <w:sz w:val="28"/>
-          <w:szCs w:val="28"/>
-        </w:rPr>
-        <w:t>基类封装</w:t>
-      </w:r>
-      <w:proofErr w:type="gramEnd"/>
-      <w:r>
-        <w:rPr>
-          <w:rFonts w:ascii="Times New Roman" w:eastAsia="宋体" w:hAnsi="Times New Roman" w:cs="Times New Roman"/>
-          <w:sz w:val="28"/>
-          <w:szCs w:val="28"/>
-        </w:rPr>
-        <w:t>：</w:t>
+        <w:t>一层基类封装：</w:t>
       </w:r>
     </w:p>
     <w:p>
@@ -656,25 +580,14 @@
           <w:szCs w:val="24"/>
         </w:rPr>
       </w:pPr>
-      <w:proofErr w:type="gramStart"/>
-      <w:r>
-        <w:rPr>
-          <w:rFonts w:ascii="Times New Roman" w:eastAsia="宋体" w:hAnsi="Times New Roman" w:cs="Times New Roman"/>
-          <w:sz w:val="24"/>
-          <w:szCs w:val="24"/>
-        </w:rPr>
-        <w:t>基类封装</w:t>
-      </w:r>
-      <w:proofErr w:type="gramEnd"/>
-      <w:r>
-        <w:rPr>
-          <w:rFonts w:ascii="Times New Roman" w:eastAsia="宋体" w:hAnsi="Times New Roman" w:cs="Times New Roman"/>
-          <w:sz w:val="24"/>
-          <w:szCs w:val="24"/>
-        </w:rPr>
-        <w:t>类名</w:t>
-      </w:r>
-      <w:proofErr w:type="spellStart"/>
+      <w:r>
+        <w:rPr>
+          <w:rFonts w:ascii="Times New Roman" w:eastAsia="宋体" w:hAnsi="Times New Roman" w:cs="Times New Roman"/>
+          <w:sz w:val="24"/>
+          <w:szCs w:val="24"/>
+        </w:rPr>
+        <w:t>基类封装类名</w:t>
+      </w:r>
       <w:r>
         <w:rPr>
           <w:rFonts w:ascii="Times New Roman" w:eastAsia="宋体" w:hAnsi="Times New Roman" w:cs="Times New Roman"/>
@@ -683,7 +596,6 @@
         </w:rPr>
         <w:t>baseTest</w:t>
       </w:r>
-      <w:proofErr w:type="spellEnd"/>
     </w:p>
     <w:p>
       <w:pPr>
@@ -779,8 +691,6 @@
           <w:szCs w:val="18"/>
         </w:rPr>
       </w:pPr>
-      <w:proofErr w:type="spellStart"/>
-      <w:proofErr w:type="gramStart"/>
       <w:r>
         <w:rPr>
           <w:rFonts w:ascii="宋体" w:eastAsia="宋体" w:hAnsi="宋体" w:cs="宋体" w:hint="eastAsia"/>
@@ -789,63 +699,7 @@
           <w:sz w:val="18"/>
           <w:szCs w:val="18"/>
         </w:rPr>
-        <w:t>def</w:t>
-      </w:r>
-      <w:proofErr w:type="spellEnd"/>
-      <w:proofErr w:type="gramEnd"/>
-      <w:r>
-        <w:rPr>
-          <w:rFonts w:ascii="宋体" w:eastAsia="宋体" w:hAnsi="宋体" w:cs="宋体" w:hint="eastAsia"/>
-          <w:color w:val="CC7832"/>
-          <w:kern w:val="0"/>
-          <w:sz w:val="18"/>
-          <w:szCs w:val="18"/>
-        </w:rPr>
-        <w:t xml:space="preserve"> </w:t>
-      </w:r>
-      <w:proofErr w:type="spellStart"/>
-      <w:r>
-        <w:rPr>
-          <w:rFonts w:ascii="宋体" w:eastAsia="宋体" w:hAnsi="宋体" w:cs="宋体" w:hint="eastAsia"/>
-          <w:color w:val="CC7832"/>
-          <w:kern w:val="0"/>
-          <w:sz w:val="18"/>
-          <w:szCs w:val="18"/>
-        </w:rPr>
-        <w:t>cut_Image</w:t>
-      </w:r>
-      <w:proofErr w:type="spellEnd"/>
-      <w:r>
-        <w:rPr>
-          <w:rFonts w:ascii="宋体" w:eastAsia="宋体" w:hAnsi="宋体" w:cs="宋体" w:hint="eastAsia"/>
-          <w:color w:val="CC7832"/>
-          <w:kern w:val="0"/>
-          <w:sz w:val="18"/>
-          <w:szCs w:val="18"/>
-        </w:rPr>
-        <w:t>(</w:t>
-      </w:r>
-      <w:proofErr w:type="spellStart"/>
-      <w:r>
-        <w:rPr>
-          <w:rFonts w:ascii="宋体" w:eastAsia="宋体" w:hAnsi="宋体" w:cs="宋体" w:hint="eastAsia"/>
-          <w:color w:val="CC7832"/>
-          <w:kern w:val="0"/>
-          <w:sz w:val="18"/>
-          <w:szCs w:val="18"/>
-        </w:rPr>
-        <w:t>self,x,y,m,n</w:t>
-      </w:r>
-      <w:proofErr w:type="spellEnd"/>
-      <w:r>
-        <w:rPr>
-          <w:rFonts w:ascii="宋体" w:eastAsia="宋体" w:hAnsi="宋体" w:cs="宋体" w:hint="eastAsia"/>
-          <w:color w:val="CC7832"/>
-          <w:kern w:val="0"/>
-          <w:sz w:val="18"/>
-          <w:szCs w:val="18"/>
-        </w:rPr>
-        <w:t>):</w:t>
+        <w:t>def cut_Image(self,x,y,m,n):</w:t>
       </w:r>
     </w:p>
     <w:p>
@@ -853,7 +707,7 @@
         <w:pStyle w:val="a3"/>
         <w:ind w:left="1800" w:firstLineChars="0" w:firstLine="0"/>
         <w:rPr>
-          <w:rFonts w:ascii="Times New Roman" w:eastAsia="宋体" w:hAnsi="Times New Roman" w:cs="Times New Roman"/>
+          <w:rFonts w:ascii="Times New Roman" w:eastAsia="宋体" w:hAnsi="Times New Roman" w:cs="Times New Roman" w:hint="eastAsia"/>
           <w:sz w:val="24"/>
           <w:szCs w:val="24"/>
         </w:rPr>
@@ -880,25 +734,7 @@
           <w:sz w:val="24"/>
           <w:szCs w:val="24"/>
         </w:rPr>
-        <w:t>(</w:t>
-      </w:r>
-      <w:proofErr w:type="spellStart"/>
-      <w:r>
-        <w:rPr>
-          <w:rFonts w:ascii="Times New Roman" w:eastAsia="宋体" w:hAnsi="Times New Roman" w:cs="Times New Roman" w:hint="eastAsia"/>
-          <w:sz w:val="24"/>
-          <w:szCs w:val="24"/>
-        </w:rPr>
-        <w:t>x,y</w:t>
-      </w:r>
-      <w:proofErr w:type="spellEnd"/>
-      <w:r>
-        <w:rPr>
-          <w:rFonts w:ascii="Times New Roman" w:eastAsia="宋体" w:hAnsi="Times New Roman" w:cs="Times New Roman" w:hint="eastAsia"/>
-          <w:sz w:val="24"/>
-          <w:szCs w:val="24"/>
-        </w:rPr>
-        <w:t>)</w:t>
+        <w:t>(x,y)</w:t>
       </w:r>
       <w:r>
         <w:rPr>
@@ -914,25 +750,7 @@
           <w:sz w:val="24"/>
           <w:szCs w:val="24"/>
         </w:rPr>
-        <w:t>;(</w:t>
-      </w:r>
-      <w:proofErr w:type="spellStart"/>
-      <w:r>
-        <w:rPr>
-          <w:rFonts w:ascii="Times New Roman" w:eastAsia="宋体" w:hAnsi="Times New Roman" w:cs="Times New Roman" w:hint="eastAsia"/>
-          <w:sz w:val="24"/>
-          <w:szCs w:val="24"/>
-        </w:rPr>
-        <w:t>m,n</w:t>
-      </w:r>
-      <w:proofErr w:type="spellEnd"/>
-      <w:r>
-        <w:rPr>
-          <w:rFonts w:ascii="Times New Roman" w:eastAsia="宋体" w:hAnsi="Times New Roman" w:cs="Times New Roman" w:hint="eastAsia"/>
-          <w:sz w:val="24"/>
-          <w:szCs w:val="24"/>
-        </w:rPr>
-        <w:t>)</w:t>
+        <w:t>;(m,n)</w:t>
       </w:r>
       <w:r>
         <w:rPr>
@@ -941,6 +759,108 @@
           <w:szCs w:val="24"/>
         </w:rPr>
         <w:t>为所截取图像的宽度和高度</w:t>
+      </w:r>
+      <w:r>
+        <w:rPr>
+          <w:rFonts w:ascii="Times New Roman" w:eastAsia="宋体" w:hAnsi="Times New Roman" w:cs="Times New Roman" w:hint="eastAsia"/>
+          <w:sz w:val="24"/>
+          <w:szCs w:val="24"/>
+        </w:rPr>
+        <w:t>，</w:t>
+      </w:r>
+      <w:r>
+        <w:rPr>
+          <w:rFonts w:ascii="Times New Roman" w:eastAsia="宋体" w:hAnsi="Times New Roman" w:cs="Times New Roman"/>
+          <w:sz w:val="24"/>
+          <w:szCs w:val="24"/>
+        </w:rPr>
+        <w:t>截取的图片保存</w:t>
+      </w:r>
+      <w:r>
+        <w:rPr>
+          <w:rFonts w:ascii="Times New Roman" w:eastAsia="宋体" w:hAnsi="Times New Roman" w:cs="Times New Roman" w:hint="eastAsia"/>
+          <w:sz w:val="24"/>
+          <w:szCs w:val="24"/>
+        </w:rPr>
+        <w:t>为</w:t>
+      </w:r>
+      <w:r>
+        <w:rPr>
+          <w:rFonts w:ascii="Times New Roman" w:eastAsia="宋体" w:hAnsi="Times New Roman" w:cs="Times New Roman" w:hint="eastAsia"/>
+          <w:sz w:val="24"/>
+          <w:szCs w:val="24"/>
+        </w:rPr>
+        <w:t>compare</w:t>
+      </w:r>
+      <w:r>
+        <w:rPr>
+          <w:rFonts w:ascii="Times New Roman" w:eastAsia="宋体" w:hAnsi="Times New Roman" w:cs="Times New Roman"/>
+          <w:sz w:val="24"/>
+          <w:szCs w:val="24"/>
+        </w:rPr>
+        <w:t>.png</w:t>
+      </w:r>
+      <w:r>
+        <w:rPr>
+          <w:rFonts w:ascii="Times New Roman" w:eastAsia="宋体" w:hAnsi="Times New Roman" w:cs="Times New Roman" w:hint="eastAsia"/>
+          <w:sz w:val="24"/>
+          <w:szCs w:val="24"/>
+        </w:rPr>
+        <w:t>以便进行</w:t>
+      </w:r>
+      <w:r>
+        <w:rPr>
+          <w:rFonts w:ascii="Times New Roman" w:eastAsia="宋体" w:hAnsi="Times New Roman" w:cs="Times New Roman"/>
+          <w:sz w:val="24"/>
+          <w:szCs w:val="24"/>
+        </w:rPr>
+        <w:t>图像对比</w:t>
+      </w:r>
+      <w:bookmarkStart w:id="0" w:name="_GoBack"/>
+      <w:bookmarkEnd w:id="0"/>
+    </w:p>
+    <w:p>
+      <w:pPr>
+        <w:pStyle w:val="a3"/>
+        <w:ind w:left="1800" w:firstLineChars="0" w:firstLine="0"/>
+        <w:rPr>
+          <w:rFonts w:ascii="Times New Roman" w:eastAsia="宋体" w:hAnsi="Times New Roman" w:cs="Times New Roman" w:hint="eastAsia"/>
+          <w:sz w:val="24"/>
+          <w:szCs w:val="24"/>
+        </w:rPr>
+      </w:pPr>
+      <w:r>
+        <w:rPr>
+          <w:rFonts w:ascii="Times New Roman" w:eastAsia="宋体" w:hAnsi="Times New Roman" w:cs="Times New Roman" w:hint="eastAsia"/>
+          <w:sz w:val="24"/>
+          <w:szCs w:val="24"/>
+          <w:shd w:val="pct15" w:color="auto" w:fill="FFFFFF"/>
+        </w:rPr>
+        <w:t>Return</w:t>
+      </w:r>
+      <w:r>
+        <w:rPr>
+          <w:rFonts w:ascii="Times New Roman" w:eastAsia="宋体" w:hAnsi="Times New Roman" w:cs="Times New Roman" w:hint="eastAsia"/>
+          <w:sz w:val="24"/>
+          <w:szCs w:val="24"/>
+        </w:rPr>
+        <w:t>：返回</w:t>
+      </w:r>
+      <w:r>
+        <w:rPr>
+          <w:rFonts w:ascii="Times New Roman" w:eastAsia="宋体" w:hAnsi="Times New Roman" w:cs="Times New Roman"/>
+          <w:sz w:val="24"/>
+          <w:szCs w:val="24"/>
+        </w:rPr>
+        <w:t>im</w:t>
+      </w:r>
+      <w:r>
+        <w:rPr>
+          <w:rFonts w:ascii="Times New Roman" w:eastAsia="宋体" w:hAnsi="Times New Roman" w:cs="Times New Roman"/>
+          <w:sz w:val="24"/>
+          <w:szCs w:val="24"/>
+        </w:rPr>
+        <w:t>对象</w:t>
       </w:r>
     </w:p>
     <w:p>
@@ -957,7 +877,6 @@
           <w:szCs w:val="28"/>
         </w:rPr>
       </w:pPr>
-      <w:proofErr w:type="spellStart"/>
       <w:r>
         <w:rPr>
           <w:rFonts w:ascii="Times New Roman" w:eastAsia="宋体" w:hAnsi="Times New Roman" w:cs="Times New Roman"/>
@@ -966,7 +885,6 @@
         </w:rPr>
         <w:t>Execl</w:t>
       </w:r>
-      <w:proofErr w:type="spellEnd"/>
       <w:r>
         <w:rPr>
           <w:rFonts w:ascii="Times New Roman" w:eastAsia="宋体" w:hAnsi="Times New Roman" w:cs="Times New Roman"/>
@@ -1009,8 +927,6 @@
           <w:szCs w:val="18"/>
         </w:rPr>
       </w:pPr>
-      <w:proofErr w:type="spellStart"/>
-      <w:proofErr w:type="gramStart"/>
       <w:r>
         <w:rPr>
           <w:rFonts w:ascii="宋体" w:eastAsia="宋体" w:hAnsi="宋体" w:cs="宋体" w:hint="eastAsia"/>
@@ -1019,63 +935,7 @@
           <w:sz w:val="18"/>
           <w:szCs w:val="18"/>
         </w:rPr>
-        <w:t>def</w:t>
-      </w:r>
-      <w:proofErr w:type="spellEnd"/>
-      <w:proofErr w:type="gramEnd"/>
-      <w:r>
-        <w:rPr>
-          <w:rFonts w:ascii="宋体" w:eastAsia="宋体" w:hAnsi="宋体" w:cs="宋体" w:hint="eastAsia"/>
-          <w:color w:val="CC7832"/>
-          <w:kern w:val="0"/>
-          <w:sz w:val="18"/>
-          <w:szCs w:val="18"/>
-        </w:rPr>
-        <w:t xml:space="preserve"> </w:t>
-      </w:r>
-      <w:proofErr w:type="spellStart"/>
-      <w:r>
-        <w:rPr>
-          <w:rFonts w:ascii="宋体" w:eastAsia="宋体" w:hAnsi="宋体" w:cs="宋体" w:hint="eastAsia"/>
-          <w:color w:val="CC7832"/>
-          <w:kern w:val="0"/>
-          <w:sz w:val="18"/>
-          <w:szCs w:val="18"/>
-        </w:rPr>
-        <w:t>excel_Pos</w:t>
-      </w:r>
-      <w:proofErr w:type="spellEnd"/>
-      <w:r>
-        <w:rPr>
-          <w:rFonts w:ascii="宋体" w:eastAsia="宋体" w:hAnsi="宋体" w:cs="宋体" w:hint="eastAsia"/>
-          <w:color w:val="CC7832"/>
-          <w:kern w:val="0"/>
-          <w:sz w:val="18"/>
-          <w:szCs w:val="18"/>
-        </w:rPr>
-        <w:t>(</w:t>
-      </w:r>
-      <w:proofErr w:type="spellStart"/>
-      <w:r>
-        <w:rPr>
-          <w:rFonts w:ascii="宋体" w:eastAsia="宋体" w:hAnsi="宋体" w:cs="宋体" w:hint="eastAsia"/>
-          <w:color w:val="CC7832"/>
-          <w:kern w:val="0"/>
-          <w:sz w:val="18"/>
-          <w:szCs w:val="18"/>
-        </w:rPr>
-        <w:t>self,a,b,func</w:t>
-      </w:r>
-      <w:proofErr w:type="spellEnd"/>
-      <w:r>
-        <w:rPr>
-          <w:rFonts w:ascii="宋体" w:eastAsia="宋体" w:hAnsi="宋体" w:cs="宋体" w:hint="eastAsia"/>
-          <w:color w:val="CC7832"/>
-          <w:kern w:val="0"/>
-          <w:sz w:val="18"/>
-          <w:szCs w:val="18"/>
-        </w:rPr>
-        <w:t>=''):</w:t>
+        <w:t>def excel_Pos(self,a,b,func=''):</w:t>
       </w:r>
     </w:p>
     <w:p>
@@ -1131,26 +991,14 @@
         </w:rPr>
         <w:t>：</w:t>
       </w:r>
-      <w:proofErr w:type="spellStart"/>
-      <w:proofErr w:type="gramStart"/>
-      <w:r>
-        <w:rPr>
-          <w:rFonts w:ascii="Times New Roman" w:eastAsia="宋体" w:hAnsi="Times New Roman" w:cs="Times New Roman"/>
-          <w:sz w:val="24"/>
-          <w:szCs w:val="24"/>
-        </w:rPr>
-        <w:t>a,</w:t>
-      </w:r>
-      <w:proofErr w:type="gramEnd"/>
-      <w:r>
-        <w:rPr>
-          <w:rFonts w:ascii="Times New Roman" w:eastAsia="宋体" w:hAnsi="Times New Roman" w:cs="Times New Roman"/>
-          <w:sz w:val="24"/>
-          <w:szCs w:val="24"/>
-        </w:rPr>
-        <w:t>b,func</w:t>
-      </w:r>
-      <w:proofErr w:type="spellEnd"/>
+      <w:r>
+        <w:rPr>
+          <w:rFonts w:ascii="Times New Roman" w:eastAsia="宋体" w:hAnsi="Times New Roman" w:cs="Times New Roman"/>
+          <w:sz w:val="24"/>
+          <w:szCs w:val="24"/>
+        </w:rPr>
+        <w:t>a,b,func</w:t>
+      </w:r>
     </w:p>
     <w:p>
       <w:pPr>
@@ -1226,7 +1074,6 @@
         </w:rPr>
         <w:t>寻找固定点位置参数，</w:t>
       </w:r>
-      <w:proofErr w:type="spellStart"/>
       <w:r>
         <w:rPr>
           <w:rFonts w:ascii="Times New Roman" w:eastAsia="宋体" w:hAnsi="Times New Roman" w:cs="Times New Roman" w:hint="eastAsia"/>
@@ -1235,7 +1082,6 @@
         </w:rPr>
         <w:t>func</w:t>
       </w:r>
-      <w:proofErr w:type="spellEnd"/>
       <w:r>
         <w:rPr>
           <w:rFonts w:ascii="Times New Roman" w:eastAsia="宋体" w:hAnsi="Times New Roman" w:cs="Times New Roman"/>
@@ -1269,6 +1115,7 @@
           <w:sz w:val="24"/>
           <w:szCs w:val="24"/>
         </w:rPr>
+        <w:lastRenderedPageBreak/>
         <w:t>其中</w:t>
       </w:r>
       <w:r>
@@ -1287,7 +1134,6 @@
         </w:rPr>
         <w:t>为</w:t>
       </w:r>
-      <w:proofErr w:type="spellStart"/>
       <w:r>
         <w:rPr>
           <w:rFonts w:ascii="Times New Roman" w:eastAsia="宋体" w:hAnsi="Times New Roman" w:cs="Times New Roman" w:hint="eastAsia"/>
@@ -1296,7 +1142,6 @@
         </w:rPr>
         <w:t>int</w:t>
       </w:r>
-      <w:proofErr w:type="spellEnd"/>
       <w:r>
         <w:rPr>
           <w:rFonts w:ascii="Times New Roman" w:eastAsia="宋体" w:hAnsi="Times New Roman" w:cs="Times New Roman" w:hint="eastAsia"/>
@@ -1327,18 +1172,76 @@
         <w:pStyle w:val="a3"/>
         <w:ind w:left="1800" w:firstLineChars="0" w:firstLine="0"/>
         <w:rPr>
-          <w:rFonts w:ascii="Times New Roman" w:eastAsia="宋体" w:hAnsi="Times New Roman" w:cs="Times New Roman"/>
-          <w:sz w:val="24"/>
-          <w:szCs w:val="24"/>
-        </w:rPr>
-      </w:pPr>
-      <w:r>
-        <w:rPr>
-          <w:rFonts w:ascii="Times New Roman" w:eastAsia="宋体" w:hAnsi="Times New Roman" w:cs="Times New Roman"/>
-          <w:sz w:val="24"/>
-          <w:szCs w:val="24"/>
-        </w:rPr>
-        <w:lastRenderedPageBreak/>
+          <w:rFonts w:ascii="Times New Roman" w:eastAsia="宋体" w:hAnsi="Times New Roman" w:cs="Times New Roman" w:hint="eastAsia"/>
+          <w:sz w:val="24"/>
+          <w:szCs w:val="24"/>
+        </w:rPr>
+      </w:pPr>
+      <w:r>
+        <w:rPr>
+          <w:rFonts w:ascii="Times New Roman" w:eastAsia="宋体" w:hAnsi="Times New Roman" w:cs="Times New Roman" w:hint="eastAsia"/>
+          <w:sz w:val="24"/>
+          <w:szCs w:val="24"/>
+        </w:rPr>
+        <w:t>例如：</w:t>
+      </w:r>
+      <w:r>
+        <w:rPr>
+          <w:rFonts w:ascii="Times New Roman" w:eastAsia="宋体" w:hAnsi="Times New Roman" w:cs="Times New Roman" w:hint="eastAsia"/>
+          <w:sz w:val="24"/>
+          <w:szCs w:val="24"/>
+        </w:rPr>
+        <w:t>要</w:t>
+      </w:r>
+      <w:r>
+        <w:rPr>
+          <w:rFonts w:ascii="Times New Roman" w:eastAsia="宋体" w:hAnsi="Times New Roman" w:cs="Times New Roman"/>
+          <w:sz w:val="24"/>
+          <w:szCs w:val="24"/>
+        </w:rPr>
+        <w:t>返回通讯录中查找框的坐标</w:t>
+      </w:r>
+      <w:r>
+        <w:rPr>
+          <w:rFonts w:ascii="Times New Roman" w:eastAsia="宋体" w:hAnsi="Times New Roman" w:cs="Times New Roman" w:hint="eastAsia"/>
+          <w:sz w:val="24"/>
+          <w:szCs w:val="24"/>
+        </w:rPr>
+        <w:t xml:space="preserve"> excel_Pos(</w:t>
+      </w:r>
+      <w:r>
+        <w:rPr>
+          <w:rFonts w:ascii="Times New Roman" w:eastAsia="宋体" w:hAnsi="Times New Roman" w:cs="Times New Roman"/>
+          <w:sz w:val="24"/>
+          <w:szCs w:val="24"/>
+        </w:rPr>
+        <w:t>0,search_bar,0</w:t>
+      </w:r>
+      <w:r>
+        <w:rPr>
+          <w:rFonts w:ascii="Times New Roman" w:eastAsia="宋体" w:hAnsi="Times New Roman" w:cs="Times New Roman" w:hint="eastAsia"/>
+          <w:sz w:val="24"/>
+          <w:szCs w:val="24"/>
+        </w:rPr>
+        <w:t>)</w:t>
+      </w:r>
+    </w:p>
+    <w:p>
+      <w:pPr>
+        <w:pStyle w:val="a3"/>
+        <w:ind w:left="1800" w:firstLineChars="0" w:firstLine="0"/>
+        <w:rPr>
+          <w:rFonts w:ascii="Times New Roman" w:eastAsia="宋体" w:hAnsi="Times New Roman" w:cs="Times New Roman"/>
+          <w:sz w:val="24"/>
+          <w:szCs w:val="24"/>
+        </w:rPr>
+      </w:pPr>
+      <w:r>
+        <w:rPr>
+          <w:rFonts w:ascii="Times New Roman" w:eastAsia="宋体" w:hAnsi="Times New Roman" w:cs="Times New Roman"/>
+          <w:sz w:val="24"/>
+          <w:szCs w:val="24"/>
+        </w:rPr>
         <w:t>若</w:t>
       </w:r>
       <w:r>
@@ -1365,25 +1268,14 @@
         </w:rPr>
         <w:t>&lt;=5</w:t>
       </w:r>
-      <w:proofErr w:type="gramStart"/>
-      <w:r>
-        <w:rPr>
-          <w:rFonts w:ascii="Times New Roman" w:eastAsia="宋体" w:hAnsi="Times New Roman" w:cs="Times New Roman"/>
-          <w:sz w:val="24"/>
-          <w:szCs w:val="24"/>
-        </w:rPr>
-        <w:t>不</w:t>
-      </w:r>
-      <w:proofErr w:type="gramEnd"/>
-      <w:r>
-        <w:rPr>
-          <w:rFonts w:ascii="Times New Roman" w:eastAsia="宋体" w:hAnsi="Times New Roman" w:cs="Times New Roman"/>
-          <w:sz w:val="24"/>
-          <w:szCs w:val="24"/>
-        </w:rPr>
-        <w:t>等于零，则（</w:t>
-      </w:r>
-      <w:proofErr w:type="spellStart"/>
+      <w:r>
+        <w:rPr>
+          <w:rFonts w:ascii="Times New Roman" w:eastAsia="宋体" w:hAnsi="Times New Roman" w:cs="Times New Roman"/>
+          <w:sz w:val="24"/>
+          <w:szCs w:val="24"/>
+        </w:rPr>
+        <w:t>不等于零，则（</w:t>
+      </w:r>
       <w:r>
         <w:rPr>
           <w:rFonts w:ascii="Times New Roman" w:eastAsia="宋体" w:hAnsi="Times New Roman" w:cs="Times New Roman"/>
@@ -1392,7 +1284,6 @@
         </w:rPr>
         <w:t>a,b</w:t>
       </w:r>
-      <w:proofErr w:type="spellEnd"/>
       <w:r>
         <w:rPr>
           <w:rFonts w:ascii="Times New Roman" w:eastAsia="宋体" w:hAnsi="Times New Roman" w:cs="Times New Roman"/>
@@ -1417,7 +1308,6 @@
         </w:rPr>
         <w:t>坐标，</w:t>
       </w:r>
-      <w:proofErr w:type="spellStart"/>
       <w:r>
         <w:rPr>
           <w:rFonts w:ascii="Times New Roman" w:eastAsia="宋体" w:hAnsi="Times New Roman" w:cs="Times New Roman" w:hint="eastAsia"/>
@@ -1426,7 +1316,6 @@
         </w:rPr>
         <w:t>a,b</w:t>
       </w:r>
-      <w:proofErr w:type="spellEnd"/>
       <w:r>
         <w:rPr>
           <w:rFonts w:ascii="Times New Roman" w:eastAsia="宋体" w:hAnsi="Times New Roman" w:cs="Times New Roman" w:hint="eastAsia"/>
@@ -1435,7 +1324,6 @@
         </w:rPr>
         <w:t>为</w:t>
       </w:r>
-      <w:proofErr w:type="spellStart"/>
       <w:r>
         <w:rPr>
           <w:rFonts w:ascii="Times New Roman" w:eastAsia="宋体" w:hAnsi="Times New Roman" w:cs="Times New Roman" w:hint="eastAsia"/>
@@ -1444,7 +1332,6 @@
         </w:rPr>
         <w:t>int</w:t>
       </w:r>
-      <w:proofErr w:type="spellEnd"/>
       <w:r>
         <w:rPr>
           <w:rFonts w:ascii="Times New Roman" w:eastAsia="宋体" w:hAnsi="Times New Roman" w:cs="Times New Roman" w:hint="eastAsia"/>
@@ -1453,7 +1340,6 @@
         </w:rPr>
         <w:t>型；</w:t>
       </w:r>
-      <w:proofErr w:type="spellStart"/>
       <w:r>
         <w:rPr>
           <w:rFonts w:ascii="Times New Roman" w:eastAsia="宋体" w:hAnsi="Times New Roman" w:cs="Times New Roman"/>
@@ -1462,7 +1348,6 @@
         </w:rPr>
         <w:t>func</w:t>
       </w:r>
-      <w:proofErr w:type="spellEnd"/>
       <w:r>
         <w:rPr>
           <w:rFonts w:ascii="Times New Roman" w:eastAsia="宋体" w:hAnsi="Times New Roman" w:cs="Times New Roman"/>
@@ -1495,7 +1380,6 @@
         </w:rPr>
         <w:t>其中</w:t>
       </w:r>
-      <w:proofErr w:type="spellStart"/>
       <w:r>
         <w:rPr>
           <w:rFonts w:ascii="Times New Roman" w:eastAsia="宋体" w:hAnsi="Times New Roman" w:cs="Times New Roman" w:hint="eastAsia"/>
@@ -1504,7 +1388,6 @@
         </w:rPr>
         <w:t>func</w:t>
       </w:r>
-      <w:proofErr w:type="spellEnd"/>
       <w:r>
         <w:rPr>
           <w:rFonts w:ascii="Times New Roman" w:eastAsia="宋体" w:hAnsi="Times New Roman" w:cs="Times New Roman" w:hint="eastAsia"/>
@@ -1586,7 +1469,7 @@
                     </pic:cNvPicPr>
                   </pic:nvPicPr>
                   <pic:blipFill>
-                    <a:blip r:embed="rId7">
+                    <a:blip r:embed="rId6">
                       <a:extLst>
                         <a:ext uri="{28A0092B-C50C-407E-A947-70E740481C1C}">
                           <a14:useLocalDpi xmlns:a14="http://schemas.microsoft.com/office/drawing/2010/main" val="0"/>
@@ -1620,7 +1503,7 @@
     </w:p>
     <w:p>
       <w:pPr>
-        <w:pStyle w:val="a5"/>
+        <w:pStyle w:val="a6"/>
         <w:jc w:val="center"/>
         <w:rPr>
           <w:rFonts w:ascii="Times New Roman" w:eastAsia="宋体" w:hAnsi="Times New Roman" w:cs="Times New Roman"/>
@@ -1632,32 +1515,37 @@
       <w:r>
         <w:t xml:space="preserve">Figure </w:t>
       </w:r>
-      <w:fldSimple w:instr=" SEQ Figure \* ARABIC ">
-        <w:r>
-          <w:rPr>
-            <w:noProof/>
-          </w:rPr>
-          <w:t>1</w:t>
-        </w:r>
-      </w:fldSimple>
+      <w:r>
+        <w:fldChar w:fldCharType="begin"/>
+      </w:r>
+      <w:r>
+        <w:instrText xml:space="preserve"> SEQ Figure \* ARABIC </w:instrText>
+      </w:r>
+      <w:r>
+        <w:fldChar w:fldCharType="separate"/>
+      </w:r>
+      <w:r>
+        <w:rPr>
+          <w:noProof/>
+        </w:rPr>
+        <w:t>1</w:t>
+      </w:r>
+      <w:r>
+        <w:rPr>
+          <w:noProof/>
+        </w:rPr>
+        <w:fldChar w:fldCharType="end"/>
+      </w:r>
       <w:r>
         <w:rPr>
           <w:rFonts w:hint="eastAsia"/>
         </w:rPr>
-        <w:t xml:space="preserve"> </w:t>
-      </w:r>
-      <w:proofErr w:type="spellStart"/>
+        <w:t xml:space="preserve"> func</w:t>
+      </w:r>
       <w:r>
         <w:rPr>
           <w:rFonts w:hint="eastAsia"/>
         </w:rPr>
-        <w:t>func</w:t>
-      </w:r>
-      <w:proofErr w:type="spellEnd"/>
-      <w:r>
-        <w:rPr>
-          <w:rFonts w:hint="eastAsia"/>
-        </w:rPr>
         <w:t>参数有效时的选项定义</w:t>
       </w:r>
     </w:p>
@@ -1676,6 +1564,7 @@
           <w:rFonts w:ascii="Times New Roman" w:eastAsia="宋体" w:hAnsi="Times New Roman" w:cs="Times New Roman"/>
           <w:sz w:val="24"/>
           <w:szCs w:val="24"/>
+          <w:shd w:val="pct15" w:color="auto" w:fill="FFFFFF"/>
         </w:rPr>
         <w:t>Return</w:t>
       </w:r>
@@ -1687,7 +1576,6 @@
         </w:rPr>
         <w:t>：</w:t>
       </w:r>
-      <w:proofErr w:type="spellStart"/>
       <w:r>
         <w:rPr>
           <w:rFonts w:ascii="Times New Roman" w:eastAsia="宋体" w:hAnsi="Times New Roman" w:cs="Times New Roman" w:hint="eastAsia"/>
@@ -1696,7 +1584,6 @@
         </w:rPr>
         <w:t>pos_list</w:t>
       </w:r>
-      <w:proofErr w:type="spellEnd"/>
       <w:r>
         <w:rPr>
           <w:rFonts w:ascii="Times New Roman" w:eastAsia="宋体" w:hAnsi="Times New Roman" w:cs="Times New Roman" w:hint="eastAsia"/>
@@ -1721,7 +1608,6 @@
         </w:rPr>
         <w:t>，其中包含两个</w:t>
       </w:r>
-      <w:proofErr w:type="spellStart"/>
       <w:r>
         <w:rPr>
           <w:rFonts w:ascii="Times New Roman" w:eastAsia="宋体" w:hAnsi="Times New Roman" w:cs="Times New Roman" w:hint="eastAsia"/>
@@ -1730,7 +1616,6 @@
         </w:rPr>
         <w:t>str</w:t>
       </w:r>
-      <w:proofErr w:type="spellEnd"/>
       <w:r>
         <w:rPr>
           <w:rFonts w:ascii="Times New Roman" w:eastAsia="宋体" w:hAnsi="Times New Roman" w:cs="Times New Roman" w:hint="eastAsia"/>
@@ -1779,25 +1664,7 @@
           <w:sz w:val="28"/>
           <w:szCs w:val="28"/>
         </w:rPr>
-        <w:t>文字识别</w:t>
-      </w:r>
-      <w:proofErr w:type="gramStart"/>
-      <w:r>
-        <w:rPr>
-          <w:rFonts w:ascii="Times New Roman" w:eastAsia="宋体" w:hAnsi="Times New Roman" w:cs="Times New Roman" w:hint="eastAsia"/>
-          <w:sz w:val="28"/>
-          <w:szCs w:val="28"/>
-        </w:rPr>
-        <w:t>库环境</w:t>
-      </w:r>
-      <w:proofErr w:type="gramEnd"/>
-      <w:r>
-        <w:rPr>
-          <w:rFonts w:ascii="Times New Roman" w:eastAsia="宋体" w:hAnsi="Times New Roman" w:cs="Times New Roman" w:hint="eastAsia"/>
-          <w:sz w:val="28"/>
-          <w:szCs w:val="28"/>
-        </w:rPr>
-        <w:t>配置说明</w:t>
+        <w:t>文字识别库环境配置说明</w:t>
       </w:r>
     </w:p>
     <w:p>
@@ -1818,7 +1685,6 @@
         </w:rPr>
         <w:t>安装</w:t>
       </w:r>
-      <w:proofErr w:type="spellStart"/>
       <w:r>
         <w:rPr>
           <w:rFonts w:ascii="Times New Roman" w:eastAsia="宋体" w:hAnsi="Times New Roman" w:cs="Times New Roman" w:hint="eastAsia"/>
@@ -1827,7 +1693,6 @@
         </w:rPr>
         <w:t>pytesseract</w:t>
       </w:r>
-      <w:proofErr w:type="spellEnd"/>
       <w:r>
         <w:rPr>
           <w:rFonts w:ascii="Times New Roman" w:eastAsia="宋体" w:hAnsi="Times New Roman" w:cs="Times New Roman" w:hint="eastAsia"/>
@@ -1836,25 +1701,127 @@
         </w:rPr>
         <w:t>模块：</w:t>
       </w:r>
-      <w:proofErr w:type="gramStart"/>
-      <w:r>
-        <w:rPr>
-          <w:rFonts w:ascii="Times New Roman" w:eastAsia="宋体" w:hAnsi="Times New Roman" w:cs="Times New Roman" w:hint="eastAsia"/>
-          <w:sz w:val="24"/>
-          <w:szCs w:val="24"/>
-        </w:rPr>
-        <w:t>pip</w:t>
-      </w:r>
-      <w:proofErr w:type="gramEnd"/>
-      <w:r>
-        <w:rPr>
-          <w:rFonts w:ascii="Times New Roman" w:eastAsia="宋体" w:hAnsi="Times New Roman" w:cs="Times New Roman" w:hint="eastAsia"/>
-          <w:sz w:val="24"/>
-          <w:szCs w:val="24"/>
-        </w:rPr>
-        <w:t xml:space="preserve"> install </w:t>
-      </w:r>
-      <w:proofErr w:type="spellStart"/>
+      <w:r>
+        <w:rPr>
+          <w:rFonts w:ascii="Times New Roman" w:eastAsia="宋体" w:hAnsi="Times New Roman" w:cs="Times New Roman" w:hint="eastAsia"/>
+          <w:sz w:val="24"/>
+          <w:szCs w:val="24"/>
+        </w:rPr>
+        <w:t>pip install pytesseract</w:t>
+      </w:r>
+    </w:p>
+    <w:p>
+      <w:pPr>
+        <w:pStyle w:val="a3"/>
+        <w:ind w:left="1800" w:firstLineChars="0" w:firstLine="0"/>
+        <w:rPr>
+          <w:rFonts w:ascii="Times New Roman" w:eastAsia="宋体" w:hAnsi="Times New Roman" w:cs="Times New Roman"/>
+          <w:sz w:val="24"/>
+          <w:szCs w:val="24"/>
+        </w:rPr>
+      </w:pPr>
+      <w:r>
+        <w:rPr>
+          <w:rFonts w:ascii="Times New Roman" w:eastAsia="宋体" w:hAnsi="Times New Roman" w:cs="Times New Roman" w:hint="eastAsia"/>
+          <w:sz w:val="24"/>
+          <w:szCs w:val="24"/>
+        </w:rPr>
+        <w:t>安装</w:t>
+      </w:r>
+      <w:r>
+        <w:rPr>
+          <w:rFonts w:ascii="Times New Roman" w:eastAsia="宋体" w:hAnsi="Times New Roman" w:cs="Times New Roman" w:hint="eastAsia"/>
+          <w:sz w:val="24"/>
+          <w:szCs w:val="24"/>
+        </w:rPr>
+        <w:t>tesseract-ocr:</w:t>
+      </w:r>
+    </w:p>
+    <w:p>
+      <w:pPr>
+        <w:pStyle w:val="a3"/>
+        <w:ind w:left="1800" w:firstLineChars="0" w:firstLine="0"/>
+        <w:rPr>
+          <w:rFonts w:ascii="Times New Roman" w:eastAsia="宋体" w:hAnsi="Times New Roman" w:cs="Times New Roman"/>
+          <w:sz w:val="24"/>
+          <w:szCs w:val="24"/>
+        </w:rPr>
+      </w:pPr>
+      <w:r>
+        <w:rPr>
+          <w:rFonts w:ascii="Times New Roman" w:eastAsia="宋体" w:hAnsi="Times New Roman" w:cs="Times New Roman" w:hint="eastAsia"/>
+          <w:sz w:val="24"/>
+          <w:szCs w:val="24"/>
+        </w:rPr>
+        <w:t>请将压缩包中的</w:t>
+      </w:r>
+      <w:r>
+        <w:rPr>
+          <w:rFonts w:ascii="Times New Roman" w:eastAsia="宋体" w:hAnsi="Times New Roman" w:cs="Times New Roman" w:hint="eastAsia"/>
+          <w:sz w:val="24"/>
+          <w:szCs w:val="24"/>
+        </w:rPr>
+        <w:t>tesseract-ocr-setup.exe</w:t>
+      </w:r>
+      <w:r>
+        <w:rPr>
+          <w:rFonts w:ascii="Times New Roman" w:eastAsia="宋体" w:hAnsi="Times New Roman" w:cs="Times New Roman" w:hint="eastAsia"/>
+          <w:sz w:val="24"/>
+          <w:szCs w:val="24"/>
+        </w:rPr>
+        <w:t>进行默认安装，并记住安装目录。安装完成后将中文语言包移动至</w:t>
+      </w:r>
+      <w:r>
+        <w:rPr>
+          <w:rFonts w:ascii="Times New Roman" w:eastAsia="宋体" w:hAnsi="Times New Roman" w:cs="Times New Roman" w:hint="eastAsia"/>
+          <w:sz w:val="24"/>
+          <w:szCs w:val="24"/>
+        </w:rPr>
+        <w:t>Tesseract-OCR</w:t>
+      </w:r>
+      <w:r>
+        <w:rPr>
+          <w:rFonts w:ascii="Times New Roman" w:eastAsia="宋体" w:hAnsi="Times New Roman" w:cs="Times New Roman" w:hint="eastAsia"/>
+          <w:sz w:val="24"/>
+          <w:szCs w:val="24"/>
+        </w:rPr>
+        <w:t>安装目录下的</w:t>
+      </w:r>
+      <w:r>
+        <w:rPr>
+          <w:rFonts w:ascii="Times New Roman" w:eastAsia="宋体" w:hAnsi="Times New Roman" w:cs="Times New Roman" w:hint="eastAsia"/>
+          <w:sz w:val="24"/>
+          <w:szCs w:val="24"/>
+        </w:rPr>
+        <w:t>tessdata</w:t>
+      </w:r>
+      <w:r>
+        <w:rPr>
+          <w:rFonts w:ascii="Times New Roman" w:eastAsia="宋体" w:hAnsi="Times New Roman" w:cs="Times New Roman" w:hint="eastAsia"/>
+          <w:sz w:val="24"/>
+          <w:szCs w:val="24"/>
+        </w:rPr>
+        <w:t>文件夹中。</w:t>
+      </w:r>
+    </w:p>
+    <w:p>
+      <w:pPr>
+        <w:pStyle w:val="a3"/>
+        <w:ind w:left="1800" w:firstLineChars="0" w:firstLine="0"/>
+        <w:rPr>
+          <w:rFonts w:ascii="Times New Roman" w:eastAsia="宋体" w:hAnsi="Times New Roman" w:cs="Times New Roman"/>
+          <w:sz w:val="24"/>
+          <w:szCs w:val="24"/>
+        </w:rPr>
+      </w:pPr>
+      <w:r>
+        <w:rPr>
+          <w:rFonts w:ascii="Times New Roman" w:eastAsia="宋体" w:hAnsi="Times New Roman" w:cs="Times New Roman" w:hint="eastAsia"/>
+          <w:sz w:val="24"/>
+          <w:szCs w:val="24"/>
+        </w:rPr>
+        <w:t>然后打开</w:t>
+      </w:r>
       <w:r>
         <w:rPr>
           <w:rFonts w:ascii="Times New Roman" w:eastAsia="宋体" w:hAnsi="Times New Roman" w:cs="Times New Roman" w:hint="eastAsia"/>
@@ -1863,152 +1830,6 @@
         </w:rPr>
         <w:t>pytesseract</w:t>
       </w:r>
-      <w:proofErr w:type="spellEnd"/>
-    </w:p>
-    <w:p>
-      <w:pPr>
-        <w:pStyle w:val="a3"/>
-        <w:ind w:left="1800" w:firstLineChars="0" w:firstLine="0"/>
-        <w:rPr>
-          <w:rFonts w:ascii="Times New Roman" w:eastAsia="宋体" w:hAnsi="Times New Roman" w:cs="Times New Roman"/>
-          <w:sz w:val="24"/>
-          <w:szCs w:val="24"/>
-        </w:rPr>
-      </w:pPr>
-      <w:r>
-        <w:rPr>
-          <w:rFonts w:ascii="Times New Roman" w:eastAsia="宋体" w:hAnsi="Times New Roman" w:cs="Times New Roman" w:hint="eastAsia"/>
-          <w:sz w:val="24"/>
-          <w:szCs w:val="24"/>
-        </w:rPr>
-        <w:t>安装</w:t>
-      </w:r>
-      <w:proofErr w:type="spellStart"/>
-      <w:r>
-        <w:rPr>
-          <w:rFonts w:ascii="Times New Roman" w:eastAsia="宋体" w:hAnsi="Times New Roman" w:cs="Times New Roman" w:hint="eastAsia"/>
-          <w:sz w:val="24"/>
-          <w:szCs w:val="24"/>
-        </w:rPr>
-        <w:t>tesseract-ocr</w:t>
-      </w:r>
-      <w:proofErr w:type="spellEnd"/>
-      <w:r>
-        <w:rPr>
-          <w:rFonts w:ascii="Times New Roman" w:eastAsia="宋体" w:hAnsi="Times New Roman" w:cs="Times New Roman" w:hint="eastAsia"/>
-          <w:sz w:val="24"/>
-          <w:szCs w:val="24"/>
-        </w:rPr>
-        <w:t>:</w:t>
-      </w:r>
-    </w:p>
-    <w:p>
-      <w:pPr>
-        <w:pStyle w:val="a3"/>
-        <w:ind w:left="1800" w:firstLineChars="0" w:firstLine="0"/>
-        <w:rPr>
-          <w:rFonts w:ascii="Times New Roman" w:eastAsia="宋体" w:hAnsi="Times New Roman" w:cs="Times New Roman"/>
-          <w:sz w:val="24"/>
-          <w:szCs w:val="24"/>
-        </w:rPr>
-      </w:pPr>
-      <w:r>
-        <w:rPr>
-          <w:rFonts w:ascii="Times New Roman" w:eastAsia="宋体" w:hAnsi="Times New Roman" w:cs="Times New Roman" w:hint="eastAsia"/>
-          <w:sz w:val="24"/>
-          <w:szCs w:val="24"/>
-        </w:rPr>
-        <w:t>请将压缩包中的</w:t>
-      </w:r>
-      <w:r>
-        <w:rPr>
-          <w:rFonts w:ascii="Times New Roman" w:eastAsia="宋体" w:hAnsi="Times New Roman" w:cs="Times New Roman" w:hint="eastAsia"/>
-          <w:sz w:val="24"/>
-          <w:szCs w:val="24"/>
-        </w:rPr>
-        <w:t>tesseract-ocr-setup.exe</w:t>
-      </w:r>
-      <w:r>
-        <w:rPr>
-          <w:rFonts w:ascii="Times New Roman" w:eastAsia="宋体" w:hAnsi="Times New Roman" w:cs="Times New Roman" w:hint="eastAsia"/>
-          <w:sz w:val="24"/>
-          <w:szCs w:val="24"/>
-        </w:rPr>
-        <w:t>进行默认安装，并记住安装目录。安装完成后将中文语言包移动至</w:t>
-      </w:r>
-      <w:proofErr w:type="spellStart"/>
-      <w:r>
-        <w:rPr>
-          <w:rFonts w:ascii="Times New Roman" w:eastAsia="宋体" w:hAnsi="Times New Roman" w:cs="Times New Roman" w:hint="eastAsia"/>
-          <w:sz w:val="24"/>
-          <w:szCs w:val="24"/>
-        </w:rPr>
-        <w:t>Tesseract</w:t>
-      </w:r>
-      <w:proofErr w:type="spellEnd"/>
-      <w:r>
-        <w:rPr>
-          <w:rFonts w:ascii="Times New Roman" w:eastAsia="宋体" w:hAnsi="Times New Roman" w:cs="Times New Roman" w:hint="eastAsia"/>
-          <w:sz w:val="24"/>
-          <w:szCs w:val="24"/>
-        </w:rPr>
-        <w:t>-OCR</w:t>
-      </w:r>
-      <w:r>
-        <w:rPr>
-          <w:rFonts w:ascii="Times New Roman" w:eastAsia="宋体" w:hAnsi="Times New Roman" w:cs="Times New Roman" w:hint="eastAsia"/>
-          <w:sz w:val="24"/>
-          <w:szCs w:val="24"/>
-        </w:rPr>
-        <w:t>安装目录下的</w:t>
-      </w:r>
-      <w:proofErr w:type="spellStart"/>
-      <w:r>
-        <w:rPr>
-          <w:rFonts w:ascii="Times New Roman" w:eastAsia="宋体" w:hAnsi="Times New Roman" w:cs="Times New Roman" w:hint="eastAsia"/>
-          <w:sz w:val="24"/>
-          <w:szCs w:val="24"/>
-        </w:rPr>
-        <w:t>tessdata</w:t>
-      </w:r>
-      <w:proofErr w:type="spellEnd"/>
-      <w:r>
-        <w:rPr>
-          <w:rFonts w:ascii="Times New Roman" w:eastAsia="宋体" w:hAnsi="Times New Roman" w:cs="Times New Roman" w:hint="eastAsia"/>
-          <w:sz w:val="24"/>
-          <w:szCs w:val="24"/>
-        </w:rPr>
-        <w:t>文件夹中。</w:t>
-      </w:r>
-    </w:p>
-    <w:p>
-      <w:pPr>
-        <w:pStyle w:val="a3"/>
-        <w:ind w:left="1800" w:firstLineChars="0" w:firstLine="0"/>
-        <w:rPr>
-          <w:rFonts w:ascii="Times New Roman" w:eastAsia="宋体" w:hAnsi="Times New Roman" w:cs="Times New Roman"/>
-          <w:sz w:val="24"/>
-          <w:szCs w:val="24"/>
-        </w:rPr>
-      </w:pPr>
-      <w:r>
-        <w:rPr>
-          <w:rFonts w:ascii="Times New Roman" w:eastAsia="宋体" w:hAnsi="Times New Roman" w:cs="Times New Roman" w:hint="eastAsia"/>
-          <w:sz w:val="24"/>
-          <w:szCs w:val="24"/>
-        </w:rPr>
-        <w:t>然后打开</w:t>
-      </w:r>
-      <w:proofErr w:type="spellStart"/>
-      <w:r>
-        <w:rPr>
-          <w:rFonts w:ascii="Times New Roman" w:eastAsia="宋体" w:hAnsi="Times New Roman" w:cs="Times New Roman" w:hint="eastAsia"/>
-          <w:sz w:val="24"/>
-          <w:szCs w:val="24"/>
-        </w:rPr>
-        <w:t>pytesseract</w:t>
-      </w:r>
-      <w:proofErr w:type="spellEnd"/>
       <w:r>
         <w:rPr>
           <w:rFonts w:ascii="Times New Roman" w:eastAsia="宋体" w:hAnsi="Times New Roman" w:cs="Times New Roman" w:hint="eastAsia"/>
@@ -2033,7 +1854,6 @@
         </w:rPr>
         <w:t>文件，修改代码：把</w:t>
       </w:r>
-      <w:proofErr w:type="spellStart"/>
       <w:r>
         <w:rPr>
           <w:rFonts w:ascii="Times New Roman" w:eastAsia="宋体" w:hAnsi="Times New Roman" w:cs="Times New Roman" w:hint="eastAsia"/>
@@ -2042,7 +1862,6 @@
         </w:rPr>
         <w:t>tesseract_cmd</w:t>
       </w:r>
-      <w:proofErr w:type="spellEnd"/>
       <w:r>
         <w:rPr>
           <w:rFonts w:ascii="Times New Roman" w:eastAsia="宋体" w:hAnsi="Times New Roman" w:cs="Times New Roman" w:hint="eastAsia"/>
@@ -2101,8 +1920,6 @@
           <w:szCs w:val="18"/>
         </w:rPr>
       </w:pPr>
-      <w:proofErr w:type="spellStart"/>
-      <w:proofErr w:type="gramStart"/>
       <w:r>
         <w:rPr>
           <w:rFonts w:ascii="宋体" w:eastAsia="宋体" w:hAnsi="宋体" w:cs="宋体" w:hint="eastAsia"/>
@@ -2111,63 +1928,7 @@
           <w:sz w:val="18"/>
           <w:szCs w:val="18"/>
         </w:rPr>
-        <w:t>def</w:t>
-      </w:r>
-      <w:proofErr w:type="spellEnd"/>
-      <w:proofErr w:type="gramEnd"/>
-      <w:r>
-        <w:rPr>
-          <w:rFonts w:ascii="宋体" w:eastAsia="宋体" w:hAnsi="宋体" w:cs="宋体" w:hint="eastAsia"/>
-          <w:color w:val="CC7832"/>
-          <w:kern w:val="0"/>
-          <w:sz w:val="18"/>
-          <w:szCs w:val="18"/>
-        </w:rPr>
-        <w:t xml:space="preserve"> </w:t>
-      </w:r>
-      <w:proofErr w:type="spellStart"/>
-      <w:r>
-        <w:rPr>
-          <w:rFonts w:ascii="宋体" w:eastAsia="宋体" w:hAnsi="宋体" w:cs="宋体" w:hint="eastAsia"/>
-          <w:color w:val="CC7832"/>
-          <w:kern w:val="0"/>
-          <w:sz w:val="18"/>
-          <w:szCs w:val="18"/>
-        </w:rPr>
-        <w:t>return_Text</w:t>
-      </w:r>
-      <w:proofErr w:type="spellEnd"/>
-      <w:r>
-        <w:rPr>
-          <w:rFonts w:ascii="宋体" w:eastAsia="宋体" w:hAnsi="宋体" w:cs="宋体" w:hint="eastAsia"/>
-          <w:color w:val="CC7832"/>
-          <w:kern w:val="0"/>
-          <w:sz w:val="18"/>
-          <w:szCs w:val="18"/>
-        </w:rPr>
-        <w:t>(</w:t>
-      </w:r>
-      <w:proofErr w:type="spellStart"/>
-      <w:r>
-        <w:rPr>
-          <w:rFonts w:ascii="宋体" w:eastAsia="宋体" w:hAnsi="宋体" w:cs="宋体" w:hint="eastAsia"/>
-          <w:color w:val="CC7832"/>
-          <w:kern w:val="0"/>
-          <w:sz w:val="18"/>
-          <w:szCs w:val="18"/>
-        </w:rPr>
-        <w:t>self,im,threshold</w:t>
-      </w:r>
-      <w:proofErr w:type="spellEnd"/>
-      <w:r>
-        <w:rPr>
-          <w:rFonts w:ascii="宋体" w:eastAsia="宋体" w:hAnsi="宋体" w:cs="宋体" w:hint="eastAsia"/>
-          <w:color w:val="CC7832"/>
-          <w:kern w:val="0"/>
-          <w:sz w:val="18"/>
-          <w:szCs w:val="18"/>
-        </w:rPr>
-        <w:t>=190):</w:t>
+        <w:t>def return_Text(self,im,threshold=190):</w:t>
       </w:r>
     </w:p>
     <w:p>
@@ -2223,23 +1984,13 @@
         </w:rPr>
         <w:t>：</w:t>
       </w:r>
-      <w:proofErr w:type="spellStart"/>
-      <w:r>
-        <w:rPr>
-          <w:rFonts w:ascii="Times New Roman" w:eastAsia="宋体" w:hAnsi="Times New Roman" w:cs="Times New Roman" w:hint="eastAsia"/>
-          <w:sz w:val="24"/>
-          <w:szCs w:val="24"/>
-        </w:rPr>
-        <w:t>im</w:t>
-      </w:r>
-      <w:proofErr w:type="spellEnd"/>
-      <w:r>
-        <w:rPr>
-          <w:rFonts w:ascii="Times New Roman" w:eastAsia="宋体" w:hAnsi="Times New Roman" w:cs="Times New Roman" w:hint="eastAsia"/>
-          <w:sz w:val="24"/>
-          <w:szCs w:val="24"/>
-        </w:rPr>
-        <w:t>-</w:t>
+      <w:r>
+        <w:rPr>
+          <w:rFonts w:ascii="Times New Roman" w:eastAsia="宋体" w:hAnsi="Times New Roman" w:cs="Times New Roman" w:hint="eastAsia"/>
+          <w:sz w:val="24"/>
+          <w:szCs w:val="24"/>
+        </w:rPr>
+        <w:t>im-</w:t>
       </w:r>
       <w:r>
         <w:rPr>
@@ -2287,25 +2038,16 @@
           <w:sz w:val="24"/>
           <w:szCs w:val="24"/>
         </w:rPr>
-        <w:t>这是</w:t>
-      </w:r>
-      <w:proofErr w:type="gramStart"/>
-      <w:r>
-        <w:rPr>
-          <w:rFonts w:ascii="Times New Roman" w:eastAsia="宋体" w:hAnsi="Times New Roman" w:cs="Times New Roman" w:hint="eastAsia"/>
-          <w:sz w:val="24"/>
-          <w:szCs w:val="24"/>
-        </w:rPr>
-        <w:t>二值化阈值</w:t>
-      </w:r>
-      <w:proofErr w:type="gramEnd"/>
-      <w:r>
-        <w:rPr>
-          <w:rFonts w:ascii="Times New Roman" w:eastAsia="宋体" w:hAnsi="Times New Roman" w:cs="Times New Roman" w:hint="eastAsia"/>
-          <w:sz w:val="24"/>
-          <w:szCs w:val="24"/>
-        </w:rPr>
-        <w:t>参数设置阈值可使识别效果更佳</w:t>
+        <w:t>这是二值化</w:t>
+      </w:r>
+      <w:r>
+        <w:rPr>
+          <w:rFonts w:ascii="Times New Roman" w:eastAsia="宋体" w:hAnsi="Times New Roman" w:cs="Times New Roman" w:hint="eastAsia"/>
+          <w:sz w:val="24"/>
+          <w:szCs w:val="24"/>
+        </w:rPr>
+        <w:lastRenderedPageBreak/>
+        <w:t>阈值参数设置阈值可使识别效果更佳</w:t>
       </w:r>
     </w:p>
     <w:p>
@@ -2429,8 +2171,6 @@
           <w:szCs w:val="18"/>
         </w:rPr>
       </w:pPr>
-      <w:proofErr w:type="spellStart"/>
-      <w:proofErr w:type="gramStart"/>
       <w:r>
         <w:rPr>
           <w:rFonts w:ascii="宋体" w:eastAsia="宋体" w:hAnsi="宋体" w:cs="宋体"/>
@@ -2439,63 +2179,7 @@
           <w:sz w:val="18"/>
           <w:szCs w:val="18"/>
         </w:rPr>
-        <w:t>def</w:t>
-      </w:r>
-      <w:proofErr w:type="spellEnd"/>
-      <w:proofErr w:type="gramEnd"/>
-      <w:r>
-        <w:rPr>
-          <w:rFonts w:ascii="宋体" w:eastAsia="宋体" w:hAnsi="宋体" w:cs="宋体"/>
-          <w:color w:val="CC7832"/>
-          <w:kern w:val="0"/>
-          <w:sz w:val="18"/>
-          <w:szCs w:val="18"/>
-        </w:rPr>
-        <w:t xml:space="preserve"> </w:t>
-      </w:r>
-      <w:proofErr w:type="spellStart"/>
-      <w:r>
-        <w:rPr>
-          <w:rFonts w:ascii="宋体" w:eastAsia="宋体" w:hAnsi="宋体" w:cs="宋体"/>
-          <w:color w:val="CC7832"/>
-          <w:kern w:val="0"/>
-          <w:sz w:val="18"/>
-          <w:szCs w:val="18"/>
-        </w:rPr>
-        <w:t>return_Color</w:t>
-      </w:r>
-      <w:proofErr w:type="spellEnd"/>
-      <w:r>
-        <w:rPr>
-          <w:rFonts w:ascii="宋体" w:eastAsia="宋体" w:hAnsi="宋体" w:cs="宋体"/>
-          <w:color w:val="CC7832"/>
-          <w:kern w:val="0"/>
-          <w:sz w:val="18"/>
-          <w:szCs w:val="18"/>
-        </w:rPr>
-        <w:t>(</w:t>
-      </w:r>
-      <w:proofErr w:type="spellStart"/>
-      <w:r>
-        <w:rPr>
-          <w:rFonts w:ascii="宋体" w:eastAsia="宋体" w:hAnsi="宋体" w:cs="宋体"/>
-          <w:color w:val="CC7832"/>
-          <w:kern w:val="0"/>
-          <w:sz w:val="18"/>
-          <w:szCs w:val="18"/>
-        </w:rPr>
-        <w:t>self,im,x</w:t>
-      </w:r>
-      <w:proofErr w:type="spellEnd"/>
-      <w:r>
-        <w:rPr>
-          <w:rFonts w:ascii="宋体" w:eastAsia="宋体" w:hAnsi="宋体" w:cs="宋体"/>
-          <w:color w:val="CC7832"/>
-          <w:kern w:val="0"/>
-          <w:sz w:val="18"/>
-          <w:szCs w:val="18"/>
-        </w:rPr>
-        <w:t>=1,y=1):</w:t>
+        <w:t>def return_Color(self,im,x=1,y=1):</w:t>
       </w:r>
     </w:p>
     <w:p>
@@ -2524,7 +2208,6 @@
         </w:rPr>
         <w:t>：其中</w:t>
       </w:r>
-      <w:proofErr w:type="spellStart"/>
       <w:r>
         <w:rPr>
           <w:rFonts w:ascii="Times New Roman" w:eastAsia="宋体" w:hAnsi="Times New Roman" w:cs="Times New Roman"/>
@@ -2533,7 +2216,6 @@
         </w:rPr>
         <w:t>im</w:t>
       </w:r>
-      <w:proofErr w:type="spellEnd"/>
       <w:r>
         <w:rPr>
           <w:rFonts w:ascii="Times New Roman" w:eastAsia="宋体" w:hAnsi="Times New Roman" w:cs="Times New Roman"/>
@@ -2660,7 +2342,6 @@
         </w:rPr>
         <w:t>二层类名为</w:t>
       </w:r>
-      <w:proofErr w:type="spellStart"/>
       <w:r>
         <w:rPr>
           <w:rFonts w:ascii="Times New Roman" w:eastAsia="宋体" w:hAnsi="Times New Roman" w:cs="Times New Roman"/>
@@ -2669,7 +2350,6 @@
         </w:rPr>
         <w:t>Mytool</w:t>
       </w:r>
-      <w:proofErr w:type="spellEnd"/>
     </w:p>
     <w:p>
       <w:pPr>
@@ -2685,7 +2365,6 @@
           <w:szCs w:val="28"/>
         </w:rPr>
       </w:pPr>
-      <w:proofErr w:type="spellStart"/>
       <w:r>
         <w:rPr>
           <w:rFonts w:ascii="Times New Roman" w:eastAsia="宋体" w:hAnsi="Times New Roman" w:cs="Times New Roman"/>
@@ -2694,7 +2373,6 @@
         </w:rPr>
         <w:t>Wait_until</w:t>
       </w:r>
-      <w:proofErr w:type="spellEnd"/>
     </w:p>
     <w:p>
       <w:pPr>
@@ -2706,7 +2384,6 @@
           <w:szCs w:val="24"/>
         </w:rPr>
       </w:pPr>
-      <w:proofErr w:type="spellStart"/>
       <w:r>
         <w:rPr>
           <w:rFonts w:ascii="Times New Roman" w:eastAsia="宋体" w:hAnsi="Times New Roman" w:cs="Times New Roman"/>
@@ -2715,7 +2392,6 @@
         </w:rPr>
         <w:t>Wait_until</w:t>
       </w:r>
-      <w:proofErr w:type="spellEnd"/>
       <w:r>
         <w:rPr>
           <w:rFonts w:ascii="Times New Roman" w:eastAsia="宋体" w:hAnsi="Times New Roman" w:cs="Times New Roman"/>
@@ -2810,8 +2486,6 @@
         </w:rPr>
         <w:t>：</w:t>
       </w:r>
-      <w:proofErr w:type="spellStart"/>
-      <w:proofErr w:type="gramStart"/>
       <w:r>
         <w:rPr>
           <w:rFonts w:ascii="Times New Roman" w:eastAsia="宋体" w:hAnsi="Times New Roman" w:cs="Times New Roman"/>
@@ -2820,8 +2494,6 @@
         </w:rPr>
         <w:t>bool</w:t>
       </w:r>
-      <w:proofErr w:type="spellEnd"/>
-      <w:proofErr w:type="gramEnd"/>
     </w:p>
     <w:p>
       <w:pPr>
@@ -2837,7 +2509,6 @@
           <w:szCs w:val="28"/>
         </w:rPr>
       </w:pPr>
-      <w:proofErr w:type="spellStart"/>
       <w:r>
         <w:rPr>
           <w:rFonts w:ascii="Times New Roman" w:eastAsia="宋体" w:hAnsi="Times New Roman" w:cs="Times New Roman"/>
@@ -2846,7 +2517,6 @@
         </w:rPr>
         <w:t>Find_element</w:t>
       </w:r>
-      <w:proofErr w:type="spellEnd"/>
     </w:p>
     <w:p>
       <w:pPr>
@@ -2904,8 +2574,6 @@
           <w:szCs w:val="18"/>
         </w:rPr>
       </w:pPr>
-      <w:proofErr w:type="spellStart"/>
-      <w:proofErr w:type="gramStart"/>
       <w:r>
         <w:rPr>
           <w:rFonts w:ascii="宋体" w:eastAsia="宋体" w:hAnsi="宋体" w:cs="宋体" w:hint="eastAsia"/>
@@ -2914,41 +2582,7 @@
           <w:sz w:val="18"/>
           <w:szCs w:val="18"/>
         </w:rPr>
-        <w:t>def</w:t>
-      </w:r>
-      <w:proofErr w:type="spellEnd"/>
-      <w:proofErr w:type="gramEnd"/>
-      <w:r>
-        <w:rPr>
-          <w:rFonts w:ascii="宋体" w:eastAsia="宋体" w:hAnsi="宋体" w:cs="宋体" w:hint="eastAsia"/>
-          <w:color w:val="CC7832"/>
-          <w:kern w:val="0"/>
-          <w:sz w:val="18"/>
-          <w:szCs w:val="18"/>
-        </w:rPr>
-        <w:t xml:space="preserve"> </w:t>
-      </w:r>
-      <w:proofErr w:type="spellStart"/>
-      <w:r>
-        <w:rPr>
-          <w:rFonts w:ascii="宋体" w:eastAsia="宋体" w:hAnsi="宋体" w:cs="宋体" w:hint="eastAsia"/>
-          <w:color w:val="CC7832"/>
-          <w:kern w:val="0"/>
-          <w:sz w:val="18"/>
-          <w:szCs w:val="18"/>
-        </w:rPr>
-        <w:t>return_Dgna</w:t>
-      </w:r>
-      <w:proofErr w:type="spellEnd"/>
-      <w:r>
-        <w:rPr>
-          <w:rFonts w:ascii="宋体" w:eastAsia="宋体" w:hAnsi="宋体" w:cs="宋体" w:hint="eastAsia"/>
-          <w:color w:val="CC7832"/>
-          <w:kern w:val="0"/>
-          <w:sz w:val="18"/>
-          <w:szCs w:val="18"/>
-        </w:rPr>
-        <w:t>(self):</w:t>
+        <w:t>def return_Dgna(self):</w:t>
       </w:r>
     </w:p>
     <w:p>
@@ -3048,25 +2682,7 @@
           <w:sz w:val="28"/>
           <w:szCs w:val="28"/>
         </w:rPr>
-        <w:t>其中不同地方所用文字识别为保证识别准确率应在不同地方的</w:t>
-      </w:r>
-      <w:proofErr w:type="gramStart"/>
-      <w:r>
-        <w:rPr>
-          <w:rFonts w:ascii="Times New Roman" w:eastAsia="宋体" w:hAnsi="Times New Roman" w:cs="Times New Roman" w:hint="eastAsia"/>
-          <w:sz w:val="28"/>
-          <w:szCs w:val="28"/>
-        </w:rPr>
-        <w:t>识别做</w:t>
-      </w:r>
-      <w:proofErr w:type="gramEnd"/>
-      <w:r>
-        <w:rPr>
-          <w:rFonts w:ascii="Times New Roman" w:eastAsia="宋体" w:hAnsi="Times New Roman" w:cs="Times New Roman" w:hint="eastAsia"/>
-          <w:sz w:val="28"/>
-          <w:szCs w:val="28"/>
-        </w:rPr>
-        <w:t>不同的封装</w:t>
+        <w:t>其中不同地方所用文字识别为保证识别准确率应在不同地方的识别做不同的封装</w:t>
       </w:r>
     </w:p>
     <w:p>
@@ -3125,8 +2741,6 @@
           <w:szCs w:val="18"/>
         </w:rPr>
       </w:pPr>
-      <w:proofErr w:type="spellStart"/>
-      <w:proofErr w:type="gramStart"/>
       <w:r>
         <w:rPr>
           <w:rFonts w:ascii="宋体" w:eastAsia="宋体" w:hAnsi="宋体" w:cs="宋体" w:hint="eastAsia"/>
@@ -3135,10 +2749,38 @@
           <w:sz w:val="18"/>
           <w:szCs w:val="18"/>
         </w:rPr>
-        <w:t>def</w:t>
-      </w:r>
-      <w:proofErr w:type="spellEnd"/>
-      <w:proofErr w:type="gramEnd"/>
+        <w:t xml:space="preserve">def </w:t>
+      </w:r>
+      <w:r>
+        <w:rPr>
+          <w:rFonts w:ascii="宋体" w:eastAsia="宋体" w:hAnsi="宋体" w:cs="宋体" w:hint="eastAsia"/>
+          <w:color w:val="FFC66D"/>
+          <w:kern w:val="0"/>
+          <w:sz w:val="18"/>
+          <w:szCs w:val="18"/>
+        </w:rPr>
+        <w:t>cut_Panel_Number</w:t>
+      </w:r>
+      <w:r>
+        <w:rPr>
+          <w:rFonts w:ascii="宋体" w:eastAsia="宋体" w:hAnsi="宋体" w:cs="宋体" w:hint="eastAsia"/>
+          <w:color w:val="A9B7C6"/>
+          <w:kern w:val="0"/>
+          <w:sz w:val="18"/>
+          <w:szCs w:val="18"/>
+        </w:rPr>
+        <w:t>(</w:t>
+      </w:r>
+      <w:r>
+        <w:rPr>
+          <w:rFonts w:ascii="宋体" w:eastAsia="宋体" w:hAnsi="宋体" w:cs="宋体" w:hint="eastAsia"/>
+          <w:color w:val="94558D"/>
+          <w:kern w:val="0"/>
+          <w:sz w:val="18"/>
+          <w:szCs w:val="18"/>
+        </w:rPr>
+        <w:t>self</w:t>
+      </w:r>
       <w:r>
         <w:rPr>
           <w:rFonts w:ascii="宋体" w:eastAsia="宋体" w:hAnsi="宋体" w:cs="宋体" w:hint="eastAsia"/>
@@ -3147,20 +2789,8 @@
           <w:sz w:val="18"/>
           <w:szCs w:val="18"/>
         </w:rPr>
-        <w:t xml:space="preserve"> </w:t>
-      </w:r>
-      <w:proofErr w:type="spellStart"/>
-      <w:r>
-        <w:rPr>
-          <w:rFonts w:ascii="宋体" w:eastAsia="宋体" w:hAnsi="宋体" w:cs="宋体" w:hint="eastAsia"/>
-          <w:color w:val="FFC66D"/>
-          <w:kern w:val="0"/>
-          <w:sz w:val="18"/>
-          <w:szCs w:val="18"/>
-        </w:rPr>
-        <w:t>cut_Panel_Number</w:t>
-      </w:r>
-      <w:proofErr w:type="spellEnd"/>
+        <w:t>,</w:t>
+      </w:r>
       <w:r>
         <w:rPr>
           <w:rFonts w:ascii="宋体" w:eastAsia="宋体" w:hAnsi="宋体" w:cs="宋体" w:hint="eastAsia"/>
@@ -3169,18 +2799,7 @@
           <w:sz w:val="18"/>
           <w:szCs w:val="18"/>
         </w:rPr>
-        <w:t>(</w:t>
-      </w:r>
-      <w:proofErr w:type="spellStart"/>
-      <w:r>
-        <w:rPr>
-          <w:rFonts w:ascii="宋体" w:eastAsia="宋体" w:hAnsi="宋体" w:cs="宋体" w:hint="eastAsia"/>
-          <w:color w:val="94558D"/>
-          <w:kern w:val="0"/>
-          <w:sz w:val="18"/>
-          <w:szCs w:val="18"/>
-        </w:rPr>
-        <w:t>self</w:t>
+        <w:t>x</w:t>
       </w:r>
       <w:r>
         <w:rPr>
@@ -3200,38 +2819,7 @@
           <w:sz w:val="18"/>
           <w:szCs w:val="18"/>
         </w:rPr>
-        <w:t>x</w:t>
-      </w:r>
-      <w:r>
-        <w:rPr>
-          <w:rFonts w:ascii="宋体" w:eastAsia="宋体" w:hAnsi="宋体" w:cs="宋体" w:hint="eastAsia"/>
-          <w:color w:val="CC7832"/>
-          <w:kern w:val="0"/>
-          <w:sz w:val="18"/>
-          <w:szCs w:val="18"/>
-        </w:rPr>
-        <w:t>,</w:t>
-      </w:r>
-      <w:r>
-        <w:rPr>
-          <w:rFonts w:ascii="宋体" w:eastAsia="宋体" w:hAnsi="宋体" w:cs="宋体" w:hint="eastAsia"/>
-          <w:color w:val="A9B7C6"/>
-          <w:kern w:val="0"/>
-          <w:sz w:val="18"/>
-          <w:szCs w:val="18"/>
-        </w:rPr>
-        <w:t>y</w:t>
-      </w:r>
-      <w:proofErr w:type="spellEnd"/>
-      <w:r>
-        <w:rPr>
-          <w:rFonts w:ascii="宋体" w:eastAsia="宋体" w:hAnsi="宋体" w:cs="宋体" w:hint="eastAsia"/>
-          <w:color w:val="A9B7C6"/>
-          <w:kern w:val="0"/>
-          <w:sz w:val="18"/>
-          <w:szCs w:val="18"/>
-        </w:rPr>
-        <w:t>):</w:t>
+        <w:t>y):</w:t>
       </w:r>
     </w:p>
     <w:p>
@@ -3244,7 +2832,6 @@
           <w:szCs w:val="28"/>
         </w:rPr>
       </w:pPr>
-      <w:proofErr w:type="spellStart"/>
       <w:r>
         <w:rPr>
           <w:rFonts w:ascii="Times New Roman" w:eastAsia="宋体" w:hAnsi="Times New Roman" w:cs="Times New Roman" w:hint="eastAsia"/>
@@ -3253,7 +2840,6 @@
         </w:rPr>
         <w:t>x,y</w:t>
       </w:r>
-      <w:proofErr w:type="spellEnd"/>
       <w:r>
         <w:rPr>
           <w:rFonts w:ascii="Times New Roman" w:eastAsia="宋体" w:hAnsi="Times New Roman" w:cs="Times New Roman" w:hint="eastAsia"/>
@@ -3283,6 +2869,7 @@
           <w:sz w:val="28"/>
           <w:szCs w:val="28"/>
         </w:rPr>
+        <w:lastRenderedPageBreak/>
         <w:t>图像识别</w:t>
       </w:r>
     </w:p>
@@ -3302,26 +2889,7 @@
           <w:sz w:val="28"/>
           <w:szCs w:val="28"/>
         </w:rPr>
-        <w:lastRenderedPageBreak/>
-        <w:t>图像识别也要类似文字</w:t>
-      </w:r>
-      <w:proofErr w:type="gramStart"/>
-      <w:r>
-        <w:rPr>
-          <w:rFonts w:ascii="Times New Roman" w:eastAsia="宋体" w:hAnsi="Times New Roman" w:cs="Times New Roman" w:hint="eastAsia"/>
-          <w:sz w:val="28"/>
-          <w:szCs w:val="28"/>
-        </w:rPr>
-        <w:t>识别做</w:t>
-      </w:r>
-      <w:proofErr w:type="gramEnd"/>
-      <w:r>
-        <w:rPr>
-          <w:rFonts w:ascii="Times New Roman" w:eastAsia="宋体" w:hAnsi="Times New Roman" w:cs="Times New Roman" w:hint="eastAsia"/>
-          <w:sz w:val="28"/>
-          <w:szCs w:val="28"/>
-        </w:rPr>
-        <w:t>二次封装</w:t>
+        <w:t>图像识别也要类似文字识别做二次封装</w:t>
       </w:r>
     </w:p>
     <w:p>
@@ -3380,8 +2948,6 @@
           <w:szCs w:val="18"/>
         </w:rPr>
       </w:pPr>
-      <w:proofErr w:type="spellStart"/>
-      <w:proofErr w:type="gramStart"/>
       <w:r>
         <w:rPr>
           <w:rFonts w:ascii="宋体" w:eastAsia="宋体" w:hAnsi="宋体" w:cs="宋体" w:hint="eastAsia"/>
@@ -3390,10 +2956,38 @@
           <w:sz w:val="18"/>
           <w:szCs w:val="18"/>
         </w:rPr>
-        <w:t>def</w:t>
-      </w:r>
-      <w:proofErr w:type="spellEnd"/>
-      <w:proofErr w:type="gramEnd"/>
+        <w:t xml:space="preserve">def </w:t>
+      </w:r>
+      <w:r>
+        <w:rPr>
+          <w:rFonts w:ascii="宋体" w:eastAsia="宋体" w:hAnsi="宋体" w:cs="宋体" w:hint="eastAsia"/>
+          <w:color w:val="FFC66D"/>
+          <w:kern w:val="0"/>
+          <w:sz w:val="18"/>
+          <w:szCs w:val="18"/>
+        </w:rPr>
+        <w:t>image_Comparsion_Panel</w:t>
+      </w:r>
+      <w:r>
+        <w:rPr>
+          <w:rFonts w:ascii="宋体" w:eastAsia="宋体" w:hAnsi="宋体" w:cs="宋体" w:hint="eastAsia"/>
+          <w:color w:val="A9B7C6"/>
+          <w:kern w:val="0"/>
+          <w:sz w:val="18"/>
+          <w:szCs w:val="18"/>
+        </w:rPr>
+        <w:t>(</w:t>
+      </w:r>
+      <w:r>
+        <w:rPr>
+          <w:rFonts w:ascii="宋体" w:eastAsia="宋体" w:hAnsi="宋体" w:cs="宋体" w:hint="eastAsia"/>
+          <w:color w:val="94558D"/>
+          <w:kern w:val="0"/>
+          <w:sz w:val="18"/>
+          <w:szCs w:val="18"/>
+        </w:rPr>
+        <w:t>self</w:t>
+      </w:r>
       <w:r>
         <w:rPr>
           <w:rFonts w:ascii="宋体" w:eastAsia="宋体" w:hAnsi="宋体" w:cs="宋体" w:hint="eastAsia"/>
@@ -3402,20 +2996,8 @@
           <w:sz w:val="18"/>
           <w:szCs w:val="18"/>
         </w:rPr>
-        <w:t xml:space="preserve"> </w:t>
-      </w:r>
-      <w:proofErr w:type="spellStart"/>
-      <w:r>
-        <w:rPr>
-          <w:rFonts w:ascii="宋体" w:eastAsia="宋体" w:hAnsi="宋体" w:cs="宋体" w:hint="eastAsia"/>
-          <w:color w:val="FFC66D"/>
-          <w:kern w:val="0"/>
-          <w:sz w:val="18"/>
-          <w:szCs w:val="18"/>
-        </w:rPr>
-        <w:t>image_Comparsion_Panel</w:t>
-      </w:r>
-      <w:proofErr w:type="spellEnd"/>
+        <w:t>,</w:t>
+      </w:r>
       <w:r>
         <w:rPr>
           <w:rFonts w:ascii="宋体" w:eastAsia="宋体" w:hAnsi="宋体" w:cs="宋体" w:hint="eastAsia"/>
@@ -3424,18 +3006,7 @@
           <w:sz w:val="18"/>
           <w:szCs w:val="18"/>
         </w:rPr>
-        <w:t>(</w:t>
-      </w:r>
-      <w:proofErr w:type="spellStart"/>
-      <w:r>
-        <w:rPr>
-          <w:rFonts w:ascii="宋体" w:eastAsia="宋体" w:hAnsi="宋体" w:cs="宋体" w:hint="eastAsia"/>
-          <w:color w:val="94558D"/>
-          <w:kern w:val="0"/>
-          <w:sz w:val="18"/>
-          <w:szCs w:val="18"/>
-        </w:rPr>
-        <w:t>self</w:t>
+        <w:t>x</w:t>
       </w:r>
       <w:r>
         <w:rPr>
@@ -3455,7 +3026,7 @@
           <w:sz w:val="18"/>
           <w:szCs w:val="18"/>
         </w:rPr>
-        <w:t>x</w:t>
+        <w:t>y</w:t>
       </w:r>
       <w:r>
         <w:rPr>
@@ -3475,38 +3046,82 @@
           <w:sz w:val="18"/>
           <w:szCs w:val="18"/>
         </w:rPr>
-        <w:t>y</w:t>
-      </w:r>
-      <w:r>
-        <w:rPr>
-          <w:rFonts w:ascii="宋体" w:eastAsia="宋体" w:hAnsi="宋体" w:cs="宋体" w:hint="eastAsia"/>
-          <w:color w:val="CC7832"/>
-          <w:kern w:val="0"/>
-          <w:sz w:val="18"/>
-          <w:szCs w:val="18"/>
-        </w:rPr>
-        <w:t>,</w:t>
-      </w:r>
-      <w:r>
-        <w:rPr>
-          <w:rFonts w:ascii="宋体" w:eastAsia="宋体" w:hAnsi="宋体" w:cs="宋体" w:hint="eastAsia"/>
-          <w:color w:val="A9B7C6"/>
-          <w:kern w:val="0"/>
-          <w:sz w:val="18"/>
-          <w:szCs w:val="18"/>
+        <w:t>func):</w:t>
+      </w:r>
+    </w:p>
+    <w:p>
+      <w:pPr>
+        <w:pStyle w:val="a3"/>
+        <w:ind w:left="2160" w:firstLineChars="0" w:firstLine="0"/>
+        <w:rPr>
+          <w:rFonts w:ascii="Times New Roman" w:eastAsia="宋体" w:hAnsi="Times New Roman" w:cs="Times New Roman"/>
+          <w:sz w:val="28"/>
+          <w:szCs w:val="28"/>
+        </w:rPr>
+      </w:pPr>
+      <w:r>
+        <w:rPr>
+          <w:rFonts w:ascii="Times New Roman" w:eastAsia="宋体" w:hAnsi="Times New Roman" w:cs="Times New Roman" w:hint="eastAsia"/>
+          <w:sz w:val="28"/>
+          <w:szCs w:val="28"/>
+        </w:rPr>
+        <w:t>此模块要求提前存好标准数据截图，并且已标准名称命名，图像存放于工程目录下。其中</w:t>
+      </w:r>
+      <w:r>
+        <w:rPr>
+          <w:rFonts w:ascii="Times New Roman" w:eastAsia="宋体" w:hAnsi="Times New Roman" w:cs="Times New Roman" w:hint="eastAsia"/>
+          <w:sz w:val="28"/>
+          <w:szCs w:val="28"/>
+        </w:rPr>
+        <w:t>x,y</w:t>
+      </w:r>
+      <w:r>
+        <w:rPr>
+          <w:rFonts w:ascii="Times New Roman" w:eastAsia="宋体" w:hAnsi="Times New Roman" w:cs="Times New Roman" w:hint="eastAsia"/>
+          <w:sz w:val="28"/>
+          <w:szCs w:val="28"/>
+        </w:rPr>
+        <w:t>为面板相对坐标，</w:t>
+      </w:r>
+      <w:r>
+        <w:rPr>
+          <w:rFonts w:ascii="Times New Roman" w:eastAsia="宋体" w:hAnsi="Times New Roman" w:cs="Times New Roman" w:hint="eastAsia"/>
+          <w:sz w:val="28"/>
+          <w:szCs w:val="28"/>
         </w:rPr>
         <w:t>func</w:t>
       </w:r>
-      <w:proofErr w:type="spellEnd"/>
-      <w:r>
-        <w:rPr>
-          <w:rFonts w:ascii="宋体" w:eastAsia="宋体" w:hAnsi="宋体" w:cs="宋体" w:hint="eastAsia"/>
-          <w:color w:val="A9B7C6"/>
-          <w:kern w:val="0"/>
-          <w:sz w:val="18"/>
-          <w:szCs w:val="18"/>
-        </w:rPr>
-        <w:t>):</w:t>
+      <w:r>
+        <w:rPr>
+          <w:rFonts w:ascii="Times New Roman" w:eastAsia="宋体" w:hAnsi="Times New Roman" w:cs="Times New Roman" w:hint="eastAsia"/>
+          <w:sz w:val="28"/>
+          <w:szCs w:val="28"/>
+        </w:rPr>
+        <w:t>表示呼叫状态栏所给状态。此图像识别模块可用于断言判断。然</w:t>
+      </w:r>
+      <w:r>
+        <w:rPr>
+          <w:rFonts w:ascii="Times New Roman" w:eastAsia="宋体" w:hAnsi="Times New Roman" w:cs="Times New Roman" w:hint="eastAsia"/>
+          <w:sz w:val="28"/>
+          <w:szCs w:val="28"/>
+        </w:rPr>
+        <w:t>后，此函数会返回一个数值，若返回数值小于某阈值则认为两状态相同，为</w:t>
+      </w:r>
+      <w:r>
+        <w:rPr>
+          <w:rFonts w:ascii="Times New Roman" w:eastAsia="宋体" w:hAnsi="Times New Roman" w:cs="Times New Roman" w:hint="eastAsia"/>
+          <w:sz w:val="28"/>
+          <w:szCs w:val="28"/>
+        </w:rPr>
+        <w:t>0</w:t>
+      </w:r>
+      <w:r>
+        <w:rPr>
+          <w:rFonts w:ascii="Times New Roman" w:eastAsia="宋体" w:hAnsi="Times New Roman" w:cs="Times New Roman" w:hint="eastAsia"/>
+          <w:sz w:val="28"/>
+          <w:szCs w:val="28"/>
+        </w:rPr>
+        <w:t>则为表示图片完全相同</w:t>
       </w:r>
     </w:p>
     <w:p>
@@ -3525,45 +3140,24 @@
           <w:sz w:val="28"/>
           <w:szCs w:val="28"/>
         </w:rPr>
-        <w:t>此模块要求提前存好标准数据截图，并且</w:t>
-      </w:r>
-      <w:proofErr w:type="gramStart"/>
-      <w:r>
-        <w:rPr>
-          <w:rFonts w:ascii="Times New Roman" w:eastAsia="宋体" w:hAnsi="Times New Roman" w:cs="Times New Roman" w:hint="eastAsia"/>
-          <w:sz w:val="28"/>
-          <w:szCs w:val="28"/>
-        </w:rPr>
-        <w:t>已标准</w:t>
-      </w:r>
-      <w:proofErr w:type="gramEnd"/>
-      <w:r>
-        <w:rPr>
-          <w:rFonts w:ascii="Times New Roman" w:eastAsia="宋体" w:hAnsi="Times New Roman" w:cs="Times New Roman" w:hint="eastAsia"/>
-          <w:sz w:val="28"/>
-          <w:szCs w:val="28"/>
-        </w:rPr>
-        <w:t>名称命名，图像存放于工程目录下。其中</w:t>
-      </w:r>
-      <w:proofErr w:type="spellStart"/>
-      <w:r>
-        <w:rPr>
-          <w:rFonts w:ascii="Times New Roman" w:eastAsia="宋体" w:hAnsi="Times New Roman" w:cs="Times New Roman" w:hint="eastAsia"/>
-          <w:sz w:val="28"/>
-          <w:szCs w:val="28"/>
-        </w:rPr>
-        <w:t>x,y</w:t>
-      </w:r>
-      <w:proofErr w:type="spellEnd"/>
-      <w:r>
-        <w:rPr>
-          <w:rFonts w:ascii="Times New Roman" w:eastAsia="宋体" w:hAnsi="Times New Roman" w:cs="Times New Roman" w:hint="eastAsia"/>
-          <w:sz w:val="28"/>
-          <w:szCs w:val="28"/>
-        </w:rPr>
-        <w:t>为面板相对坐标，</w:t>
-      </w:r>
-      <w:proofErr w:type="spellStart"/>
+        <w:t>以下为截图以及其命名</w:t>
+      </w:r>
+      <w:r>
+        <w:rPr>
+          <w:rFonts w:ascii="Times New Roman" w:eastAsia="宋体" w:hAnsi="Times New Roman" w:cs="Times New Roman" w:hint="eastAsia"/>
+          <w:sz w:val="28"/>
+          <w:szCs w:val="28"/>
+        </w:rPr>
+        <w:t>(</w:t>
+      </w:r>
+      <w:r>
+        <w:rPr>
+          <w:rFonts w:ascii="Times New Roman" w:eastAsia="宋体" w:hAnsi="Times New Roman" w:cs="Times New Roman" w:hint="eastAsia"/>
+          <w:sz w:val="28"/>
+          <w:szCs w:val="28"/>
+        </w:rPr>
+        <w:t>即</w:t>
+      </w:r>
       <w:r>
         <w:rPr>
           <w:rFonts w:ascii="Times New Roman" w:eastAsia="宋体" w:hAnsi="Times New Roman" w:cs="Times New Roman" w:hint="eastAsia"/>
@@ -3572,38 +3166,29 @@
         </w:rPr>
         <w:t>func</w:t>
       </w:r>
-      <w:proofErr w:type="spellEnd"/>
-      <w:r>
-        <w:rPr>
-          <w:rFonts w:ascii="Times New Roman" w:eastAsia="宋体" w:hAnsi="Times New Roman" w:cs="Times New Roman" w:hint="eastAsia"/>
-          <w:sz w:val="28"/>
-          <w:szCs w:val="28"/>
-        </w:rPr>
-        <w:t>表示呼叫状态栏所给状态。此图像识别模块可用于断言判断。然</w:t>
-      </w:r>
-      <w:r>
-        <w:rPr>
-          <w:rFonts w:ascii="Times New Roman" w:eastAsia="宋体" w:hAnsi="Times New Roman" w:cs="Times New Roman" w:hint="eastAsia"/>
-          <w:sz w:val="28"/>
-          <w:szCs w:val="28"/>
-        </w:rPr>
-        <w:t>后，此函数会返回一个数值，若返回数值小于某阈值则认为两状态相同，为</w:t>
-      </w:r>
-      <w:r>
-        <w:rPr>
-          <w:rFonts w:ascii="Times New Roman" w:eastAsia="宋体" w:hAnsi="Times New Roman" w:cs="Times New Roman" w:hint="eastAsia"/>
-          <w:sz w:val="28"/>
-          <w:szCs w:val="28"/>
-        </w:rPr>
-        <w:t>0</w:t>
-      </w:r>
-      <w:r>
-        <w:rPr>
-          <w:rFonts w:ascii="Times New Roman" w:eastAsia="宋体" w:hAnsi="Times New Roman" w:cs="Times New Roman" w:hint="eastAsia"/>
-          <w:sz w:val="28"/>
-          <w:szCs w:val="28"/>
-        </w:rPr>
-        <w:t>则为表示图片完全相同</w:t>
+      <w:r>
+        <w:rPr>
+          <w:rFonts w:ascii="Times New Roman" w:eastAsia="宋体" w:hAnsi="Times New Roman" w:cs="Times New Roman" w:hint="eastAsia"/>
+          <w:sz w:val="28"/>
+          <w:szCs w:val="28"/>
+        </w:rPr>
+        <w:t>使用方法</w:t>
+      </w:r>
+      <w:r>
+        <w:rPr>
+          <w:rFonts w:ascii="Times New Roman" w:eastAsia="宋体" w:hAnsi="Times New Roman" w:cs="Times New Roman" w:hint="eastAsia"/>
+          <w:sz w:val="28"/>
+          <w:szCs w:val="28"/>
+        </w:rPr>
+        <w:t>)</w:t>
+      </w:r>
+      <w:r>
+        <w:rPr>
+          <w:rFonts w:ascii="Times New Roman" w:eastAsia="宋体" w:hAnsi="Times New Roman" w:cs="Times New Roman" w:hint="eastAsia"/>
+          <w:sz w:val="28"/>
+          <w:szCs w:val="28"/>
+        </w:rPr>
+        <w:t>：</w:t>
       </w:r>
     </w:p>
     <w:p>
@@ -3622,79 +3207,8 @@
           <w:sz w:val="28"/>
           <w:szCs w:val="28"/>
         </w:rPr>
-        <w:t>以下为截图以及其命名</w:t>
-      </w:r>
-      <w:r>
-        <w:rPr>
-          <w:rFonts w:ascii="Times New Roman" w:eastAsia="宋体" w:hAnsi="Times New Roman" w:cs="Times New Roman" w:hint="eastAsia"/>
-          <w:sz w:val="28"/>
-          <w:szCs w:val="28"/>
-        </w:rPr>
-        <w:t>(</w:t>
-      </w:r>
-      <w:r>
-        <w:rPr>
-          <w:rFonts w:ascii="Times New Roman" w:eastAsia="宋体" w:hAnsi="Times New Roman" w:cs="Times New Roman" w:hint="eastAsia"/>
-          <w:sz w:val="28"/>
-          <w:szCs w:val="28"/>
-        </w:rPr>
-        <w:t>即</w:t>
-      </w:r>
-      <w:proofErr w:type="spellStart"/>
-      <w:r>
-        <w:rPr>
-          <w:rFonts w:ascii="Times New Roman" w:eastAsia="宋体" w:hAnsi="Times New Roman" w:cs="Times New Roman" w:hint="eastAsia"/>
-          <w:sz w:val="28"/>
-          <w:szCs w:val="28"/>
-        </w:rPr>
-        <w:t>func</w:t>
-      </w:r>
-      <w:proofErr w:type="spellEnd"/>
-      <w:r>
-        <w:rPr>
-          <w:rFonts w:ascii="Times New Roman" w:eastAsia="宋体" w:hAnsi="Times New Roman" w:cs="Times New Roman" w:hint="eastAsia"/>
-          <w:sz w:val="28"/>
-          <w:szCs w:val="28"/>
-        </w:rPr>
-        <w:t>使用方法</w:t>
-      </w:r>
-      <w:r>
-        <w:rPr>
-          <w:rFonts w:ascii="Times New Roman" w:eastAsia="宋体" w:hAnsi="Times New Roman" w:cs="Times New Roman" w:hint="eastAsia"/>
-          <w:sz w:val="28"/>
-          <w:szCs w:val="28"/>
-        </w:rPr>
-        <w:t>)</w:t>
-      </w:r>
-      <w:r>
-        <w:rPr>
-          <w:rFonts w:ascii="Times New Roman" w:eastAsia="宋体" w:hAnsi="Times New Roman" w:cs="Times New Roman" w:hint="eastAsia"/>
-          <w:sz w:val="28"/>
-          <w:szCs w:val="28"/>
-        </w:rPr>
-        <w:t>：</w:t>
-      </w:r>
-    </w:p>
-    <w:p>
-      <w:pPr>
-        <w:pStyle w:val="a3"/>
-        <w:ind w:left="2160" w:firstLineChars="0" w:firstLine="0"/>
-        <w:rPr>
-          <w:rFonts w:ascii="Times New Roman" w:eastAsia="宋体" w:hAnsi="Times New Roman" w:cs="Times New Roman"/>
-          <w:sz w:val="28"/>
-          <w:szCs w:val="28"/>
-        </w:rPr>
-      </w:pPr>
-      <w:proofErr w:type="spellStart"/>
-      <w:r>
-        <w:rPr>
-          <w:rFonts w:ascii="Times New Roman" w:eastAsia="宋体" w:hAnsi="Times New Roman" w:cs="Times New Roman" w:hint="eastAsia"/>
-          <w:sz w:val="28"/>
-          <w:szCs w:val="28"/>
-        </w:rPr>
         <w:t>Pgncall</w:t>
       </w:r>
-      <w:proofErr w:type="spellEnd"/>
       <w:r>
         <w:rPr>
           <w:rFonts w:ascii="Times New Roman" w:eastAsia="宋体" w:hAnsi="Times New Roman" w:cs="Times New Roman" w:hint="eastAsia"/>
@@ -3728,7 +3242,7 @@
                     </pic:cNvPicPr>
                   </pic:nvPicPr>
                   <pic:blipFill>
-                    <a:blip r:embed="rId8">
+                    <a:blip r:embed="rId7">
                       <a:extLst>
                         <a:ext uri="{28A0092B-C50C-407E-A947-70E740481C1C}">
                           <a14:useLocalDpi xmlns:a14="http://schemas.microsoft.com/office/drawing/2010/main" val="0"/>
@@ -3770,7 +3284,6 @@
           <w:szCs w:val="28"/>
         </w:rPr>
       </w:pPr>
-      <w:proofErr w:type="spellStart"/>
       <w:r>
         <w:rPr>
           <w:rFonts w:ascii="Times New Roman" w:eastAsia="宋体" w:hAnsi="Times New Roman" w:cs="Times New Roman" w:hint="eastAsia"/>
@@ -3779,7 +3292,6 @@
         </w:rPr>
         <w:t>Pgbcall</w:t>
       </w:r>
-      <w:proofErr w:type="spellEnd"/>
       <w:r>
         <w:rPr>
           <w:rFonts w:ascii="Times New Roman" w:eastAsia="宋体" w:hAnsi="Times New Roman" w:cs="Times New Roman" w:hint="eastAsia"/>
@@ -3808,6 +3320,89 @@
                 <pic:pic xmlns:pic="http://schemas.openxmlformats.org/drawingml/2006/picture">
                   <pic:nvPicPr>
                     <pic:cNvPr id="0" name="Picture 3" descr="E:\auto_Test\Pgbcall.png"/>
+                    <pic:cNvPicPr>
+                      <a:picLocks noChangeAspect="1" noChangeArrowheads="1"/>
+                    </pic:cNvPicPr>
+                  </pic:nvPicPr>
+                  <pic:blipFill>
+                    <a:blip r:embed="rId8">
+                      <a:extLst>
+                        <a:ext uri="{28A0092B-C50C-407E-A947-70E740481C1C}">
+                          <a14:useLocalDpi xmlns:a14="http://schemas.microsoft.com/office/drawing/2010/main" val="0"/>
+                        </a:ext>
+                      </a:extLst>
+                    </a:blip>
+                    <a:srcRect/>
+                    <a:stretch>
+                      <a:fillRect/>
+                    </a:stretch>
+                  </pic:blipFill>
+                  <pic:spPr bwMode="auto">
+                    <a:xfrm>
+                      <a:off x="0" y="0"/>
+                      <a:ext cx="1863090" cy="189865"/>
+                    </a:xfrm>
+                    <a:prstGeom prst="rect">
+                      <a:avLst/>
+                    </a:prstGeom>
+                    <a:noFill/>
+                    <a:ln>
+                      <a:noFill/>
+                    </a:ln>
+                  </pic:spPr>
+                </pic:pic>
+              </a:graphicData>
+            </a:graphic>
+          </wp:inline>
+        </w:drawing>
+      </w:r>
+    </w:p>
+    <w:p>
+      <w:pPr>
+        <w:pStyle w:val="a3"/>
+        <w:ind w:left="2160" w:firstLineChars="0" w:firstLine="0"/>
+        <w:rPr>
+          <w:rFonts w:ascii="Times New Roman" w:eastAsia="宋体" w:hAnsi="Times New Roman" w:cs="Times New Roman"/>
+          <w:sz w:val="28"/>
+          <w:szCs w:val="28"/>
+        </w:rPr>
+      </w:pPr>
+      <w:r>
+        <w:rPr>
+          <w:rFonts w:ascii="Times New Roman" w:eastAsia="宋体" w:hAnsi="Times New Roman" w:cs="Times New Roman" w:hint="eastAsia"/>
+          <w:sz w:val="28"/>
+          <w:szCs w:val="28"/>
+        </w:rPr>
+        <w:t>Pgecall</w:t>
+      </w:r>
+      <w:r>
+        <w:rPr>
+          <w:rFonts w:ascii="Times New Roman" w:eastAsia="宋体" w:hAnsi="Times New Roman" w:cs="Times New Roman" w:hint="eastAsia"/>
+          <w:sz w:val="28"/>
+          <w:szCs w:val="28"/>
+        </w:rPr>
+        <w:tab/>
+      </w:r>
+      <w:r>
+        <w:rPr>
+          <w:rFonts w:ascii="Times New Roman" w:eastAsia="宋体" w:hAnsi="Times New Roman" w:cs="Times New Roman"/>
+          <w:noProof/>
+          <w:sz w:val="28"/>
+          <w:szCs w:val="28"/>
+        </w:rPr>
+        <w:drawing>
+          <wp:inline distT="0" distB="0" distL="0" distR="0">
+            <wp:extent cx="1863090" cy="189865"/>
+            <wp:effectExtent l="0" t="0" r="3810" b="635"/>
+            <wp:docPr id="5" name="图片 5" descr="E:\auto_Test\Pgecall.png"/>
+            <wp:cNvGraphicFramePr>
+              <a:graphicFrameLocks xmlns:a="http://schemas.openxmlformats.org/drawingml/2006/main" noChangeAspect="1"/>
+            </wp:cNvGraphicFramePr>
+            <a:graphic xmlns:a="http://schemas.openxmlformats.org/drawingml/2006/main">
+              <a:graphicData uri="http://schemas.openxmlformats.org/drawingml/2006/picture">
+                <pic:pic xmlns:pic="http://schemas.openxmlformats.org/drawingml/2006/picture">
+                  <pic:nvPicPr>
+                    <pic:cNvPr id="0" name="Picture 4" descr="E:\auto_Test\Pgecall.png"/>
                     <pic:cNvPicPr>
                       <a:picLocks noChangeAspect="1" noChangeArrowheads="1"/>
                     </pic:cNvPicPr>
@@ -3855,16 +3450,14 @@
           <w:szCs w:val="28"/>
         </w:rPr>
       </w:pPr>
-      <w:proofErr w:type="spellStart"/>
-      <w:r>
-        <w:rPr>
-          <w:rFonts w:ascii="Times New Roman" w:eastAsia="宋体" w:hAnsi="Times New Roman" w:cs="Times New Roman" w:hint="eastAsia"/>
-          <w:sz w:val="28"/>
-          <w:szCs w:val="28"/>
-        </w:rPr>
-        <w:t>Pgecall</w:t>
-      </w:r>
-      <w:proofErr w:type="spellEnd"/>
+      <w:r>
+        <w:rPr>
+          <w:rFonts w:ascii="Times New Roman" w:eastAsia="宋体" w:hAnsi="Times New Roman" w:cs="Times New Roman" w:hint="eastAsia"/>
+          <w:sz w:val="28"/>
+          <w:szCs w:val="28"/>
+        </w:rPr>
+        <w:t>Pgpcall</w:t>
+      </w:r>
       <w:r>
         <w:rPr>
           <w:rFonts w:ascii="Times New Roman" w:eastAsia="宋体" w:hAnsi="Times New Roman" w:cs="Times New Roman" w:hint="eastAsia"/>
@@ -3882,9 +3475,9 @@
         </w:rPr>
         <w:drawing>
           <wp:inline distT="0" distB="0" distL="0" distR="0">
-            <wp:extent cx="1863090" cy="189865"/>
-            <wp:effectExtent l="0" t="0" r="3810" b="635"/>
-            <wp:docPr id="5" name="图片 5" descr="E:\auto_Test\Pgecall.png"/>
+            <wp:extent cx="1863090" cy="198120"/>
+            <wp:effectExtent l="0" t="0" r="3810" b="0"/>
+            <wp:docPr id="6" name="图片 6" descr="E:\auto_Test\Pgpcall.png"/>
             <wp:cNvGraphicFramePr>
               <a:graphicFrameLocks xmlns:a="http://schemas.openxmlformats.org/drawingml/2006/main" noChangeAspect="1"/>
             </wp:cNvGraphicFramePr>
@@ -3892,13 +3485,96 @@
               <a:graphicData uri="http://schemas.openxmlformats.org/drawingml/2006/picture">
                 <pic:pic xmlns:pic="http://schemas.openxmlformats.org/drawingml/2006/picture">
                   <pic:nvPicPr>
-                    <pic:cNvPr id="0" name="Picture 4" descr="E:\auto_Test\Pgecall.png"/>
+                    <pic:cNvPr id="0" name="Picture 5" descr="E:\auto_Test\Pgpcall.png"/>
                     <pic:cNvPicPr>
                       <a:picLocks noChangeAspect="1" noChangeArrowheads="1"/>
                     </pic:cNvPicPr>
                   </pic:nvPicPr>
                   <pic:blipFill>
                     <a:blip r:embed="rId10">
+                      <a:extLst>
+                        <a:ext uri="{28A0092B-C50C-407E-A947-70E740481C1C}">
+                          <a14:useLocalDpi xmlns:a14="http://schemas.microsoft.com/office/drawing/2010/main" val="0"/>
+                        </a:ext>
+                      </a:extLst>
+                    </a:blip>
+                    <a:srcRect/>
+                    <a:stretch>
+                      <a:fillRect/>
+                    </a:stretch>
+                  </pic:blipFill>
+                  <pic:spPr bwMode="auto">
+                    <a:xfrm>
+                      <a:off x="0" y="0"/>
+                      <a:ext cx="1863090" cy="198120"/>
+                    </a:xfrm>
+                    <a:prstGeom prst="rect">
+                      <a:avLst/>
+                    </a:prstGeom>
+                    <a:noFill/>
+                    <a:ln>
+                      <a:noFill/>
+                    </a:ln>
+                  </pic:spPr>
+                </pic:pic>
+              </a:graphicData>
+            </a:graphic>
+          </wp:inline>
+        </w:drawing>
+      </w:r>
+    </w:p>
+    <w:p>
+      <w:pPr>
+        <w:pStyle w:val="a3"/>
+        <w:ind w:left="2160" w:firstLineChars="0" w:firstLine="0"/>
+        <w:rPr>
+          <w:rFonts w:ascii="Times New Roman" w:eastAsia="宋体" w:hAnsi="Times New Roman" w:cs="Times New Roman"/>
+          <w:sz w:val="28"/>
+          <w:szCs w:val="28"/>
+        </w:rPr>
+      </w:pPr>
+      <w:r>
+        <w:rPr>
+          <w:rFonts w:ascii="Times New Roman" w:eastAsia="宋体" w:hAnsi="Times New Roman" w:cs="Times New Roman" w:hint="eastAsia"/>
+          <w:sz w:val="28"/>
+          <w:szCs w:val="28"/>
+        </w:rPr>
+        <w:t>Pgscall</w:t>
+      </w:r>
+      <w:r>
+        <w:rPr>
+          <w:rFonts w:ascii="Times New Roman" w:eastAsia="宋体" w:hAnsi="Times New Roman" w:cs="Times New Roman" w:hint="eastAsia"/>
+          <w:sz w:val="28"/>
+          <w:szCs w:val="28"/>
+        </w:rPr>
+        <w:tab/>
+      </w:r>
+      <w:r>
+        <w:rPr>
+          <w:rFonts w:ascii="Times New Roman" w:eastAsia="宋体" w:hAnsi="Times New Roman" w:cs="Times New Roman"/>
+          <w:noProof/>
+          <w:sz w:val="28"/>
+          <w:szCs w:val="28"/>
+        </w:rPr>
+        <w:drawing>
+          <wp:inline distT="0" distB="0" distL="0" distR="0">
+            <wp:extent cx="1863090" cy="189865"/>
+            <wp:effectExtent l="0" t="0" r="3810" b="635"/>
+            <wp:docPr id="7" name="图片 7" descr="E:\auto_Test\Pgscall.png"/>
+            <wp:cNvGraphicFramePr>
+              <a:graphicFrameLocks xmlns:a="http://schemas.openxmlformats.org/drawingml/2006/main" noChangeAspect="1"/>
+            </wp:cNvGraphicFramePr>
+            <a:graphic xmlns:a="http://schemas.openxmlformats.org/drawingml/2006/main">
+              <a:graphicData uri="http://schemas.openxmlformats.org/drawingml/2006/picture">
+                <pic:pic xmlns:pic="http://schemas.openxmlformats.org/drawingml/2006/picture">
+                  <pic:nvPicPr>
+                    <pic:cNvPr id="0" name="Picture 6" descr="E:\auto_Test\Pgscall.png"/>
+                    <pic:cNvPicPr>
+                      <a:picLocks noChangeAspect="1" noChangeArrowheads="1"/>
+                    </pic:cNvPicPr>
+                  </pic:nvPicPr>
+                  <pic:blipFill>
+                    <a:blip r:embed="rId11">
                       <a:extLst>
                         <a:ext uri="{28A0092B-C50C-407E-A947-70E740481C1C}">
                           <a14:useLocalDpi xmlns:a14="http://schemas.microsoft.com/office/drawing/2010/main" val="0"/>
@@ -3940,16 +3616,30 @@
           <w:szCs w:val="28"/>
         </w:rPr>
       </w:pPr>
-      <w:proofErr w:type="spellStart"/>
-      <w:r>
-        <w:rPr>
-          <w:rFonts w:ascii="Times New Roman" w:eastAsia="宋体" w:hAnsi="Times New Roman" w:cs="Times New Roman" w:hint="eastAsia"/>
-          <w:sz w:val="28"/>
-          <w:szCs w:val="28"/>
-        </w:rPr>
-        <w:t>Pgpcall</w:t>
-      </w:r>
-      <w:proofErr w:type="spellEnd"/>
+      <w:r>
+        <w:rPr>
+          <w:rFonts w:ascii="Times New Roman" w:eastAsia="宋体" w:hAnsi="Times New Roman" w:cs="Times New Roman"/>
+          <w:sz w:val="28"/>
+          <w:szCs w:val="28"/>
+        </w:rPr>
+        <w:t>P</w:t>
+      </w:r>
+      <w:r>
+        <w:rPr>
+          <w:rFonts w:ascii="Times New Roman" w:eastAsia="宋体" w:hAnsi="Times New Roman" w:cs="Times New Roman" w:hint="eastAsia"/>
+          <w:sz w:val="28"/>
+          <w:szCs w:val="28"/>
+        </w:rPr>
+        <w:t>n</w:t>
+      </w:r>
+      <w:r>
+        <w:rPr>
+          <w:rFonts w:ascii="Times New Roman" w:eastAsia="宋体" w:hAnsi="Times New Roman" w:cs="Times New Roman"/>
+          <w:sz w:val="28"/>
+          <w:szCs w:val="28"/>
+        </w:rPr>
+        <w:t>call</w:t>
+      </w:r>
       <w:r>
         <w:rPr>
           <w:rFonts w:ascii="Times New Roman" w:eastAsia="宋体" w:hAnsi="Times New Roman" w:cs="Times New Roman" w:hint="eastAsia"/>
@@ -3960,16 +3650,24 @@
       </w:r>
       <w:r>
         <w:rPr>
-          <w:rFonts w:ascii="Times New Roman" w:eastAsia="宋体" w:hAnsi="Times New Roman" w:cs="Times New Roman"/>
+          <w:rFonts w:ascii="Times New Roman" w:eastAsia="宋体" w:hAnsi="Times New Roman" w:cs="Times New Roman" w:hint="eastAsia"/>
+          <w:sz w:val="28"/>
+          <w:szCs w:val="28"/>
+        </w:rPr>
+        <w:tab/>
+      </w:r>
+      <w:r>
+        <w:rPr>
+          <w:rFonts w:ascii="Times New Roman" w:eastAsia="宋体" w:hAnsi="Times New Roman" w:cs="Times New Roman" w:hint="eastAsia"/>
           <w:noProof/>
           <w:sz w:val="28"/>
           <w:szCs w:val="28"/>
         </w:rPr>
         <w:drawing>
           <wp:inline distT="0" distB="0" distL="0" distR="0">
-            <wp:extent cx="1863090" cy="198120"/>
-            <wp:effectExtent l="0" t="0" r="3810" b="0"/>
-            <wp:docPr id="6" name="图片 6" descr="E:\auto_Test\Pgpcall.png"/>
+            <wp:extent cx="1880870" cy="180975"/>
+            <wp:effectExtent l="0" t="0" r="5080" b="9525"/>
+            <wp:docPr id="8" name="图片 8" descr="E:\auto_Test\Pncall.png"/>
             <wp:cNvGraphicFramePr>
               <a:graphicFrameLocks xmlns:a="http://schemas.openxmlformats.org/drawingml/2006/main" noChangeAspect="1"/>
             </wp:cNvGraphicFramePr>
@@ -3977,13 +3675,13 @@
               <a:graphicData uri="http://schemas.openxmlformats.org/drawingml/2006/picture">
                 <pic:pic xmlns:pic="http://schemas.openxmlformats.org/drawingml/2006/picture">
                   <pic:nvPicPr>
-                    <pic:cNvPr id="0" name="Picture 5" descr="E:\auto_Test\Pgpcall.png"/>
+                    <pic:cNvPr id="0" name="Picture 7" descr="E:\auto_Test\Pncall.png"/>
                     <pic:cNvPicPr>
                       <a:picLocks noChangeAspect="1" noChangeArrowheads="1"/>
                     </pic:cNvPicPr>
                   </pic:nvPicPr>
                   <pic:blipFill>
-                    <a:blip r:embed="rId11">
+                    <a:blip r:embed="rId12">
                       <a:extLst>
                         <a:ext uri="{28A0092B-C50C-407E-A947-70E740481C1C}">
                           <a14:useLocalDpi xmlns:a14="http://schemas.microsoft.com/office/drawing/2010/main" val="0"/>
@@ -3998,7 +3696,7 @@
                   <pic:spPr bwMode="auto">
                     <a:xfrm>
                       <a:off x="0" y="0"/>
-                      <a:ext cx="1863090" cy="198120"/>
+                      <a:ext cx="1880870" cy="180975"/>
                     </a:xfrm>
                     <a:prstGeom prst="rect">
                       <a:avLst/>
@@ -4025,16 +3723,22 @@
           <w:szCs w:val="28"/>
         </w:rPr>
       </w:pPr>
-      <w:proofErr w:type="spellStart"/>
-      <w:r>
-        <w:rPr>
-          <w:rFonts w:ascii="Times New Roman" w:eastAsia="宋体" w:hAnsi="Times New Roman" w:cs="Times New Roman" w:hint="eastAsia"/>
-          <w:sz w:val="28"/>
-          <w:szCs w:val="28"/>
-        </w:rPr>
-        <w:t>Pgscall</w:t>
-      </w:r>
-      <w:proofErr w:type="spellEnd"/>
+      <w:r>
+        <w:rPr>
+          <w:rFonts w:ascii="Times New Roman" w:eastAsia="宋体" w:hAnsi="Times New Roman" w:cs="Times New Roman"/>
+          <w:sz w:val="28"/>
+          <w:szCs w:val="28"/>
+        </w:rPr>
+        <w:t>Pdcall</w:t>
+      </w:r>
+      <w:r>
+        <w:rPr>
+          <w:rFonts w:ascii="Times New Roman" w:eastAsia="宋体" w:hAnsi="Times New Roman" w:cs="Times New Roman" w:hint="eastAsia"/>
+          <w:sz w:val="28"/>
+          <w:szCs w:val="28"/>
+        </w:rPr>
+        <w:tab/>
+      </w:r>
       <w:r>
         <w:rPr>
           <w:rFonts w:ascii="Times New Roman" w:eastAsia="宋体" w:hAnsi="Times New Roman" w:cs="Times New Roman" w:hint="eastAsia"/>
@@ -4054,7 +3758,7 @@
           <wp:inline distT="0" distB="0" distL="0" distR="0">
             <wp:extent cx="1863090" cy="189865"/>
             <wp:effectExtent l="0" t="0" r="3810" b="635"/>
-            <wp:docPr id="7" name="图片 7" descr="E:\auto_Test\Pgscall.png"/>
+            <wp:docPr id="9" name="图片 9" descr="E:\auto_Test\Pdcall.png"/>
             <wp:cNvGraphicFramePr>
               <a:graphicFrameLocks xmlns:a="http://schemas.openxmlformats.org/drawingml/2006/main" noChangeAspect="1"/>
             </wp:cNvGraphicFramePr>
@@ -4062,13 +3766,13 @@
               <a:graphicData uri="http://schemas.openxmlformats.org/drawingml/2006/picture">
                 <pic:pic xmlns:pic="http://schemas.openxmlformats.org/drawingml/2006/picture">
                   <pic:nvPicPr>
-                    <pic:cNvPr id="0" name="Picture 6" descr="E:\auto_Test\Pgscall.png"/>
+                    <pic:cNvPr id="0" name="Picture 8" descr="E:\auto_Test\Pdcall.png"/>
                     <pic:cNvPicPr>
                       <a:picLocks noChangeAspect="1" noChangeArrowheads="1"/>
                     </pic:cNvPicPr>
                   </pic:nvPicPr>
                   <pic:blipFill>
-                    <a:blip r:embed="rId12">
+                    <a:blip r:embed="rId13">
                       <a:extLst>
                         <a:ext uri="{28A0092B-C50C-407E-A947-70E740481C1C}">
                           <a14:useLocalDpi xmlns:a14="http://schemas.microsoft.com/office/drawing/2010/main" val="0"/>
@@ -4110,7 +3814,6 @@
           <w:szCs w:val="28"/>
         </w:rPr>
       </w:pPr>
-      <w:proofErr w:type="spellStart"/>
       <w:r>
         <w:rPr>
           <w:rFonts w:ascii="Times New Roman" w:eastAsia="宋体" w:hAnsi="Times New Roman" w:cs="Times New Roman"/>
@@ -4125,7 +3828,7 @@
           <w:sz w:val="28"/>
           <w:szCs w:val="28"/>
         </w:rPr>
-        <w:t>n</w:t>
+        <w:t>e</w:t>
       </w:r>
       <w:r>
         <w:rPr>
@@ -4135,7 +3838,6 @@
         </w:rPr>
         <w:t>call</w:t>
       </w:r>
-      <w:proofErr w:type="spellEnd"/>
       <w:r>
         <w:rPr>
           <w:rFonts w:ascii="Times New Roman" w:eastAsia="宋体" w:hAnsi="Times New Roman" w:cs="Times New Roman" w:hint="eastAsia"/>
@@ -4154,16 +3856,16 @@
       </w:r>
       <w:r>
         <w:rPr>
-          <w:rFonts w:ascii="Times New Roman" w:eastAsia="宋体" w:hAnsi="Times New Roman" w:cs="Times New Roman" w:hint="eastAsia"/>
+          <w:rFonts w:ascii="Times New Roman" w:eastAsia="宋体" w:hAnsi="Times New Roman" w:cs="Times New Roman"/>
           <w:noProof/>
           <w:sz w:val="28"/>
           <w:szCs w:val="28"/>
         </w:rPr>
         <w:drawing>
           <wp:inline distT="0" distB="0" distL="0" distR="0">
-            <wp:extent cx="1880870" cy="180975"/>
-            <wp:effectExtent l="0" t="0" r="5080" b="9525"/>
-            <wp:docPr id="8" name="图片 8" descr="E:\auto_Test\Pncall.png"/>
+            <wp:extent cx="1863090" cy="189865"/>
+            <wp:effectExtent l="0" t="0" r="3810" b="635"/>
+            <wp:docPr id="12" name="图片 12" descr="E:\auto_Test\Pecall.png"/>
             <wp:cNvGraphicFramePr>
               <a:graphicFrameLocks xmlns:a="http://schemas.openxmlformats.org/drawingml/2006/main" noChangeAspect="1"/>
             </wp:cNvGraphicFramePr>
@@ -4171,100 +3873,7 @@
               <a:graphicData uri="http://schemas.openxmlformats.org/drawingml/2006/picture">
                 <pic:pic xmlns:pic="http://schemas.openxmlformats.org/drawingml/2006/picture">
                   <pic:nvPicPr>
-                    <pic:cNvPr id="0" name="Picture 7" descr="E:\auto_Test\Pncall.png"/>
-                    <pic:cNvPicPr>
-                      <a:picLocks noChangeAspect="1" noChangeArrowheads="1"/>
-                    </pic:cNvPicPr>
-                  </pic:nvPicPr>
-                  <pic:blipFill>
-                    <a:blip r:embed="rId13">
-                      <a:extLst>
-                        <a:ext uri="{28A0092B-C50C-407E-A947-70E740481C1C}">
-                          <a14:useLocalDpi xmlns:a14="http://schemas.microsoft.com/office/drawing/2010/main" val="0"/>
-                        </a:ext>
-                      </a:extLst>
-                    </a:blip>
-                    <a:srcRect/>
-                    <a:stretch>
-                      <a:fillRect/>
-                    </a:stretch>
-                  </pic:blipFill>
-                  <pic:spPr bwMode="auto">
-                    <a:xfrm>
-                      <a:off x="0" y="0"/>
-                      <a:ext cx="1880870" cy="180975"/>
-                    </a:xfrm>
-                    <a:prstGeom prst="rect">
-                      <a:avLst/>
-                    </a:prstGeom>
-                    <a:noFill/>
-                    <a:ln>
-                      <a:noFill/>
-                    </a:ln>
-                  </pic:spPr>
-                </pic:pic>
-              </a:graphicData>
-            </a:graphic>
-          </wp:inline>
-        </w:drawing>
-      </w:r>
-    </w:p>
-    <w:p>
-      <w:pPr>
-        <w:pStyle w:val="a3"/>
-        <w:ind w:left="2160" w:firstLineChars="0" w:firstLine="0"/>
-        <w:rPr>
-          <w:rFonts w:ascii="Times New Roman" w:eastAsia="宋体" w:hAnsi="Times New Roman" w:cs="Times New Roman"/>
-          <w:sz w:val="28"/>
-          <w:szCs w:val="28"/>
-        </w:rPr>
-      </w:pPr>
-      <w:proofErr w:type="spellStart"/>
-      <w:r>
-        <w:rPr>
-          <w:rFonts w:ascii="Times New Roman" w:eastAsia="宋体" w:hAnsi="Times New Roman" w:cs="Times New Roman"/>
-          <w:sz w:val="28"/>
-          <w:szCs w:val="28"/>
-        </w:rPr>
-        <w:t>Pdcall</w:t>
-      </w:r>
-      <w:proofErr w:type="spellEnd"/>
-      <w:r>
-        <w:rPr>
-          <w:rFonts w:ascii="Times New Roman" w:eastAsia="宋体" w:hAnsi="Times New Roman" w:cs="Times New Roman" w:hint="eastAsia"/>
-          <w:sz w:val="28"/>
-          <w:szCs w:val="28"/>
-        </w:rPr>
-        <w:tab/>
-      </w:r>
-      <w:r>
-        <w:rPr>
-          <w:rFonts w:ascii="Times New Roman" w:eastAsia="宋体" w:hAnsi="Times New Roman" w:cs="Times New Roman" w:hint="eastAsia"/>
-          <w:sz w:val="28"/>
-          <w:szCs w:val="28"/>
-        </w:rPr>
-        <w:tab/>
-      </w:r>
-      <w:r>
-        <w:rPr>
-          <w:rFonts w:ascii="Times New Roman" w:eastAsia="宋体" w:hAnsi="Times New Roman" w:cs="Times New Roman"/>
-          <w:noProof/>
-          <w:sz w:val="28"/>
-          <w:szCs w:val="28"/>
-        </w:rPr>
-        <w:drawing>
-          <wp:inline distT="0" distB="0" distL="0" distR="0">
-            <wp:extent cx="1863090" cy="189865"/>
-            <wp:effectExtent l="0" t="0" r="3810" b="635"/>
-            <wp:docPr id="9" name="图片 9" descr="E:\auto_Test\Pdcall.png"/>
-            <wp:cNvGraphicFramePr>
-              <a:graphicFrameLocks xmlns:a="http://schemas.openxmlformats.org/drawingml/2006/main" noChangeAspect="1"/>
-            </wp:cNvGraphicFramePr>
-            <a:graphic xmlns:a="http://schemas.openxmlformats.org/drawingml/2006/main">
-              <a:graphicData uri="http://schemas.openxmlformats.org/drawingml/2006/picture">
-                <pic:pic xmlns:pic="http://schemas.openxmlformats.org/drawingml/2006/picture">
-                  <pic:nvPicPr>
-                    <pic:cNvPr id="0" name="Picture 8" descr="E:\auto_Test\Pdcall.png"/>
+                    <pic:cNvPr id="0" name="Picture 11" descr="E:\auto_Test\Pecall.png"/>
                     <pic:cNvPicPr>
                       <a:picLocks noChangeAspect="1" noChangeArrowheads="1"/>
                     </pic:cNvPicPr>
@@ -4312,7 +3921,6 @@
           <w:szCs w:val="28"/>
         </w:rPr>
       </w:pPr>
-      <w:proofErr w:type="spellStart"/>
       <w:r>
         <w:rPr>
           <w:rFonts w:ascii="Times New Roman" w:eastAsia="宋体" w:hAnsi="Times New Roman" w:cs="Times New Roman"/>
@@ -4327,7 +3935,7 @@
           <w:sz w:val="28"/>
           <w:szCs w:val="28"/>
         </w:rPr>
-        <w:t>e</w:t>
+        <w:t>m</w:t>
       </w:r>
       <w:r>
         <w:rPr>
@@ -4337,7 +3945,6 @@
         </w:rPr>
         <w:t>call</w:t>
       </w:r>
-      <w:proofErr w:type="spellEnd"/>
       <w:r>
         <w:rPr>
           <w:rFonts w:ascii="Times New Roman" w:eastAsia="宋体" w:hAnsi="Times New Roman" w:cs="Times New Roman" w:hint="eastAsia"/>
@@ -4365,7 +3972,7 @@
           <wp:inline distT="0" distB="0" distL="0" distR="0">
             <wp:extent cx="1863090" cy="189865"/>
             <wp:effectExtent l="0" t="0" r="3810" b="635"/>
-            <wp:docPr id="12" name="图片 12" descr="E:\auto_Test\Pecall.png"/>
+            <wp:docPr id="13" name="图片 13" descr="E:\auto_Test\Pmcall.png"/>
             <wp:cNvGraphicFramePr>
               <a:graphicFrameLocks xmlns:a="http://schemas.openxmlformats.org/drawingml/2006/main" noChangeAspect="1"/>
             </wp:cNvGraphicFramePr>
@@ -4373,7 +3980,7 @@
               <a:graphicData uri="http://schemas.openxmlformats.org/drawingml/2006/picture">
                 <pic:pic xmlns:pic="http://schemas.openxmlformats.org/drawingml/2006/picture">
                   <pic:nvPicPr>
-                    <pic:cNvPr id="0" name="Picture 11" descr="E:\auto_Test\Pecall.png"/>
+                    <pic:cNvPr id="0" name="Picture 12" descr="E:\auto_Test\Pmcall.png"/>
                     <pic:cNvPicPr>
                       <a:picLocks noChangeAspect="1" noChangeArrowheads="1"/>
                     </pic:cNvPicPr>
@@ -4421,7 +4028,6 @@
           <w:szCs w:val="28"/>
         </w:rPr>
       </w:pPr>
-      <w:proofErr w:type="spellStart"/>
       <w:r>
         <w:rPr>
           <w:rFonts w:ascii="Times New Roman" w:eastAsia="宋体" w:hAnsi="Times New Roman" w:cs="Times New Roman"/>
@@ -4436,7 +4042,7 @@
           <w:sz w:val="28"/>
           <w:szCs w:val="28"/>
         </w:rPr>
-        <w:t>m</w:t>
+        <w:t>p</w:t>
       </w:r>
       <w:r>
         <w:rPr>
@@ -4446,7 +4052,6 @@
         </w:rPr>
         <w:t>call</w:t>
       </w:r>
-      <w:proofErr w:type="spellEnd"/>
       <w:r>
         <w:rPr>
           <w:rFonts w:ascii="Times New Roman" w:eastAsia="宋体" w:hAnsi="Times New Roman" w:cs="Times New Roman" w:hint="eastAsia"/>
@@ -4472,9 +4077,9 @@
         </w:rPr>
         <w:drawing>
           <wp:inline distT="0" distB="0" distL="0" distR="0">
-            <wp:extent cx="1863090" cy="189865"/>
-            <wp:effectExtent l="0" t="0" r="3810" b="635"/>
-            <wp:docPr id="13" name="图片 13" descr="E:\auto_Test\Pmcall.png"/>
+            <wp:extent cx="1854835" cy="189865"/>
+            <wp:effectExtent l="0" t="0" r="0" b="635"/>
+            <wp:docPr id="14" name="图片 14" descr="E:\auto_Test\Ppcall.png"/>
             <wp:cNvGraphicFramePr>
               <a:graphicFrameLocks xmlns:a="http://schemas.openxmlformats.org/drawingml/2006/main" noChangeAspect="1"/>
             </wp:cNvGraphicFramePr>
@@ -4482,13 +4087,120 @@
               <a:graphicData uri="http://schemas.openxmlformats.org/drawingml/2006/picture">
                 <pic:pic xmlns:pic="http://schemas.openxmlformats.org/drawingml/2006/picture">
                   <pic:nvPicPr>
-                    <pic:cNvPr id="0" name="Picture 12" descr="E:\auto_Test\Pmcall.png"/>
+                    <pic:cNvPr id="0" name="Picture 13" descr="E:\auto_Test\Ppcall.png"/>
                     <pic:cNvPicPr>
                       <a:picLocks noChangeAspect="1" noChangeArrowheads="1"/>
                     </pic:cNvPicPr>
                   </pic:nvPicPr>
                   <pic:blipFill>
                     <a:blip r:embed="rId16">
+                      <a:extLst>
+                        <a:ext uri="{28A0092B-C50C-407E-A947-70E740481C1C}">
+                          <a14:useLocalDpi xmlns:a14="http://schemas.microsoft.com/office/drawing/2010/main" val="0"/>
+                        </a:ext>
+                      </a:extLst>
+                    </a:blip>
+                    <a:srcRect/>
+                    <a:stretch>
+                      <a:fillRect/>
+                    </a:stretch>
+                  </pic:blipFill>
+                  <pic:spPr bwMode="auto">
+                    <a:xfrm>
+                      <a:off x="0" y="0"/>
+                      <a:ext cx="1854835" cy="189865"/>
+                    </a:xfrm>
+                    <a:prstGeom prst="rect">
+                      <a:avLst/>
+                    </a:prstGeom>
+                    <a:noFill/>
+                    <a:ln>
+                      <a:noFill/>
+                    </a:ln>
+                  </pic:spPr>
+                </pic:pic>
+              </a:graphicData>
+            </a:graphic>
+          </wp:inline>
+        </w:drawing>
+      </w:r>
+    </w:p>
+    <w:p>
+      <w:pPr>
+        <w:pStyle w:val="a3"/>
+        <w:ind w:left="2160" w:firstLineChars="0" w:firstLine="0"/>
+        <w:rPr>
+          <w:rFonts w:ascii="Times New Roman" w:eastAsia="宋体" w:hAnsi="Times New Roman" w:cs="Times New Roman"/>
+          <w:sz w:val="28"/>
+          <w:szCs w:val="28"/>
+        </w:rPr>
+      </w:pPr>
+      <w:r>
+        <w:rPr>
+          <w:rFonts w:ascii="Times New Roman" w:eastAsia="宋体" w:hAnsi="Times New Roman" w:cs="Times New Roman"/>
+          <w:sz w:val="28"/>
+          <w:szCs w:val="28"/>
+        </w:rPr>
+        <w:t>P</w:t>
+      </w:r>
+      <w:r>
+        <w:rPr>
+          <w:rFonts w:ascii="Times New Roman" w:eastAsia="宋体" w:hAnsi="Times New Roman" w:cs="Times New Roman" w:hint="eastAsia"/>
+          <w:sz w:val="28"/>
+          <w:szCs w:val="28"/>
+        </w:rPr>
+        <w:t>s</w:t>
+      </w:r>
+      <w:r>
+        <w:rPr>
+          <w:rFonts w:ascii="Times New Roman" w:eastAsia="宋体" w:hAnsi="Times New Roman" w:cs="Times New Roman"/>
+          <w:sz w:val="28"/>
+          <w:szCs w:val="28"/>
+        </w:rPr>
+        <w:t>call</w:t>
+      </w:r>
+      <w:r>
+        <w:rPr>
+          <w:rFonts w:ascii="Times New Roman" w:eastAsia="宋体" w:hAnsi="Times New Roman" w:cs="Times New Roman" w:hint="eastAsia"/>
+          <w:sz w:val="28"/>
+          <w:szCs w:val="28"/>
+        </w:rPr>
+        <w:tab/>
+      </w:r>
+      <w:r>
+        <w:rPr>
+          <w:rFonts w:ascii="Times New Roman" w:eastAsia="宋体" w:hAnsi="Times New Roman" w:cs="Times New Roman" w:hint="eastAsia"/>
+          <w:sz w:val="28"/>
+          <w:szCs w:val="28"/>
+        </w:rPr>
+        <w:tab/>
+      </w:r>
+      <w:r>
+        <w:rPr>
+          <w:rFonts w:ascii="Times New Roman" w:eastAsia="宋体" w:hAnsi="Times New Roman" w:cs="Times New Roman"/>
+          <w:noProof/>
+          <w:sz w:val="28"/>
+          <w:szCs w:val="28"/>
+        </w:rPr>
+        <w:drawing>
+          <wp:inline distT="0" distB="0" distL="0" distR="0" wp14:anchorId="4134AA9E" wp14:editId="1C82395B">
+            <wp:extent cx="1863090" cy="189865"/>
+            <wp:effectExtent l="0" t="0" r="3810" b="635"/>
+            <wp:docPr id="15" name="图片 15" descr="E:\auto_Test\Pscall.png"/>
+            <wp:cNvGraphicFramePr>
+              <a:graphicFrameLocks xmlns:a="http://schemas.openxmlformats.org/drawingml/2006/main" noChangeAspect="1"/>
+            </wp:cNvGraphicFramePr>
+            <a:graphic xmlns:a="http://schemas.openxmlformats.org/drawingml/2006/main">
+              <a:graphicData uri="http://schemas.openxmlformats.org/drawingml/2006/picture">
+                <pic:pic xmlns:pic="http://schemas.openxmlformats.org/drawingml/2006/picture">
+                  <pic:nvPicPr>
+                    <pic:cNvPr id="0" name="Picture 14" descr="E:\auto_Test\Pscall.png"/>
+                    <pic:cNvPicPr>
+                      <a:picLocks noChangeAspect="1" noChangeArrowheads="1"/>
+                    </pic:cNvPicPr>
+                  </pic:nvPicPr>
+                  <pic:blipFill>
+                    <a:blip r:embed="rId17">
                       <a:extLst>
                         <a:ext uri="{28A0092B-C50C-407E-A947-70E740481C1C}">
                           <a14:useLocalDpi xmlns:a14="http://schemas.microsoft.com/office/drawing/2010/main" val="0"/>
@@ -4523,224 +4235,6 @@
     <w:p>
       <w:pPr>
         <w:pStyle w:val="a3"/>
-        <w:ind w:left="2160" w:firstLineChars="0" w:firstLine="0"/>
-        <w:rPr>
-          <w:rFonts w:ascii="Times New Roman" w:eastAsia="宋体" w:hAnsi="Times New Roman" w:cs="Times New Roman"/>
-          <w:sz w:val="28"/>
-          <w:szCs w:val="28"/>
-        </w:rPr>
-      </w:pPr>
-      <w:proofErr w:type="spellStart"/>
-      <w:r>
-        <w:rPr>
-          <w:rFonts w:ascii="Times New Roman" w:eastAsia="宋体" w:hAnsi="Times New Roman" w:cs="Times New Roman"/>
-          <w:sz w:val="28"/>
-          <w:szCs w:val="28"/>
-        </w:rPr>
-        <w:t>P</w:t>
-      </w:r>
-      <w:r>
-        <w:rPr>
-          <w:rFonts w:ascii="Times New Roman" w:eastAsia="宋体" w:hAnsi="Times New Roman" w:cs="Times New Roman" w:hint="eastAsia"/>
-          <w:sz w:val="28"/>
-          <w:szCs w:val="28"/>
-        </w:rPr>
-        <w:t>p</w:t>
-      </w:r>
-      <w:r>
-        <w:rPr>
-          <w:rFonts w:ascii="Times New Roman" w:eastAsia="宋体" w:hAnsi="Times New Roman" w:cs="Times New Roman"/>
-          <w:sz w:val="28"/>
-          <w:szCs w:val="28"/>
-        </w:rPr>
-        <w:t>call</w:t>
-      </w:r>
-      <w:proofErr w:type="spellEnd"/>
-      <w:r>
-        <w:rPr>
-          <w:rFonts w:ascii="Times New Roman" w:eastAsia="宋体" w:hAnsi="Times New Roman" w:cs="Times New Roman" w:hint="eastAsia"/>
-          <w:sz w:val="28"/>
-          <w:szCs w:val="28"/>
-        </w:rPr>
-        <w:tab/>
-      </w:r>
-      <w:r>
-        <w:rPr>
-          <w:rFonts w:ascii="Times New Roman" w:eastAsia="宋体" w:hAnsi="Times New Roman" w:cs="Times New Roman" w:hint="eastAsia"/>
-          <w:sz w:val="28"/>
-          <w:szCs w:val="28"/>
-        </w:rPr>
-        <w:tab/>
-      </w:r>
-      <w:r>
-        <w:rPr>
-          <w:rFonts w:ascii="Times New Roman" w:eastAsia="宋体" w:hAnsi="Times New Roman" w:cs="Times New Roman"/>
-          <w:noProof/>
-          <w:sz w:val="28"/>
-          <w:szCs w:val="28"/>
-        </w:rPr>
-        <w:drawing>
-          <wp:inline distT="0" distB="0" distL="0" distR="0">
-            <wp:extent cx="1854835" cy="189865"/>
-            <wp:effectExtent l="0" t="0" r="0" b="635"/>
-            <wp:docPr id="14" name="图片 14" descr="E:\auto_Test\Ppcall.png"/>
-            <wp:cNvGraphicFramePr>
-              <a:graphicFrameLocks xmlns:a="http://schemas.openxmlformats.org/drawingml/2006/main" noChangeAspect="1"/>
-            </wp:cNvGraphicFramePr>
-            <a:graphic xmlns:a="http://schemas.openxmlformats.org/drawingml/2006/main">
-              <a:graphicData uri="http://schemas.openxmlformats.org/drawingml/2006/picture">
-                <pic:pic xmlns:pic="http://schemas.openxmlformats.org/drawingml/2006/picture">
-                  <pic:nvPicPr>
-                    <pic:cNvPr id="0" name="Picture 13" descr="E:\auto_Test\Ppcall.png"/>
-                    <pic:cNvPicPr>
-                      <a:picLocks noChangeAspect="1" noChangeArrowheads="1"/>
-                    </pic:cNvPicPr>
-                  </pic:nvPicPr>
-                  <pic:blipFill>
-                    <a:blip r:embed="rId17">
-                      <a:extLst>
-                        <a:ext uri="{28A0092B-C50C-407E-A947-70E740481C1C}">
-                          <a14:useLocalDpi xmlns:a14="http://schemas.microsoft.com/office/drawing/2010/main" val="0"/>
-                        </a:ext>
-                      </a:extLst>
-                    </a:blip>
-                    <a:srcRect/>
-                    <a:stretch>
-                      <a:fillRect/>
-                    </a:stretch>
-                  </pic:blipFill>
-                  <pic:spPr bwMode="auto">
-                    <a:xfrm>
-                      <a:off x="0" y="0"/>
-                      <a:ext cx="1854835" cy="189865"/>
-                    </a:xfrm>
-                    <a:prstGeom prst="rect">
-                      <a:avLst/>
-                    </a:prstGeom>
-                    <a:noFill/>
-                    <a:ln>
-                      <a:noFill/>
-                    </a:ln>
-                  </pic:spPr>
-                </pic:pic>
-              </a:graphicData>
-            </a:graphic>
-          </wp:inline>
-        </w:drawing>
-      </w:r>
-    </w:p>
-    <w:p>
-      <w:pPr>
-        <w:pStyle w:val="a3"/>
-        <w:ind w:left="2160" w:firstLineChars="0" w:firstLine="0"/>
-        <w:rPr>
-          <w:rFonts w:ascii="Times New Roman" w:eastAsia="宋体" w:hAnsi="Times New Roman" w:cs="Times New Roman"/>
-          <w:sz w:val="28"/>
-          <w:szCs w:val="28"/>
-        </w:rPr>
-      </w:pPr>
-      <w:proofErr w:type="spellStart"/>
-      <w:r>
-        <w:rPr>
-          <w:rFonts w:ascii="Times New Roman" w:eastAsia="宋体" w:hAnsi="Times New Roman" w:cs="Times New Roman"/>
-          <w:sz w:val="28"/>
-          <w:szCs w:val="28"/>
-        </w:rPr>
-        <w:t>P</w:t>
-      </w:r>
-      <w:r>
-        <w:rPr>
-          <w:rFonts w:ascii="Times New Roman" w:eastAsia="宋体" w:hAnsi="Times New Roman" w:cs="Times New Roman" w:hint="eastAsia"/>
-          <w:sz w:val="28"/>
-          <w:szCs w:val="28"/>
-        </w:rPr>
-        <w:t>s</w:t>
-      </w:r>
-      <w:r>
-        <w:rPr>
-          <w:rFonts w:ascii="Times New Roman" w:eastAsia="宋体" w:hAnsi="Times New Roman" w:cs="Times New Roman"/>
-          <w:sz w:val="28"/>
-          <w:szCs w:val="28"/>
-        </w:rPr>
-        <w:t>call</w:t>
-      </w:r>
-      <w:proofErr w:type="spellEnd"/>
-      <w:r>
-        <w:rPr>
-          <w:rFonts w:ascii="Times New Roman" w:eastAsia="宋体" w:hAnsi="Times New Roman" w:cs="Times New Roman" w:hint="eastAsia"/>
-          <w:sz w:val="28"/>
-          <w:szCs w:val="28"/>
-        </w:rPr>
-        <w:tab/>
-      </w:r>
-      <w:r>
-        <w:rPr>
-          <w:rFonts w:ascii="Times New Roman" w:eastAsia="宋体" w:hAnsi="Times New Roman" w:cs="Times New Roman" w:hint="eastAsia"/>
-          <w:sz w:val="28"/>
-          <w:szCs w:val="28"/>
-        </w:rPr>
-        <w:tab/>
-      </w:r>
-      <w:r>
-        <w:rPr>
-          <w:rFonts w:ascii="Times New Roman" w:eastAsia="宋体" w:hAnsi="Times New Roman" w:cs="Times New Roman"/>
-          <w:noProof/>
-          <w:sz w:val="28"/>
-          <w:szCs w:val="28"/>
-        </w:rPr>
-        <w:drawing>
-          <wp:inline distT="0" distB="0" distL="0" distR="0" wp14:anchorId="4134AA9E" wp14:editId="1C82395B">
-            <wp:extent cx="1863090" cy="189865"/>
-            <wp:effectExtent l="0" t="0" r="3810" b="635"/>
-            <wp:docPr id="15" name="图片 15" descr="E:\auto_Test\Pscall.png"/>
-            <wp:cNvGraphicFramePr>
-              <a:graphicFrameLocks xmlns:a="http://schemas.openxmlformats.org/drawingml/2006/main" noChangeAspect="1"/>
-            </wp:cNvGraphicFramePr>
-            <a:graphic xmlns:a="http://schemas.openxmlformats.org/drawingml/2006/main">
-              <a:graphicData uri="http://schemas.openxmlformats.org/drawingml/2006/picture">
-                <pic:pic xmlns:pic="http://schemas.openxmlformats.org/drawingml/2006/picture">
-                  <pic:nvPicPr>
-                    <pic:cNvPr id="0" name="Picture 14" descr="E:\auto_Test\Pscall.png"/>
-                    <pic:cNvPicPr>
-                      <a:picLocks noChangeAspect="1" noChangeArrowheads="1"/>
-                    </pic:cNvPicPr>
-                  </pic:nvPicPr>
-                  <pic:blipFill>
-                    <a:blip r:embed="rId18">
-                      <a:extLst>
-                        <a:ext uri="{28A0092B-C50C-407E-A947-70E740481C1C}">
-                          <a14:useLocalDpi xmlns:a14="http://schemas.microsoft.com/office/drawing/2010/main" val="0"/>
-                        </a:ext>
-                      </a:extLst>
-                    </a:blip>
-                    <a:srcRect/>
-                    <a:stretch>
-                      <a:fillRect/>
-                    </a:stretch>
-                  </pic:blipFill>
-                  <pic:spPr bwMode="auto">
-                    <a:xfrm>
-                      <a:off x="0" y="0"/>
-                      <a:ext cx="1863090" cy="189865"/>
-                    </a:xfrm>
-                    <a:prstGeom prst="rect">
-                      <a:avLst/>
-                    </a:prstGeom>
-                    <a:noFill/>
-                    <a:ln>
-                      <a:noFill/>
-                    </a:ln>
-                  </pic:spPr>
-                </pic:pic>
-              </a:graphicData>
-            </a:graphic>
-          </wp:inline>
-        </w:drawing>
-      </w:r>
-    </w:p>
-    <w:p>
-      <w:pPr>
-        <w:pStyle w:val="a3"/>
         <w:numPr>
           <w:ilvl w:val="0"/>
           <w:numId w:val="2"/>
@@ -4784,16 +4278,15 @@
           <w:szCs w:val="28"/>
         </w:rPr>
       </w:pPr>
-      <w:proofErr w:type="spellStart"/>
-      <w:r>
-        <w:rPr>
-          <w:rFonts w:ascii="Times New Roman" w:eastAsia="宋体" w:hAnsi="Times New Roman" w:cs="Times New Roman"/>
-          <w:sz w:val="28"/>
-          <w:szCs w:val="28"/>
-        </w:rPr>
+      <w:r>
+        <w:rPr>
+          <w:rFonts w:ascii="Times New Roman" w:eastAsia="宋体" w:hAnsi="Times New Roman" w:cs="Times New Roman"/>
+          <w:sz w:val="28"/>
+          <w:szCs w:val="28"/>
+        </w:rPr>
+        <w:lastRenderedPageBreak/>
         <w:t>polout</w:t>
       </w:r>
-      <w:proofErr w:type="spellEnd"/>
     </w:p>
     <w:p>
       <w:pPr>
@@ -4815,7 +4308,6 @@
           <w:sz w:val="28"/>
           <w:szCs w:val="28"/>
         </w:rPr>
-        <w:lastRenderedPageBreak/>
         <w:t>click</w:t>
       </w:r>
     </w:p>
@@ -4899,7 +4391,6 @@
         </w:rPr>
         <w:t>所有在</w:t>
       </w:r>
-      <w:proofErr w:type="spellStart"/>
       <w:r>
         <w:rPr>
           <w:rFonts w:ascii="Times New Roman" w:eastAsia="宋体" w:hAnsi="Times New Roman" w:cs="Times New Roman" w:hint="eastAsia"/>
@@ -4908,7 +4399,6 @@
         </w:rPr>
         <w:t>rebotframework</w:t>
       </w:r>
-      <w:proofErr w:type="spellEnd"/>
       <w:r>
         <w:rPr>
           <w:rFonts w:ascii="Times New Roman" w:eastAsia="宋体" w:hAnsi="Times New Roman" w:cs="Times New Roman" w:hint="eastAsia"/>
@@ -4940,18 +4430,8 @@
           <w:sz w:val="28"/>
           <w:szCs w:val="28"/>
         </w:rPr>
-        <w:t>导入</w:t>
-      </w:r>
-      <w:proofErr w:type="gramStart"/>
-      <w:r>
-        <w:rPr>
-          <w:rFonts w:ascii="Times New Roman" w:eastAsia="宋体" w:hAnsi="Times New Roman" w:cs="Times New Roman" w:hint="eastAsia"/>
-          <w:sz w:val="28"/>
-          <w:szCs w:val="28"/>
-        </w:rPr>
-        <w:t>第三方库方法</w:t>
-      </w:r>
-      <w:proofErr w:type="gramEnd"/>
+        <w:t>导入第三方库方法</w:t>
+      </w:r>
     </w:p>
     <w:p>
       <w:pPr>
@@ -4973,8 +4453,8 @@
 </file>
 
 <file path=word/numbering.xml><?xml version="1.0" encoding="utf-8"?>
-<w:numbering xmlns:wpc="http://schemas.microsoft.com/office/word/2010/wordprocessingCanvas" xmlns:mc="http://schemas.openxmlformats.org/markup-compatibility/2006" xmlns:o="urn:schemas-microsoft-com:office:office" xmlns:r="http://schemas.openxmlformats.org/officeDocument/2006/relationships" xmlns:m="http://schemas.openxmlformats.org/officeDocument/2006/math" xmlns:v="urn:schemas-microsoft-com:vml" xmlns:wp14="http://schemas.microsoft.com/office/word/2010/wordprocessingDrawing" xmlns:wp="http://schemas.openxmlformats.org/drawingml/2006/wordprocessingDrawing" xmlns:w10="urn:schemas-microsoft-com:office:word" xmlns:w="http://schemas.openxmlformats.org/wordprocessingml/2006/main" xmlns:w14="http://schemas.microsoft.com/office/word/2010/wordml" xmlns:wpg="http://schemas.microsoft.com/office/word/2010/wordprocessingGroup" xmlns:wpi="http://schemas.microsoft.com/office/word/2010/wordprocessingInk" xmlns:wne="http://schemas.microsoft.com/office/word/2006/wordml" xmlns:wps="http://schemas.microsoft.com/office/word/2010/wordprocessingShape" mc:Ignorable="w14 wp14">
-  <w:abstractNum w:abstractNumId="0">
+<w:numbering xmlns:wpc="http://schemas.microsoft.com/office/word/2010/wordprocessingCanvas" xmlns:cx="http://schemas.microsoft.com/office/drawing/2014/chartex" xmlns:mc="http://schemas.openxmlformats.org/markup-compatibility/2006" xmlns:o="urn:schemas-microsoft-com:office:office" xmlns:r="http://schemas.openxmlformats.org/officeDocument/2006/relationships" xmlns:m="http://schemas.openxmlformats.org/officeDocument/2006/math" xmlns:v="urn:schemas-microsoft-com:vml" xmlns:wp14="http://schemas.microsoft.com/office/word/2010/wordprocessingDrawing" xmlns:wp="http://schemas.openxmlformats.org/drawingml/2006/wordprocessingDrawing" xmlns:w10="urn:schemas-microsoft-com:office:word" xmlns:w="http://schemas.openxmlformats.org/wordprocessingml/2006/main" xmlns:w14="http://schemas.microsoft.com/office/word/2010/wordml" xmlns:w15="http://schemas.microsoft.com/office/word/2012/wordml" xmlns:w16se="http://schemas.microsoft.com/office/word/2015/wordml/symex" xmlns:wpg="http://schemas.microsoft.com/office/word/2010/wordprocessingGroup" xmlns:wpi="http://schemas.microsoft.com/office/word/2010/wordprocessingInk" xmlns:wne="http://schemas.microsoft.com/office/word/2006/wordml" xmlns:wps="http://schemas.microsoft.com/office/word/2010/wordprocessingShape" mc:Ignorable="w14 w15 w16se wp14">
+  <w:abstractNum w:abstractNumId="0" w15:restartNumberingAfterBreak="0">
     <w:nsid w:val="01901E6F"/>
     <w:multiLevelType w:val="hybridMultilevel"/>
     <w:tmpl w:val="2E1C5A1E"/>
@@ -5063,7 +4543,7 @@
       </w:pPr>
     </w:lvl>
   </w:abstractNum>
-  <w:abstractNum w:abstractNumId="1">
+  <w:abstractNum w:abstractNumId="1" w15:restartNumberingAfterBreak="0">
     <w:nsid w:val="06010A12"/>
     <w:multiLevelType w:val="hybridMultilevel"/>
     <w:tmpl w:val="87727F48"/>
@@ -5152,7 +4632,7 @@
       </w:pPr>
     </w:lvl>
   </w:abstractNum>
-  <w:abstractNum w:abstractNumId="2">
+  <w:abstractNum w:abstractNumId="2" w15:restartNumberingAfterBreak="0">
     <w:nsid w:val="07142EB8"/>
     <w:multiLevelType w:val="hybridMultilevel"/>
     <w:tmpl w:val="03A4FB02"/>
@@ -5241,7 +4721,7 @@
       </w:pPr>
     </w:lvl>
   </w:abstractNum>
-  <w:abstractNum w:abstractNumId="3">
+  <w:abstractNum w:abstractNumId="3" w15:restartNumberingAfterBreak="0">
     <w:nsid w:val="0D617E1A"/>
     <w:multiLevelType w:val="hybridMultilevel"/>
     <w:tmpl w:val="CF9C084A"/>
@@ -5330,7 +4810,7 @@
       </w:pPr>
     </w:lvl>
   </w:abstractNum>
-  <w:abstractNum w:abstractNumId="4">
+  <w:abstractNum w:abstractNumId="4" w15:restartNumberingAfterBreak="0">
     <w:nsid w:val="116A4481"/>
     <w:multiLevelType w:val="hybridMultilevel"/>
     <w:tmpl w:val="78246752"/>
@@ -5419,7 +4899,7 @@
       </w:pPr>
     </w:lvl>
   </w:abstractNum>
-  <w:abstractNum w:abstractNumId="5">
+  <w:abstractNum w:abstractNumId="5" w15:restartNumberingAfterBreak="0">
     <w:nsid w:val="14467B27"/>
     <w:multiLevelType w:val="hybridMultilevel"/>
     <w:tmpl w:val="59D6EB82"/>
@@ -5508,7 +4988,7 @@
       </w:pPr>
     </w:lvl>
   </w:abstractNum>
-  <w:abstractNum w:abstractNumId="6">
+  <w:abstractNum w:abstractNumId="6" w15:restartNumberingAfterBreak="0">
     <w:nsid w:val="20476EB3"/>
     <w:multiLevelType w:val="hybridMultilevel"/>
     <w:tmpl w:val="B4466B80"/>
@@ -5597,7 +5077,7 @@
       </w:pPr>
     </w:lvl>
   </w:abstractNum>
-  <w:abstractNum w:abstractNumId="7">
+  <w:abstractNum w:abstractNumId="7" w15:restartNumberingAfterBreak="0">
     <w:nsid w:val="26B239B1"/>
     <w:multiLevelType w:val="hybridMultilevel"/>
     <w:tmpl w:val="DF72D2AE"/>
@@ -5686,7 +5166,7 @@
       </w:pPr>
     </w:lvl>
   </w:abstractNum>
-  <w:abstractNum w:abstractNumId="8">
+  <w:abstractNum w:abstractNumId="8" w15:restartNumberingAfterBreak="0">
     <w:nsid w:val="348935E6"/>
     <w:multiLevelType w:val="hybridMultilevel"/>
     <w:tmpl w:val="D65AC95A"/>
@@ -5777,7 +5257,7 @@
       </w:pPr>
     </w:lvl>
   </w:abstractNum>
-  <w:abstractNum w:abstractNumId="9">
+  <w:abstractNum w:abstractNumId="9" w15:restartNumberingAfterBreak="0">
     <w:nsid w:val="77DE42CB"/>
     <w:multiLevelType w:val="hybridMultilevel"/>
     <w:tmpl w:val="8F366F4A"/>
@@ -5900,7 +5380,7 @@
 </file>
 
 <file path=word/styles.xml><?xml version="1.0" encoding="utf-8"?>
-<w:styles xmlns:mc="http://schemas.openxmlformats.org/markup-compatibility/2006" xmlns:r="http://schemas.openxmlformats.org/officeDocument/2006/relationships" xmlns:w="http://schemas.openxmlformats.org/wordprocessingml/2006/main" xmlns:w14="http://schemas.microsoft.com/office/word/2010/wordml" mc:Ignorable="w14">
+<w:styles xmlns:mc="http://schemas.openxmlformats.org/markup-compatibility/2006" xmlns:r="http://schemas.openxmlformats.org/officeDocument/2006/relationships" xmlns:w="http://schemas.openxmlformats.org/wordprocessingml/2006/main" xmlns:w14="http://schemas.microsoft.com/office/word/2010/wordml" xmlns:w15="http://schemas.microsoft.com/office/word/2012/wordml" xmlns:w16se="http://schemas.microsoft.com/office/word/2015/wordml/symex" mc:Ignorable="w14 w15 w16se">
   <w:docDefaults>
     <w:rPrDefault>
       <w:rPr>
@@ -5913,144 +5393,378 @@
     </w:rPrDefault>
     <w:pPrDefault/>
   </w:docDefaults>
-  <w:latentStyles w:defLockedState="0" w:defUIPriority="99" w:defSemiHidden="1" w:defUnhideWhenUsed="1" w:defQFormat="0" w:count="267">
-    <w:lsdException w:name="Normal" w:semiHidden="0" w:uiPriority="0" w:unhideWhenUsed="0" w:qFormat="1"/>
-    <w:lsdException w:name="heading 1" w:semiHidden="0" w:uiPriority="9" w:unhideWhenUsed="0" w:qFormat="1"/>
-    <w:lsdException w:name="heading 2" w:uiPriority="9" w:qFormat="1"/>
-    <w:lsdException w:name="heading 3" w:uiPriority="9" w:qFormat="1"/>
-    <w:lsdException w:name="heading 4" w:uiPriority="9" w:qFormat="1"/>
-    <w:lsdException w:name="heading 5" w:uiPriority="9" w:qFormat="1"/>
-    <w:lsdException w:name="heading 6" w:uiPriority="9" w:qFormat="1"/>
-    <w:lsdException w:name="heading 7" w:uiPriority="9" w:qFormat="1"/>
-    <w:lsdException w:name="heading 8" w:uiPriority="9" w:qFormat="1"/>
-    <w:lsdException w:name="heading 9" w:uiPriority="9" w:qFormat="1"/>
-    <w:lsdException w:name="toc 1" w:uiPriority="39"/>
-    <w:lsdException w:name="toc 2" w:uiPriority="39"/>
-    <w:lsdException w:name="toc 3" w:uiPriority="39"/>
-    <w:lsdException w:name="toc 4" w:uiPriority="39"/>
-    <w:lsdException w:name="toc 5" w:uiPriority="39"/>
-    <w:lsdException w:name="toc 6" w:uiPriority="39"/>
-    <w:lsdException w:name="toc 7" w:uiPriority="39"/>
-    <w:lsdException w:name="toc 8" w:uiPriority="39"/>
-    <w:lsdException w:name="toc 9" w:uiPriority="39"/>
-    <w:lsdException w:name="caption" w:uiPriority="35" w:qFormat="1"/>
-    <w:lsdException w:name="Title" w:semiHidden="0" w:uiPriority="10" w:unhideWhenUsed="0" w:qFormat="1"/>
-    <w:lsdException w:name="Default Paragraph Font" w:uiPriority="1"/>
-    <w:lsdException w:name="Subtitle" w:semiHidden="0" w:uiPriority="11" w:unhideWhenUsed="0" w:qFormat="1"/>
-    <w:lsdException w:name="Strong" w:semiHidden="0" w:uiPriority="22" w:unhideWhenUsed="0" w:qFormat="1"/>
-    <w:lsdException w:name="Emphasis" w:semiHidden="0" w:uiPriority="20" w:unhideWhenUsed="0" w:qFormat="1"/>
-    <w:lsdException w:name="Table Grid" w:semiHidden="0" w:uiPriority="59" w:unhideWhenUsed="0"/>
-    <w:lsdException w:name="Placeholder Text" w:unhideWhenUsed="0"/>
-    <w:lsdException w:name="No Spacing" w:semiHidden="0" w:uiPriority="1" w:unhideWhenUsed="0" w:qFormat="1"/>
-    <w:lsdException w:name="Light Shading" w:semiHidden="0" w:uiPriority="60" w:unhideWhenUsed="0"/>
-    <w:lsdException w:name="Light List" w:semiHidden="0" w:uiPriority="61" w:unhideWhenUsed="0"/>
-    <w:lsdException w:name="Light Grid" w:semiHidden="0" w:uiPriority="62" w:unhideWhenUsed="0"/>
-    <w:lsdException w:name="Medium Shading 1" w:semiHidden="0" w:uiPriority="63" w:unhideWhenUsed="0"/>
-    <w:lsdException w:name="Medium Shading 2" w:semiHidden="0" w:uiPriority="64" w:unhideWhenUsed="0"/>
-    <w:lsdException w:name="Medium List 1" w:semiHidden="0" w:uiPriority="65" w:unhideWhenUsed="0"/>
-    <w:lsdException w:name="Medium List 2" w:semiHidden="0" w:uiPriority="66" w:unhideWhenUsed="0"/>
-    <w:lsdException w:name="Medium Grid 1" w:semiHidden="0" w:uiPriority="67" w:unhideWhenUsed="0"/>
-    <w:lsdException w:name="Medium Grid 2" w:semiHidden="0" w:uiPriority="68" w:unhideWhenUsed="0"/>
-    <w:lsdException w:name="Medium Grid 3" w:semiHidden="0" w:uiPriority="69" w:unhideWhenUsed="0"/>
-    <w:lsdException w:name="Dark List" w:semiHidden="0" w:uiPriority="70" w:unhideWhenUsed="0"/>
-    <w:lsdException w:name="Colorful Shading" w:semiHidden="0" w:uiPriority="71" w:unhideWhenUsed="0"/>
-    <w:lsdException w:name="Colorful List" w:semiHidden="0" w:uiPriority="72" w:unhideWhenUsed="0"/>
-    <w:lsdException w:name="Colorful Grid" w:semiHidden="0" w:uiPriority="73" w:unhideWhenUsed="0"/>
-    <w:lsdException w:name="Light Shading Accent 1" w:semiHidden="0" w:uiPriority="60" w:unhideWhenUsed="0"/>
-    <w:lsdException w:name="Light List Accent 1" w:semiHidden="0" w:uiPriority="61" w:unhideWhenUsed="0"/>
-    <w:lsdException w:name="Light Grid Accent 1" w:semiHidden="0" w:uiPriority="62" w:unhideWhenUsed="0"/>
-    <w:lsdException w:name="Medium Shading 1 Accent 1" w:semiHidden="0" w:uiPriority="63" w:unhideWhenUsed="0"/>
-    <w:lsdException w:name="Medium Shading 2 Accent 1" w:semiHidden="0" w:uiPriority="64" w:unhideWhenUsed="0"/>
-    <w:lsdException w:name="Medium List 1 Accent 1" w:semiHidden="0" w:uiPriority="65" w:unhideWhenUsed="0"/>
-    <w:lsdException w:name="Revision" w:unhideWhenUsed="0"/>
-    <w:lsdException w:name="List Paragraph" w:semiHidden="0" w:uiPriority="34" w:unhideWhenUsed="0" w:qFormat="1"/>
-    <w:lsdException w:name="Quote" w:semiHidden="0" w:uiPriority="29" w:unhideWhenUsed="0" w:qFormat="1"/>
-    <w:lsdException w:name="Intense Quote" w:semiHidden="0" w:uiPriority="30" w:unhideWhenUsed="0" w:qFormat="1"/>
-    <w:lsdException w:name="Medium List 2 Accent 1" w:semiHidden="0" w:uiPriority="66" w:unhideWhenUsed="0"/>
-    <w:lsdException w:name="Medium Grid 1 Accent 1" w:semiHidden="0" w:uiPriority="67" w:unhideWhenUsed="0"/>
-    <w:lsdException w:name="Medium Grid 2 Accent 1" w:semiHidden="0" w:uiPriority="68" w:unhideWhenUsed="0"/>
-    <w:lsdException w:name="Medium Grid 3 Accent 1" w:semiHidden="0" w:uiPriority="69" w:unhideWhenUsed="0"/>
-    <w:lsdException w:name="Dark List Accent 1" w:semiHidden="0" w:uiPriority="70" w:unhideWhenUsed="0"/>
-    <w:lsdException w:name="Colorful Shading Accent 1" w:semiHidden="0" w:uiPriority="71" w:unhideWhenUsed="0"/>
-    <w:lsdException w:name="Colorful List Accent 1" w:semiHidden="0" w:uiPriority="72" w:unhideWhenUsed="0"/>
-    <w:lsdException w:name="Colorful Grid Accent 1" w:semiHidden="0" w:uiPriority="73" w:unhideWhenUsed="0"/>
-    <w:lsdException w:name="Light Shading Accent 2" w:semiHidden="0" w:uiPriority="60" w:unhideWhenUsed="0"/>
-    <w:lsdException w:name="Light List Accent 2" w:semiHidden="0" w:uiPriority="61" w:unhideWhenUsed="0"/>
-    <w:lsdException w:name="Light Grid Accent 2" w:semiHidden="0" w:uiPriority="62" w:unhideWhenUsed="0"/>
-    <w:lsdException w:name="Medium Shading 1 Accent 2" w:semiHidden="0" w:uiPriority="63" w:unhideWhenUsed="0"/>
-    <w:lsdException w:name="Medium Shading 2 Accent 2" w:semiHidden="0" w:uiPriority="64" w:unhideWhenUsed="0"/>
-    <w:lsdException w:name="Medium List 1 Accent 2" w:semiHidden="0" w:uiPriority="65" w:unhideWhenUsed="0"/>
-    <w:lsdException w:name="Medium List 2 Accent 2" w:semiHidden="0" w:uiPriority="66" w:unhideWhenUsed="0"/>
-    <w:lsdException w:name="Medium Grid 1 Accent 2" w:semiHidden="0" w:uiPriority="67" w:unhideWhenUsed="0"/>
-    <w:lsdException w:name="Medium Grid 2 Accent 2" w:semiHidden="0" w:uiPriority="68" w:unhideWhenUsed="0"/>
-    <w:lsdException w:name="Medium Grid 3 Accent 2" w:semiHidden="0" w:uiPriority="69" w:unhideWhenUsed="0"/>
-    <w:lsdException w:name="Dark List Accent 2" w:semiHidden="0" w:uiPriority="70" w:unhideWhenUsed="0"/>
-    <w:lsdException w:name="Colorful Shading Accent 2" w:semiHidden="0" w:uiPriority="71" w:unhideWhenUsed="0"/>
-    <w:lsdException w:name="Colorful List Accent 2" w:semiHidden="0" w:uiPriority="72" w:unhideWhenUsed="0"/>
-    <w:lsdException w:name="Colorful Grid Accent 2" w:semiHidden="0" w:uiPriority="73" w:unhideWhenUsed="0"/>
-    <w:lsdException w:name="Light Shading Accent 3" w:semiHidden="0" w:uiPriority="60" w:unhideWhenUsed="0"/>
-    <w:lsdException w:name="Light List Accent 3" w:semiHidden="0" w:uiPriority="61" w:unhideWhenUsed="0"/>
-    <w:lsdException w:name="Light Grid Accent 3" w:semiHidden="0" w:uiPriority="62" w:unhideWhenUsed="0"/>
-    <w:lsdException w:name="Medium Shading 1 Accent 3" w:semiHidden="0" w:uiPriority="63" w:unhideWhenUsed="0"/>
-    <w:lsdException w:name="Medium Shading 2 Accent 3" w:semiHidden="0" w:uiPriority="64" w:unhideWhenUsed="0"/>
-    <w:lsdException w:name="Medium List 1 Accent 3" w:semiHidden="0" w:uiPriority="65" w:unhideWhenUsed="0"/>
-    <w:lsdException w:name="Medium List 2 Accent 3" w:semiHidden="0" w:uiPriority="66" w:unhideWhenUsed="0"/>
-    <w:lsdException w:name="Medium Grid 1 Accent 3" w:semiHidden="0" w:uiPriority="67" w:unhideWhenUsed="0"/>
-    <w:lsdException w:name="Medium Grid 2 Accent 3" w:semiHidden="0" w:uiPriority="68" w:unhideWhenUsed="0"/>
-    <w:lsdException w:name="Medium Grid 3 Accent 3" w:semiHidden="0" w:uiPriority="69" w:unhideWhenUsed="0"/>
-    <w:lsdException w:name="Dark List Accent 3" w:semiHidden="0" w:uiPriority="70" w:unhideWhenUsed="0"/>
-    <w:lsdException w:name="Colorful Shading Accent 3" w:semiHidden="0" w:uiPriority="71" w:unhideWhenUsed="0"/>
-    <w:lsdException w:name="Colorful List Accent 3" w:semiHidden="0" w:uiPriority="72" w:unhideWhenUsed="0"/>
-    <w:lsdException w:name="Colorful Grid Accent 3" w:semiHidden="0" w:uiPriority="73" w:unhideWhenUsed="0"/>
-    <w:lsdException w:name="Light Shading Accent 4" w:semiHidden="0" w:uiPriority="60" w:unhideWhenUsed="0"/>
-    <w:lsdException w:name="Light List Accent 4" w:semiHidden="0" w:uiPriority="61" w:unhideWhenUsed="0"/>
-    <w:lsdException w:name="Light Grid Accent 4" w:semiHidden="0" w:uiPriority="62" w:unhideWhenUsed="0"/>
-    <w:lsdException w:name="Medium Shading 1 Accent 4" w:semiHidden="0" w:uiPriority="63" w:unhideWhenUsed="0"/>
-    <w:lsdException w:name="Medium Shading 2 Accent 4" w:semiHidden="0" w:uiPriority="64" w:unhideWhenUsed="0"/>
-    <w:lsdException w:name="Medium List 1 Accent 4" w:semiHidden="0" w:uiPriority="65" w:unhideWhenUsed="0"/>
-    <w:lsdException w:name="Medium List 2 Accent 4" w:semiHidden="0" w:uiPriority="66" w:unhideWhenUsed="0"/>
-    <w:lsdException w:name="Medium Grid 1 Accent 4" w:semiHidden="0" w:uiPriority="67" w:unhideWhenUsed="0"/>
-    <w:lsdException w:name="Medium Grid 2 Accent 4" w:semiHidden="0" w:uiPriority="68" w:unhideWhenUsed="0"/>
-    <w:lsdException w:name="Medium Grid 3 Accent 4" w:semiHidden="0" w:uiPriority="69" w:unhideWhenUsed="0"/>
-    <w:lsdException w:name="Dark List Accent 4" w:semiHidden="0" w:uiPriority="70" w:unhideWhenUsed="0"/>
-    <w:lsdException w:name="Colorful Shading Accent 4" w:semiHidden="0" w:uiPriority="71" w:unhideWhenUsed="0"/>
-    <w:lsdException w:name="Colorful List Accent 4" w:semiHidden="0" w:uiPriority="72" w:unhideWhenUsed="0"/>
-    <w:lsdException w:name="Colorful Grid Accent 4" w:semiHidden="0" w:uiPriority="73" w:unhideWhenUsed="0"/>
-    <w:lsdException w:name="Light Shading Accent 5" w:semiHidden="0" w:uiPriority="60" w:unhideWhenUsed="0"/>
-    <w:lsdException w:name="Light List Accent 5" w:semiHidden="0" w:uiPriority="61" w:unhideWhenUsed="0"/>
-    <w:lsdException w:name="Light Grid Accent 5" w:semiHidden="0" w:uiPriority="62" w:unhideWhenUsed="0"/>
-    <w:lsdException w:name="Medium Shading 1 Accent 5" w:semiHidden="0" w:uiPriority="63" w:unhideWhenUsed="0"/>
-    <w:lsdException w:name="Medium Shading 2 Accent 5" w:semiHidden="0" w:uiPriority="64" w:unhideWhenUsed="0"/>
-    <w:lsdException w:name="Medium List 1 Accent 5" w:semiHidden="0" w:uiPriority="65" w:unhideWhenUsed="0"/>
-    <w:lsdException w:name="Medium List 2 Accent 5" w:semiHidden="0" w:uiPriority="66" w:unhideWhenUsed="0"/>
-    <w:lsdException w:name="Medium Grid 1 Accent 5" w:semiHidden="0" w:uiPriority="67" w:unhideWhenUsed="0"/>
-    <w:lsdException w:name="Medium Grid 2 Accent 5" w:semiHidden="0" w:uiPriority="68" w:unhideWhenUsed="0"/>
-    <w:lsdException w:name="Medium Grid 3 Accent 5" w:semiHidden="0" w:uiPriority="69" w:unhideWhenUsed="0"/>
-    <w:lsdException w:name="Dark List Accent 5" w:semiHidden="0" w:uiPriority="70" w:unhideWhenUsed="0"/>
-    <w:lsdException w:name="Colorful Shading Accent 5" w:semiHidden="0" w:uiPriority="71" w:unhideWhenUsed="0"/>
-    <w:lsdException w:name="Colorful List Accent 5" w:semiHidden="0" w:uiPriority="72" w:unhideWhenUsed="0"/>
-    <w:lsdException w:name="Colorful Grid Accent 5" w:semiHidden="0" w:uiPriority="73" w:unhideWhenUsed="0"/>
-    <w:lsdException w:name="Light Shading Accent 6" w:semiHidden="0" w:uiPriority="60" w:unhideWhenUsed="0"/>
-    <w:lsdException w:name="Light List Accent 6" w:semiHidden="0" w:uiPriority="61" w:unhideWhenUsed="0"/>
-    <w:lsdException w:name="Light Grid Accent 6" w:semiHidden="0" w:uiPriority="62" w:unhideWhenUsed="0"/>
-    <w:lsdException w:name="Medium Shading 1 Accent 6" w:semiHidden="0" w:uiPriority="63" w:unhideWhenUsed="0"/>
-    <w:lsdException w:name="Medium Shading 2 Accent 6" w:semiHidden="0" w:uiPriority="64" w:unhideWhenUsed="0"/>
-    <w:lsdException w:name="Medium List 1 Accent 6" w:semiHidden="0" w:uiPriority="65" w:unhideWhenUsed="0"/>
-    <w:lsdException w:name="Medium List 2 Accent 6" w:semiHidden="0" w:uiPriority="66" w:unhideWhenUsed="0"/>
-    <w:lsdException w:name="Medium Grid 1 Accent 6" w:semiHidden="0" w:uiPriority="67" w:unhideWhenUsed="0"/>
-    <w:lsdException w:name="Medium Grid 2 Accent 6" w:semiHidden="0" w:uiPriority="68" w:unhideWhenUsed="0"/>
-    <w:lsdException w:name="Medium Grid 3 Accent 6" w:semiHidden="0" w:uiPriority="69" w:unhideWhenUsed="0"/>
-    <w:lsdException w:name="Dark List Accent 6" w:semiHidden="0" w:uiPriority="70" w:unhideWhenUsed="0"/>
-    <w:lsdException w:name="Colorful Shading Accent 6" w:semiHidden="0" w:uiPriority="71" w:unhideWhenUsed="0"/>
-    <w:lsdException w:name="Colorful List Accent 6" w:semiHidden="0" w:uiPriority="72" w:unhideWhenUsed="0"/>
-    <w:lsdException w:name="Colorful Grid Accent 6" w:semiHidden="0" w:uiPriority="73" w:unhideWhenUsed="0"/>
-    <w:lsdException w:name="Subtle Emphasis" w:semiHidden="0" w:uiPriority="19" w:unhideWhenUsed="0" w:qFormat="1"/>
-    <w:lsdException w:name="Intense Emphasis" w:semiHidden="0" w:uiPriority="21" w:unhideWhenUsed="0" w:qFormat="1"/>
-    <w:lsdException w:name="Subtle Reference" w:semiHidden="0" w:uiPriority="31" w:unhideWhenUsed="0" w:qFormat="1"/>
-    <w:lsdException w:name="Intense Reference" w:semiHidden="0" w:uiPriority="32" w:unhideWhenUsed="0" w:qFormat="1"/>
-    <w:lsdException w:name="Book Title" w:semiHidden="0" w:uiPriority="33" w:unhideWhenUsed="0" w:qFormat="1"/>
-    <w:lsdException w:name="Bibliography" w:uiPriority="37"/>
-    <w:lsdException w:name="TOC Heading" w:uiPriority="39" w:qFormat="1"/>
+  <w:latentStyles w:defLockedState="0" w:defUIPriority="99" w:defSemiHidden="0" w:defUnhideWhenUsed="0" w:defQFormat="0" w:count="371">
+    <w:lsdException w:name="Normal" w:uiPriority="0" w:qFormat="1"/>
+    <w:lsdException w:name="heading 1" w:uiPriority="9" w:qFormat="1"/>
+    <w:lsdException w:name="heading 2" w:semiHidden="1" w:uiPriority="9" w:unhideWhenUsed="1" w:qFormat="1"/>
+    <w:lsdException w:name="heading 3" w:semiHidden="1" w:uiPriority="9" w:unhideWhenUsed="1" w:qFormat="1"/>
+    <w:lsdException w:name="heading 4" w:semiHidden="1" w:uiPriority="9" w:unhideWhenUsed="1" w:qFormat="1"/>
+    <w:lsdException w:name="heading 5" w:semiHidden="1" w:uiPriority="9" w:unhideWhenUsed="1" w:qFormat="1"/>
+    <w:lsdException w:name="heading 6" w:semiHidden="1" w:uiPriority="9" w:unhideWhenUsed="1" w:qFormat="1"/>
+    <w:lsdException w:name="heading 7" w:semiHidden="1" w:uiPriority="9" w:unhideWhenUsed="1" w:qFormat="1"/>
+    <w:lsdException w:name="heading 8" w:semiHidden="1" w:uiPriority="9" w:unhideWhenUsed="1" w:qFormat="1"/>
+    <w:lsdException w:name="heading 9" w:semiHidden="1" w:uiPriority="9" w:unhideWhenUsed="1" w:qFormat="1"/>
+    <w:lsdException w:name="index 1" w:semiHidden="1" w:unhideWhenUsed="1"/>
+    <w:lsdException w:name="index 2" w:semiHidden="1" w:unhideWhenUsed="1"/>
+    <w:lsdException w:name="index 3" w:semiHidden="1" w:unhideWhenUsed="1"/>
+    <w:lsdException w:name="index 4" w:semiHidden="1" w:unhideWhenUsed="1"/>
+    <w:lsdException w:name="index 5" w:semiHidden="1" w:unhideWhenUsed="1"/>
+    <w:lsdException w:name="index 6" w:semiHidden="1" w:unhideWhenUsed="1"/>
+    <w:lsdException w:name="index 7" w:semiHidden="1" w:unhideWhenUsed="1"/>
+    <w:lsdException w:name="index 8" w:semiHidden="1" w:unhideWhenUsed="1"/>
+    <w:lsdException w:name="index 9" w:semiHidden="1" w:unhideWhenUsed="1"/>
+    <w:lsdException w:name="toc 1" w:semiHidden="1" w:uiPriority="39" w:unhideWhenUsed="1"/>
+    <w:lsdException w:name="toc 2" w:semiHidden="1" w:uiPriority="39" w:unhideWhenUsed="1"/>
+    <w:lsdException w:name="toc 3" w:semiHidden="1" w:uiPriority="39" w:unhideWhenUsed="1"/>
+    <w:lsdException w:name="toc 4" w:semiHidden="1" w:uiPriority="39" w:unhideWhenUsed="1"/>
+    <w:lsdException w:name="toc 5" w:semiHidden="1" w:uiPriority="39" w:unhideWhenUsed="1"/>
+    <w:lsdException w:name="toc 6" w:semiHidden="1" w:uiPriority="39" w:unhideWhenUsed="1"/>
+    <w:lsdException w:name="toc 7" w:semiHidden="1" w:uiPriority="39" w:unhideWhenUsed="1"/>
+    <w:lsdException w:name="toc 8" w:semiHidden="1" w:uiPriority="39" w:unhideWhenUsed="1"/>
+    <w:lsdException w:name="toc 9" w:semiHidden="1" w:uiPriority="39" w:unhideWhenUsed="1"/>
+    <w:lsdException w:name="Normal Indent" w:semiHidden="1" w:unhideWhenUsed="1"/>
+    <w:lsdException w:name="footnote text" w:semiHidden="1" w:unhideWhenUsed="1"/>
+    <w:lsdException w:name="annotation text" w:semiHidden="1" w:unhideWhenUsed="1"/>
+    <w:lsdException w:name="header" w:semiHidden="1" w:unhideWhenUsed="1"/>
+    <w:lsdException w:name="footer" w:semiHidden="1" w:unhideWhenUsed="1"/>
+    <w:lsdException w:name="index heading" w:semiHidden="1" w:unhideWhenUsed="1"/>
+    <w:lsdException w:name="caption" w:semiHidden="1" w:uiPriority="35" w:unhideWhenUsed="1" w:qFormat="1"/>
+    <w:lsdException w:name="table of figures" w:semiHidden="1" w:unhideWhenUsed="1"/>
+    <w:lsdException w:name="envelope address" w:semiHidden="1" w:unhideWhenUsed="1"/>
+    <w:lsdException w:name="envelope return" w:semiHidden="1" w:unhideWhenUsed="1"/>
+    <w:lsdException w:name="footnote reference" w:semiHidden="1" w:unhideWhenUsed="1"/>
+    <w:lsdException w:name="annotation reference" w:semiHidden="1" w:unhideWhenUsed="1"/>
+    <w:lsdException w:name="line number" w:semiHidden="1" w:unhideWhenUsed="1"/>
+    <w:lsdException w:name="page number" w:semiHidden="1" w:unhideWhenUsed="1"/>
+    <w:lsdException w:name="endnote reference" w:semiHidden="1" w:unhideWhenUsed="1"/>
+    <w:lsdException w:name="endnote text" w:semiHidden="1" w:unhideWhenUsed="1"/>
+    <w:lsdException w:name="table of authorities" w:semiHidden="1" w:unhideWhenUsed="1"/>
+    <w:lsdException w:name="macro" w:semiHidden="1" w:unhideWhenUsed="1"/>
+    <w:lsdException w:name="toa heading" w:semiHidden="1" w:unhideWhenUsed="1"/>
+    <w:lsdException w:name="List" w:semiHidden="1" w:unhideWhenUsed="1"/>
+    <w:lsdException w:name="List Bullet" w:semiHidden="1" w:unhideWhenUsed="1"/>
+    <w:lsdException w:name="List Number" w:semiHidden="1" w:unhideWhenUsed="1"/>
+    <w:lsdException w:name="List 2" w:semiHidden="1" w:unhideWhenUsed="1"/>
+    <w:lsdException w:name="List 3" w:semiHidden="1" w:unhideWhenUsed="1"/>
+    <w:lsdException w:name="List 4" w:semiHidden="1" w:unhideWhenUsed="1"/>
+    <w:lsdException w:name="List 5" w:semiHidden="1" w:unhideWhenUsed="1"/>
+    <w:lsdException w:name="List Bullet 2" w:semiHidden="1" w:unhideWhenUsed="1"/>
+    <w:lsdException w:name="List Bullet 3" w:semiHidden="1" w:unhideWhenUsed="1"/>
+    <w:lsdException w:name="List Bullet 4" w:semiHidden="1" w:unhideWhenUsed="1"/>
+    <w:lsdException w:name="List Bullet 5" w:semiHidden="1" w:unhideWhenUsed="1"/>
+    <w:lsdException w:name="List Number 2" w:semiHidden="1" w:unhideWhenUsed="1"/>
+    <w:lsdException w:name="List Number 3" w:semiHidden="1" w:unhideWhenUsed="1"/>
+    <w:lsdException w:name="List Number 4" w:semiHidden="1" w:unhideWhenUsed="1"/>
+    <w:lsdException w:name="List Number 5" w:semiHidden="1" w:unhideWhenUsed="1"/>
+    <w:lsdException w:name="Title" w:uiPriority="10" w:qFormat="1"/>
+    <w:lsdException w:name="Closing" w:semiHidden="1" w:unhideWhenUsed="1"/>
+    <w:lsdException w:name="Signature" w:semiHidden="1" w:unhideWhenUsed="1"/>
+    <w:lsdException w:name="Default Paragraph Font" w:semiHidden="1" w:uiPriority="1" w:unhideWhenUsed="1"/>
+    <w:lsdException w:name="Body Text" w:semiHidden="1" w:unhideWhenUsed="1"/>
+    <w:lsdException w:name="Body Text Indent" w:semiHidden="1" w:unhideWhenUsed="1"/>
+    <w:lsdException w:name="List Continue" w:semiHidden="1" w:unhideWhenUsed="1"/>
+    <w:lsdException w:name="List Continue 2" w:semiHidden="1" w:unhideWhenUsed="1"/>
+    <w:lsdException w:name="List Continue 3" w:semiHidden="1" w:unhideWhenUsed="1"/>
+    <w:lsdException w:name="List Continue 4" w:semiHidden="1" w:unhideWhenUsed="1"/>
+    <w:lsdException w:name="List Continue 5" w:semiHidden="1" w:unhideWhenUsed="1"/>
+    <w:lsdException w:name="Message Header" w:semiHidden="1" w:unhideWhenUsed="1"/>
+    <w:lsdException w:name="Subtitle" w:uiPriority="11" w:qFormat="1"/>
+    <w:lsdException w:name="Salutation" w:semiHidden="1" w:unhideWhenUsed="1"/>
+    <w:lsdException w:name="Date" w:semiHidden="1" w:unhideWhenUsed="1"/>
+    <w:lsdException w:name="Body Text First Indent" w:semiHidden="1" w:unhideWhenUsed="1"/>
+    <w:lsdException w:name="Body Text First Indent 2" w:semiHidden="1" w:unhideWhenUsed="1"/>
+    <w:lsdException w:name="Note Heading" w:semiHidden="1" w:unhideWhenUsed="1"/>
+    <w:lsdException w:name="Body Text 2" w:semiHidden="1" w:unhideWhenUsed="1"/>
+    <w:lsdException w:name="Body Text 3" w:semiHidden="1" w:unhideWhenUsed="1"/>
+    <w:lsdException w:name="Body Text Indent 2" w:semiHidden="1" w:unhideWhenUsed="1"/>
+    <w:lsdException w:name="Body Text Indent 3" w:semiHidden="1" w:unhideWhenUsed="1"/>
+    <w:lsdException w:name="Block Text" w:semiHidden="1" w:unhideWhenUsed="1"/>
+    <w:lsdException w:name="Hyperlink" w:semiHidden="1" w:unhideWhenUsed="1"/>
+    <w:lsdException w:name="FollowedHyperlink" w:semiHidden="1" w:unhideWhenUsed="1"/>
+    <w:lsdException w:name="Strong" w:uiPriority="22" w:qFormat="1"/>
+    <w:lsdException w:name="Emphasis" w:uiPriority="20" w:qFormat="1"/>
+    <w:lsdException w:name="Document Map" w:semiHidden="1" w:unhideWhenUsed="1"/>
+    <w:lsdException w:name="Plain Text" w:semiHidden="1" w:unhideWhenUsed="1"/>
+    <w:lsdException w:name="E-mail Signature" w:semiHidden="1" w:unhideWhenUsed="1"/>
+    <w:lsdException w:name="HTML Top of Form" w:semiHidden="1" w:unhideWhenUsed="1"/>
+    <w:lsdException w:name="HTML Bottom of Form" w:semiHidden="1" w:unhideWhenUsed="1"/>
+    <w:lsdException w:name="Normal (Web)" w:semiHidden="1" w:unhideWhenUsed="1"/>
+    <w:lsdException w:name="HTML Acronym" w:semiHidden="1" w:unhideWhenUsed="1"/>
+    <w:lsdException w:name="HTML Address" w:semiHidden="1" w:unhideWhenUsed="1"/>
+    <w:lsdException w:name="HTML Cite" w:semiHidden="1" w:unhideWhenUsed="1"/>
+    <w:lsdException w:name="HTML Code" w:semiHidden="1" w:unhideWhenUsed="1"/>
+    <w:lsdException w:name="HTML Definition" w:semiHidden="1" w:unhideWhenUsed="1"/>
+    <w:lsdException w:name="HTML Keyboard" w:semiHidden="1" w:unhideWhenUsed="1"/>
+    <w:lsdException w:name="HTML Preformatted" w:semiHidden="1" w:unhideWhenUsed="1"/>
+    <w:lsdException w:name="HTML Sample" w:semiHidden="1" w:unhideWhenUsed="1"/>
+    <w:lsdException w:name="HTML Typewriter" w:semiHidden="1" w:unhideWhenUsed="1"/>
+    <w:lsdException w:name="HTML Variable" w:semiHidden="1" w:unhideWhenUsed="1"/>
+    <w:lsdException w:name="Normal Table" w:semiHidden="1" w:unhideWhenUsed="1"/>
+    <w:lsdException w:name="annotation subject" w:semiHidden="1" w:unhideWhenUsed="1"/>
+    <w:lsdException w:name="No List" w:semiHidden="1" w:unhideWhenUsed="1"/>
+    <w:lsdException w:name="Outline List 1" w:semiHidden="1" w:unhideWhenUsed="1"/>
+    <w:lsdException w:name="Outline List 2" w:semiHidden="1" w:unhideWhenUsed="1"/>
+    <w:lsdException w:name="Outline List 3" w:semiHidden="1" w:unhideWhenUsed="1"/>
+    <w:lsdException w:name="Table Simple 1" w:semiHidden="1" w:unhideWhenUsed="1"/>
+    <w:lsdException w:name="Table Simple 2" w:semiHidden="1" w:unhideWhenUsed="1"/>
+    <w:lsdException w:name="Table Simple 3" w:semiHidden="1" w:unhideWhenUsed="1"/>
+    <w:lsdException w:name="Table Classic 1" w:semiHidden="1" w:unhideWhenUsed="1"/>
+    <w:lsdException w:name="Table Classic 2" w:semiHidden="1" w:unhideWhenUsed="1"/>
+    <w:lsdException w:name="Table Classic 3" w:semiHidden="1" w:unhideWhenUsed="1"/>
+    <w:lsdException w:name="Table Classic 4" w:semiHidden="1" w:unhideWhenUsed="1"/>
+    <w:lsdException w:name="Table Colorful 1" w:semiHidden="1" w:unhideWhenUsed="1"/>
+    <w:lsdException w:name="Table Colorful 2" w:semiHidden="1" w:unhideWhenUsed="1"/>
+    <w:lsdException w:name="Table Colorful 3" w:semiHidden="1" w:unhideWhenUsed="1"/>
+    <w:lsdException w:name="Table Columns 1" w:semiHidden="1" w:unhideWhenUsed="1"/>
+    <w:lsdException w:name="Table Columns 2" w:semiHidden="1" w:unhideWhenUsed="1"/>
+    <w:lsdException w:name="Table Columns 3" w:semiHidden="1" w:unhideWhenUsed="1"/>
+    <w:lsdException w:name="Table Columns 4" w:semiHidden="1" w:unhideWhenUsed="1"/>
+    <w:lsdException w:name="Table Columns 5" w:semiHidden="1" w:unhideWhenUsed="1"/>
+    <w:lsdException w:name="Table Grid 1" w:semiHidden="1" w:unhideWhenUsed="1"/>
+    <w:lsdException w:name="Table Grid 2" w:semiHidden="1" w:unhideWhenUsed="1"/>
+    <w:lsdException w:name="Table Grid 3" w:semiHidden="1" w:unhideWhenUsed="1"/>
+    <w:lsdException w:name="Table Grid 4" w:semiHidden="1" w:unhideWhenUsed="1"/>
+    <w:lsdException w:name="Table Grid 5" w:semiHidden="1" w:unhideWhenUsed="1"/>
+    <w:lsdException w:name="Table Grid 6" w:semiHidden="1" w:unhideWhenUsed="1"/>
+    <w:lsdException w:name="Table Grid 7" w:semiHidden="1" w:unhideWhenUsed="1"/>
+    <w:lsdException w:name="Table Grid 8" w:semiHidden="1" w:unhideWhenUsed="1"/>
+    <w:lsdException w:name="Table List 1" w:semiHidden="1" w:unhideWhenUsed="1"/>
+    <w:lsdException w:name="Table List 2" w:semiHidden="1" w:unhideWhenUsed="1"/>
+    <w:lsdException w:name="Table List 3" w:semiHidden="1" w:unhideWhenUsed="1"/>
+    <w:lsdException w:name="Table List 4" w:semiHidden="1" w:unhideWhenUsed="1"/>
+    <w:lsdException w:name="Table List 5" w:semiHidden="1" w:unhideWhenUsed="1"/>
+    <w:lsdException w:name="Table List 6" w:semiHidden="1" w:unhideWhenUsed="1"/>
+    <w:lsdException w:name="Table List 7" w:semiHidden="1" w:unhideWhenUsed="1"/>
+    <w:lsdException w:name="Table List 8" w:semiHidden="1" w:unhideWhenUsed="1"/>
+    <w:lsdException w:name="Table 3D effects 1" w:semiHidden="1" w:unhideWhenUsed="1"/>
+    <w:lsdException w:name="Table 3D effects 2" w:semiHidden="1" w:unhideWhenUsed="1"/>
+    <w:lsdException w:name="Table 3D effects 3" w:semiHidden="1" w:unhideWhenUsed="1"/>
+    <w:lsdException w:name="Table Contemporary" w:semiHidden="1" w:unhideWhenUsed="1"/>
+    <w:lsdException w:name="Table Elegant" w:semiHidden="1" w:unhideWhenUsed="1"/>
+    <w:lsdException w:name="Table Professional" w:semiHidden="1" w:unhideWhenUsed="1"/>
+    <w:lsdException w:name="Table Subtle 1" w:semiHidden="1" w:unhideWhenUsed="1"/>
+    <w:lsdException w:name="Table Subtle 2" w:semiHidden="1" w:unhideWhenUsed="1"/>
+    <w:lsdException w:name="Table Web 1" w:semiHidden="1" w:unhideWhenUsed="1"/>
+    <w:lsdException w:name="Table Web 2" w:semiHidden="1" w:unhideWhenUsed="1"/>
+    <w:lsdException w:name="Table Web 3" w:semiHidden="1" w:unhideWhenUsed="1"/>
+    <w:lsdException w:name="Balloon Text" w:semiHidden="1" w:unhideWhenUsed="1"/>
+    <w:lsdException w:name="Table Grid" w:uiPriority="59"/>
+    <w:lsdException w:name="Table Theme" w:semiHidden="1" w:unhideWhenUsed="1"/>
+    <w:lsdException w:name="Placeholder Text" w:semiHidden="1"/>
+    <w:lsdException w:name="No Spacing" w:uiPriority="1" w:qFormat="1"/>
+    <w:lsdException w:name="Light Shading" w:uiPriority="60"/>
+    <w:lsdException w:name="Light List" w:uiPriority="61"/>
+    <w:lsdException w:name="Light Grid" w:uiPriority="62"/>
+    <w:lsdException w:name="Medium Shading 1" w:uiPriority="63"/>
+    <w:lsdException w:name="Medium Shading 2" w:uiPriority="64"/>
+    <w:lsdException w:name="Medium List 1" w:uiPriority="65"/>
+    <w:lsdException w:name="Medium List 2" w:uiPriority="66"/>
+    <w:lsdException w:name="Medium Grid 1" w:uiPriority="67"/>
+    <w:lsdException w:name="Medium Grid 2" w:uiPriority="68"/>
+    <w:lsdException w:name="Medium Grid 3" w:uiPriority="69"/>
+    <w:lsdException w:name="Dark List" w:uiPriority="70"/>
+    <w:lsdException w:name="Colorful Shading" w:uiPriority="71"/>
+    <w:lsdException w:name="Colorful List" w:uiPriority="72"/>
+    <w:lsdException w:name="Colorful Grid" w:uiPriority="73"/>
+    <w:lsdException w:name="Light Shading Accent 1" w:uiPriority="60"/>
+    <w:lsdException w:name="Light List Accent 1" w:uiPriority="61"/>
+    <w:lsdException w:name="Light Grid Accent 1" w:uiPriority="62"/>
+    <w:lsdException w:name="Medium Shading 1 Accent 1" w:uiPriority="63"/>
+    <w:lsdException w:name="Medium Shading 2 Accent 1" w:uiPriority="64"/>
+    <w:lsdException w:name="Medium List 1 Accent 1" w:uiPriority="65"/>
+    <w:lsdException w:name="Revision" w:semiHidden="1"/>
+    <w:lsdException w:name="List Paragraph" w:uiPriority="34" w:qFormat="1"/>
+    <w:lsdException w:name="Quote" w:uiPriority="29" w:qFormat="1"/>
+    <w:lsdException w:name="Intense Quote" w:uiPriority="30" w:qFormat="1"/>
+    <w:lsdException w:name="Medium List 2 Accent 1" w:uiPriority="66"/>
+    <w:lsdException w:name="Medium Grid 1 Accent 1" w:uiPriority="67"/>
+    <w:lsdException w:name="Medium Grid 2 Accent 1" w:uiPriority="68"/>
+    <w:lsdException w:name="Medium Grid 3 Accent 1" w:uiPriority="69"/>
+    <w:lsdException w:name="Dark List Accent 1" w:uiPriority="70"/>
+    <w:lsdException w:name="Colorful Shading Accent 1" w:uiPriority="71"/>
+    <w:lsdException w:name="Colorful List Accent 1" w:uiPriority="72"/>
+    <w:lsdException w:name="Colorful Grid Accent 1" w:uiPriority="73"/>
+    <w:lsdException w:name="Light Shading Accent 2" w:uiPriority="60"/>
+    <w:lsdException w:name="Light List Accent 2" w:uiPriority="61"/>
+    <w:lsdException w:name="Light Grid Accent 2" w:uiPriority="62"/>
+    <w:lsdException w:name="Medium Shading 1 Accent 2" w:uiPriority="63"/>
+    <w:lsdException w:name="Medium Shading 2 Accent 2" w:uiPriority="64"/>
+    <w:lsdException w:name="Medium List 1 Accent 2" w:uiPriority="65"/>
+    <w:lsdException w:name="Medium List 2 Accent 2" w:uiPriority="66"/>
+    <w:lsdException w:name="Medium Grid 1 Accent 2" w:uiPriority="67"/>
+    <w:lsdException w:name="Medium Grid 2 Accent 2" w:uiPriority="68"/>
+    <w:lsdException w:name="Medium Grid 3 Accent 2" w:uiPriority="69"/>
+    <w:lsdException w:name="Dark List Accent 2" w:uiPriority="70"/>
+    <w:lsdException w:name="Colorful Shading Accent 2" w:uiPriority="71"/>
+    <w:lsdException w:name="Colorful List Accent 2" w:uiPriority="72"/>
+    <w:lsdException w:name="Colorful Grid Accent 2" w:uiPriority="73"/>
+    <w:lsdException w:name="Light Shading Accent 3" w:uiPriority="60"/>
+    <w:lsdException w:name="Light List Accent 3" w:uiPriority="61"/>
+    <w:lsdException w:name="Light Grid Accent 3" w:uiPriority="62"/>
+    <w:lsdException w:name="Medium Shading 1 Accent 3" w:uiPriority="63"/>
+    <w:lsdException w:name="Medium Shading 2 Accent 3" w:uiPriority="64"/>
+    <w:lsdException w:name="Medium List 1 Accent 3" w:uiPriority="65"/>
+    <w:lsdException w:name="Medium List 2 Accent 3" w:uiPriority="66"/>
+    <w:lsdException w:name="Medium Grid 1 Accent 3" w:uiPriority="67"/>
+    <w:lsdException w:name="Medium Grid 2 Accent 3" w:uiPriority="68"/>
+    <w:lsdException w:name="Medium Grid 3 Accent 3" w:uiPriority="69"/>
+    <w:lsdException w:name="Dark List Accent 3" w:uiPriority="70"/>
+    <w:lsdException w:name="Colorful Shading Accent 3" w:uiPriority="71"/>
+    <w:lsdException w:name="Colorful List Accent 3" w:uiPriority="72"/>
+    <w:lsdException w:name="Colorful Grid Accent 3" w:uiPriority="73"/>
+    <w:lsdException w:name="Light Shading Accent 4" w:uiPriority="60"/>
+    <w:lsdException w:name="Light List Accent 4" w:uiPriority="61"/>
+    <w:lsdException w:name="Light Grid Accent 4" w:uiPriority="62"/>
+    <w:lsdException w:name="Medium Shading 1 Accent 4" w:uiPriority="63"/>
+    <w:lsdException w:name="Medium Shading 2 Accent 4" w:uiPriority="64"/>
+    <w:lsdException w:name="Medium List 1 Accent 4" w:uiPriority="65"/>
+    <w:lsdException w:name="Medium List 2 Accent 4" w:uiPriority="66"/>
+    <w:lsdException w:name="Medium Grid 1 Accent 4" w:uiPriority="67"/>
+    <w:lsdException w:name="Medium Grid 2 Accent 4" w:uiPriority="68"/>
+    <w:lsdException w:name="Medium Grid 3 Accent 4" w:uiPriority="69"/>
+    <w:lsdException w:name="Dark List Accent 4" w:uiPriority="70"/>
+    <w:lsdException w:name="Colorful Shading Accent 4" w:uiPriority="71"/>
+    <w:lsdException w:name="Colorful List Accent 4" w:uiPriority="72"/>
+    <w:lsdException w:name="Colorful Grid Accent 4" w:uiPriority="73"/>
+    <w:lsdException w:name="Light Shading Accent 5" w:uiPriority="60"/>
+    <w:lsdException w:name="Light List Accent 5" w:uiPriority="61"/>
+    <w:lsdException w:name="Light Grid Accent 5" w:uiPriority="62"/>
+    <w:lsdException w:name="Medium Shading 1 Accent 5" w:uiPriority="63"/>
+    <w:lsdException w:name="Medium Shading 2 Accent 5" w:uiPriority="64"/>
+    <w:lsdException w:name="Medium List 1 Accent 5" w:uiPriority="65"/>
+    <w:lsdException w:name="Medium List 2 Accent 5" w:uiPriority="66"/>
+    <w:lsdException w:name="Medium Grid 1 Accent 5" w:uiPriority="67"/>
+    <w:lsdException w:name="Medium Grid 2 Accent 5" w:uiPriority="68"/>
+    <w:lsdException w:name="Medium Grid 3 Accent 5" w:uiPriority="69"/>
+    <w:lsdException w:name="Dark List Accent 5" w:uiPriority="70"/>
+    <w:lsdException w:name="Colorful Shading Accent 5" w:uiPriority="71"/>
+    <w:lsdException w:name="Colorful List Accent 5" w:uiPriority="72"/>
+    <w:lsdException w:name="Colorful Grid Accent 5" w:uiPriority="73"/>
+    <w:lsdException w:name="Light Shading Accent 6" w:uiPriority="60"/>
+    <w:lsdException w:name="Light List Accent 6" w:uiPriority="61"/>
+    <w:lsdException w:name="Light Grid Accent 6" w:uiPriority="62"/>
+    <w:lsdException w:name="Medium Shading 1 Accent 6" w:uiPriority="63"/>
+    <w:lsdException w:name="Medium Shading 2 Accent 6" w:uiPriority="64"/>
+    <w:lsdException w:name="Medium List 1 Accent 6" w:uiPriority="65"/>
+    <w:lsdException w:name="Medium List 2 Accent 6" w:uiPriority="66"/>
+    <w:lsdException w:name="Medium Grid 1 Accent 6" w:uiPriority="67"/>
+    <w:lsdException w:name="Medium Grid 2 Accent 6" w:uiPriority="68"/>
+    <w:lsdException w:name="Medium Grid 3 Accent 6" w:uiPriority="69"/>
+    <w:lsdException w:name="Dark List Accent 6" w:uiPriority="70"/>
+    <w:lsdException w:name="Colorful Shading Accent 6" w:uiPriority="71"/>
+    <w:lsdException w:name="Colorful List Accent 6" w:uiPriority="72"/>
+    <w:lsdException w:name="Colorful Grid Accent 6" w:uiPriority="73"/>
+    <w:lsdException w:name="Subtle Emphasis" w:uiPriority="19" w:qFormat="1"/>
+    <w:lsdException w:name="Intense Emphasis" w:uiPriority="21" w:qFormat="1"/>
+    <w:lsdException w:name="Subtle Reference" w:uiPriority="31" w:qFormat="1"/>
+    <w:lsdException w:name="Intense Reference" w:uiPriority="32" w:qFormat="1"/>
+    <w:lsdException w:name="Book Title" w:uiPriority="33" w:qFormat="1"/>
+    <w:lsdException w:name="Bibliography" w:semiHidden="1" w:uiPriority="37" w:unhideWhenUsed="1"/>
+    <w:lsdException w:name="TOC Heading" w:semiHidden="1" w:uiPriority="39" w:unhideWhenUsed="1" w:qFormat="1"/>
+    <w:lsdException w:name="Plain Table 1" w:uiPriority="41"/>
+    <w:lsdException w:name="Plain Table 2" w:uiPriority="42"/>
+    <w:lsdException w:name="Plain Table 3" w:uiPriority="43"/>
+    <w:lsdException w:name="Plain Table 4" w:uiPriority="44"/>
+    <w:lsdException w:name="Plain Table 5" w:uiPriority="45"/>
+    <w:lsdException w:name="Grid Table Light" w:uiPriority="40"/>
+    <w:lsdException w:name="Grid Table 1 Light" w:uiPriority="46"/>
+    <w:lsdException w:name="Grid Table 2" w:uiPriority="47"/>
+    <w:lsdException w:name="Grid Table 3" w:uiPriority="48"/>
+    <w:lsdException w:name="Grid Table 4" w:uiPriority="49"/>
+    <w:lsdException w:name="Grid Table 5 Dark" w:uiPriority="50"/>
+    <w:lsdException w:name="Grid Table 6 Colorful" w:uiPriority="51"/>
+    <w:lsdException w:name="Grid Table 7 Colorful" w:uiPriority="52"/>
+    <w:lsdException w:name="Grid Table 1 Light Accent 1" w:uiPriority="46"/>
+    <w:lsdException w:name="Grid Table 2 Accent 1" w:uiPriority="47"/>
+    <w:lsdException w:name="Grid Table 3 Accent 1" w:uiPriority="48"/>
+    <w:lsdException w:name="Grid Table 4 Accent 1" w:uiPriority="49"/>
+    <w:lsdException w:name="Grid Table 5 Dark Accent 1" w:uiPriority="50"/>
+    <w:lsdException w:name="Grid Table 6 Colorful Accent 1" w:uiPriority="51"/>
+    <w:lsdException w:name="Grid Table 7 Colorful Accent 1" w:uiPriority="52"/>
+    <w:lsdException w:name="Grid Table 1 Light Accent 2" w:uiPriority="46"/>
+    <w:lsdException w:name="Grid Table 2 Accent 2" w:uiPriority="47"/>
+    <w:lsdException w:name="Grid Table 3 Accent 2" w:uiPriority="48"/>
+    <w:lsdException w:name="Grid Table 4 Accent 2" w:uiPriority="49"/>
+    <w:lsdException w:name="Grid Table 5 Dark Accent 2" w:uiPriority="50"/>
+    <w:lsdException w:name="Grid Table 6 Colorful Accent 2" w:uiPriority="51"/>
+    <w:lsdException w:name="Grid Table 7 Colorful Accent 2" w:uiPriority="52"/>
+    <w:lsdException w:name="Grid Table 1 Light Accent 3" w:uiPriority="46"/>
+    <w:lsdException w:name="Grid Table 2 Accent 3" w:uiPriority="47"/>
+    <w:lsdException w:name="Grid Table 3 Accent 3" w:uiPriority="48"/>
+    <w:lsdException w:name="Grid Table 4 Accent 3" w:uiPriority="49"/>
+    <w:lsdException w:name="Grid Table 5 Dark Accent 3" w:uiPriority="50"/>
+    <w:lsdException w:name="Grid Table 6 Colorful Accent 3" w:uiPriority="51"/>
+    <w:lsdException w:name="Grid Table 7 Colorful Accent 3" w:uiPriority="52"/>
+    <w:lsdException w:name="Grid Table 1 Light Accent 4" w:uiPriority="46"/>
+    <w:lsdException w:name="Grid Table 2 Accent 4" w:uiPriority="47"/>
+    <w:lsdException w:name="Grid Table 3 Accent 4" w:uiPriority="48"/>
+    <w:lsdException w:name="Grid Table 4 Accent 4" w:uiPriority="49"/>
+    <w:lsdException w:name="Grid Table 5 Dark Accent 4" w:uiPriority="50"/>
+    <w:lsdException w:name="Grid Table 6 Colorful Accent 4" w:uiPriority="51"/>
+    <w:lsdException w:name="Grid Table 7 Colorful Accent 4" w:uiPriority="52"/>
+    <w:lsdException w:name="Grid Table 1 Light Accent 5" w:uiPriority="46"/>
+    <w:lsdException w:name="Grid Table 2 Accent 5" w:uiPriority="47"/>
+    <w:lsdException w:name="Grid Table 3 Accent 5" w:uiPriority="48"/>
+    <w:lsdException w:name="Grid Table 4 Accent 5" w:uiPriority="49"/>
+    <w:lsdException w:name="Grid Table 5 Dark Accent 5" w:uiPriority="50"/>
+    <w:lsdException w:name="Grid Table 6 Colorful Accent 5" w:uiPriority="51"/>
+    <w:lsdException w:name="Grid Table 7 Colorful Accent 5" w:uiPriority="52"/>
+    <w:lsdException w:name="Grid Table 1 Light Accent 6" w:uiPriority="46"/>
+    <w:lsdException w:name="Grid Table 2 Accent 6" w:uiPriority="47"/>
+    <w:lsdException w:name="Grid Table 3 Accent 6" w:uiPriority="48"/>
+    <w:lsdException w:name="Grid Table 4 Accent 6" w:uiPriority="49"/>
+    <w:lsdException w:name="Grid Table 5 Dark Accent 6" w:uiPriority="50"/>
+    <w:lsdException w:name="Grid Table 6 Colorful Accent 6" w:uiPriority="51"/>
+    <w:lsdException w:name="Grid Table 7 Colorful Accent 6" w:uiPriority="52"/>
+    <w:lsdException w:name="List Table 1 Light" w:uiPriority="46"/>
+    <w:lsdException w:name="List Table 2" w:uiPriority="47"/>
+    <w:lsdException w:name="List Table 3" w:uiPriority="48"/>
+    <w:lsdException w:name="List Table 4" w:uiPriority="49"/>
+    <w:lsdException w:name="List Table 5 Dark" w:uiPriority="50"/>
+    <w:lsdException w:name="List Table 6 Colorful" w:uiPriority="51"/>
+    <w:lsdException w:name="List Table 7 Colorful" w:uiPriority="52"/>
+    <w:lsdException w:name="List Table 1 Light Accent 1" w:uiPriority="46"/>
+    <w:lsdException w:name="List Table 2 Accent 1" w:uiPriority="47"/>
+    <w:lsdException w:name="List Table 3 Accent 1" w:uiPriority="48"/>
+    <w:lsdException w:name="List Table 4 Accent 1" w:uiPriority="49"/>
+    <w:lsdException w:name="List Table 5 Dark Accent 1" w:uiPriority="50"/>
+    <w:lsdException w:name="List Table 6 Colorful Accent 1" w:uiPriority="51"/>
+    <w:lsdException w:name="List Table 7 Colorful Accent 1" w:uiPriority="52"/>
+    <w:lsdException w:name="List Table 1 Light Accent 2" w:uiPriority="46"/>
+    <w:lsdException w:name="List Table 2 Accent 2" w:uiPriority="47"/>
+    <w:lsdException w:name="List Table 3 Accent 2" w:uiPriority="48"/>
+    <w:lsdException w:name="List Table 4 Accent 2" w:uiPriority="49"/>
+    <w:lsdException w:name="List Table 5 Dark Accent 2" w:uiPriority="50"/>
+    <w:lsdException w:name="List Table 6 Colorful Accent 2" w:uiPriority="51"/>
+    <w:lsdException w:name="List Table 7 Colorful Accent 2" w:uiPriority="52"/>
+    <w:lsdException w:name="List Table 1 Light Accent 3" w:uiPriority="46"/>
+    <w:lsdException w:name="List Table 2 Accent 3" w:uiPriority="47"/>
+    <w:lsdException w:name="List Table 3 Accent 3" w:uiPriority="48"/>
+    <w:lsdException w:name="List Table 4 Accent 3" w:uiPriority="49"/>
+    <w:lsdException w:name="List Table 5 Dark Accent 3" w:uiPriority="50"/>
+    <w:lsdException w:name="List Table 6 Colorful Accent 3" w:uiPriority="51"/>
+    <w:lsdException w:name="List Table 7 Colorful Accent 3" w:uiPriority="52"/>
+    <w:lsdException w:name="List Table 1 Light Accent 4" w:uiPriority="46"/>
+    <w:lsdException w:name="List Table 2 Accent 4" w:uiPriority="47"/>
+    <w:lsdException w:name="List Table 3 Accent 4" w:uiPriority="48"/>
+    <w:lsdException w:name="List Table 4 Accent 4" w:uiPriority="49"/>
+    <w:lsdException w:name="List Table 5 Dark Accent 4" w:uiPriority="50"/>
+    <w:lsdException w:name="List Table 6 Colorful Accent 4" w:uiPriority="51"/>
+    <w:lsdException w:name="List Table 7 Colorful Accent 4" w:uiPriority="52"/>
+    <w:lsdException w:name="List Table 1 Light Accent 5" w:uiPriority="46"/>
+    <w:lsdException w:name="List Table 2 Accent 5" w:uiPriority="47"/>
+    <w:lsdException w:name="List Table 3 Accent 5" w:uiPriority="48"/>
+    <w:lsdException w:name="List Table 4 Accent 5" w:uiPriority="49"/>
+    <w:lsdException w:name="List Table 5 Dark Accent 5" w:uiPriority="50"/>
+    <w:lsdException w:name="List Table 6 Colorful Accent 5" w:uiPriority="51"/>
+    <w:lsdException w:name="List Table 7 Colorful Accent 5" w:uiPriority="52"/>
+    <w:lsdException w:name="List Table 1 Light Accent 6" w:uiPriority="46"/>
+    <w:lsdException w:name="List Table 2 Accent 6" w:uiPriority="47"/>
+    <w:lsdException w:name="List Table 3 Accent 6" w:uiPriority="48"/>
+    <w:lsdException w:name="List Table 4 Accent 6" w:uiPriority="49"/>
+    <w:lsdException w:name="List Table 5 Dark Accent 6" w:uiPriority="50"/>
+    <w:lsdException w:name="List Table 6 Colorful Accent 6" w:uiPriority="51"/>
+    <w:lsdException w:name="List Table 7 Colorful Accent 6" w:uiPriority="52"/>
   </w:latentStyles>
   <w:style w:type="paragraph" w:default="1" w:styleId="a">
     <w:name w:val="Normal"/>
@@ -6064,7 +5778,7 @@
     <w:name w:val="heading 1"/>
     <w:basedOn w:val="a"/>
     <w:next w:val="a"/>
-    <w:link w:val="1Char"/>
+    <w:link w:val="10"/>
     <w:uiPriority w:val="9"/>
     <w:qFormat/>
     <w:rsid w:val="001418A5"/>
@@ -6119,8 +5833,8 @@
       <w:ind w:firstLineChars="200" w:firstLine="420"/>
     </w:pPr>
   </w:style>
-  <w:style w:type="character" w:customStyle="1" w:styleId="1Char">
-    <w:name w:val="标题 1 Char"/>
+  <w:style w:type="character" w:customStyle="1" w:styleId="10">
+    <w:name w:val="标题 1 字符"/>
     <w:basedOn w:val="a0"/>
     <w:link w:val="1"/>
     <w:uiPriority w:val="9"/>
@@ -6136,7 +5850,7 @@
   <w:style w:type="paragraph" w:styleId="HTML">
     <w:name w:val="HTML Preformatted"/>
     <w:basedOn w:val="a"/>
-    <w:link w:val="HTMLChar"/>
+    <w:link w:val="HTML0"/>
     <w:uiPriority w:val="99"/>
     <w:semiHidden/>
     <w:unhideWhenUsed/>
@@ -6170,8 +5884,8 @@
       <w:szCs w:val="24"/>
     </w:rPr>
   </w:style>
-  <w:style w:type="character" w:customStyle="1" w:styleId="HTMLChar">
-    <w:name w:val="HTML 预设格式 Char"/>
+  <w:style w:type="character" w:customStyle="1" w:styleId="HTML0">
+    <w:name w:val="HTML 预设格式 字符"/>
     <w:basedOn w:val="a0"/>
     <w:link w:val="HTML"/>
     <w:uiPriority w:val="99"/>
@@ -6187,7 +5901,7 @@
   <w:style w:type="paragraph" w:styleId="a4">
     <w:name w:val="Balloon Text"/>
     <w:basedOn w:val="a"/>
-    <w:link w:val="Char"/>
+    <w:link w:val="a5"/>
     <w:uiPriority w:val="99"/>
     <w:semiHidden/>
     <w:unhideWhenUsed/>
@@ -6197,8 +5911,8 @@
       <w:szCs w:val="18"/>
     </w:rPr>
   </w:style>
-  <w:style w:type="character" w:customStyle="1" w:styleId="Char">
-    <w:name w:val="批注框文本 Char"/>
+  <w:style w:type="character" w:customStyle="1" w:styleId="a5">
+    <w:name w:val="批注框文本 字符"/>
     <w:basedOn w:val="a0"/>
     <w:link w:val="a4"/>
     <w:uiPriority w:val="99"/>
@@ -6209,334 +5923,7 @@
       <w:szCs w:val="18"/>
     </w:rPr>
   </w:style>
-  <w:style w:type="paragraph" w:styleId="a5">
-    <w:name w:val="caption"/>
-    <w:basedOn w:val="a"/>
-    <w:next w:val="a"/>
-    <w:uiPriority w:val="35"/>
-    <w:unhideWhenUsed/>
-    <w:qFormat/>
-    <w:rsid w:val="00C1490A"/>
-    <w:rPr>
-      <w:rFonts w:asciiTheme="majorHAnsi" w:eastAsia="黑体" w:hAnsiTheme="majorHAnsi" w:cstheme="majorBidi"/>
-      <w:sz w:val="20"/>
-      <w:szCs w:val="20"/>
-    </w:rPr>
-  </w:style>
-</w:styles>
-</file>
-
-<file path=word/stylesWithEffects.xml><?xml version="1.0" encoding="utf-8"?>
-<w:styles xmlns:wpc="http://schemas.microsoft.com/office/word/2010/wordprocessingCanvas" xmlns:mc="http://schemas.openxmlformats.org/markup-compatibility/2006" xmlns:o="urn:schemas-microsoft-com:office:office" xmlns:r="http://schemas.openxmlformats.org/officeDocument/2006/relationships" xmlns:m="http://schemas.openxmlformats.org/officeDocument/2006/math" xmlns:v="urn:schemas-microsoft-com:vml" xmlns:wp14="http://schemas.microsoft.com/office/word/2010/wordprocessingDrawing" xmlns:wp="http://schemas.openxmlformats.org/drawingml/2006/wordprocessingDrawing" xmlns:w10="urn:schemas-microsoft-com:office:word" xmlns:w="http://schemas.openxmlformats.org/wordprocessingml/2006/main" xmlns:w14="http://schemas.microsoft.com/office/word/2010/wordml" xmlns:wpg="http://schemas.microsoft.com/office/word/2010/wordprocessingGroup" xmlns:wpi="http://schemas.microsoft.com/office/word/2010/wordprocessingInk" xmlns:wne="http://schemas.microsoft.com/office/word/2006/wordml" xmlns:wps="http://schemas.microsoft.com/office/word/2010/wordprocessingShape" mc:Ignorable="w14 wp14">
-  <w:docDefaults>
-    <w:rPrDefault>
-      <w:rPr>
-        <w:rFonts w:asciiTheme="minorHAnsi" w:eastAsiaTheme="minorEastAsia" w:hAnsiTheme="minorHAnsi" w:cstheme="minorBidi"/>
-        <w:kern w:val="2"/>
-        <w:sz w:val="21"/>
-        <w:szCs w:val="22"/>
-        <w:lang w:val="en-US" w:eastAsia="zh-CN" w:bidi="ar-SA"/>
-      </w:rPr>
-    </w:rPrDefault>
-    <w:pPrDefault/>
-  </w:docDefaults>
-  <w:latentStyles w:defLockedState="0" w:defUIPriority="99" w:defSemiHidden="1" w:defUnhideWhenUsed="1" w:defQFormat="0" w:count="267">
-    <w:lsdException w:name="Normal" w:semiHidden="0" w:uiPriority="0" w:unhideWhenUsed="0" w:qFormat="1"/>
-    <w:lsdException w:name="heading 1" w:semiHidden="0" w:uiPriority="9" w:unhideWhenUsed="0" w:qFormat="1"/>
-    <w:lsdException w:name="heading 2" w:uiPriority="9" w:qFormat="1"/>
-    <w:lsdException w:name="heading 3" w:uiPriority="9" w:qFormat="1"/>
-    <w:lsdException w:name="heading 4" w:uiPriority="9" w:qFormat="1"/>
-    <w:lsdException w:name="heading 5" w:uiPriority="9" w:qFormat="1"/>
-    <w:lsdException w:name="heading 6" w:uiPriority="9" w:qFormat="1"/>
-    <w:lsdException w:name="heading 7" w:uiPriority="9" w:qFormat="1"/>
-    <w:lsdException w:name="heading 8" w:uiPriority="9" w:qFormat="1"/>
-    <w:lsdException w:name="heading 9" w:uiPriority="9" w:qFormat="1"/>
-    <w:lsdException w:name="toc 1" w:uiPriority="39"/>
-    <w:lsdException w:name="toc 2" w:uiPriority="39"/>
-    <w:lsdException w:name="toc 3" w:uiPriority="39"/>
-    <w:lsdException w:name="toc 4" w:uiPriority="39"/>
-    <w:lsdException w:name="toc 5" w:uiPriority="39"/>
-    <w:lsdException w:name="toc 6" w:uiPriority="39"/>
-    <w:lsdException w:name="toc 7" w:uiPriority="39"/>
-    <w:lsdException w:name="toc 8" w:uiPriority="39"/>
-    <w:lsdException w:name="toc 9" w:uiPriority="39"/>
-    <w:lsdException w:name="caption" w:uiPriority="35" w:qFormat="1"/>
-    <w:lsdException w:name="Title" w:semiHidden="0" w:uiPriority="10" w:unhideWhenUsed="0" w:qFormat="1"/>
-    <w:lsdException w:name="Default Paragraph Font" w:uiPriority="1"/>
-    <w:lsdException w:name="Subtitle" w:semiHidden="0" w:uiPriority="11" w:unhideWhenUsed="0" w:qFormat="1"/>
-    <w:lsdException w:name="Strong" w:semiHidden="0" w:uiPriority="22" w:unhideWhenUsed="0" w:qFormat="1"/>
-    <w:lsdException w:name="Emphasis" w:semiHidden="0" w:uiPriority="20" w:unhideWhenUsed="0" w:qFormat="1"/>
-    <w:lsdException w:name="Table Grid" w:semiHidden="0" w:uiPriority="59" w:unhideWhenUsed="0"/>
-    <w:lsdException w:name="Placeholder Text" w:unhideWhenUsed="0"/>
-    <w:lsdException w:name="No Spacing" w:semiHidden="0" w:uiPriority="1" w:unhideWhenUsed="0" w:qFormat="1"/>
-    <w:lsdException w:name="Light Shading" w:semiHidden="0" w:uiPriority="60" w:unhideWhenUsed="0"/>
-    <w:lsdException w:name="Light List" w:semiHidden="0" w:uiPriority="61" w:unhideWhenUsed="0"/>
-    <w:lsdException w:name="Light Grid" w:semiHidden="0" w:uiPriority="62" w:unhideWhenUsed="0"/>
-    <w:lsdException w:name="Medium Shading 1" w:semiHidden="0" w:uiPriority="63" w:unhideWhenUsed="0"/>
-    <w:lsdException w:name="Medium Shading 2" w:semiHidden="0" w:uiPriority="64" w:unhideWhenUsed="0"/>
-    <w:lsdException w:name="Medium List 1" w:semiHidden="0" w:uiPriority="65" w:unhideWhenUsed="0"/>
-    <w:lsdException w:name="Medium List 2" w:semiHidden="0" w:uiPriority="66" w:unhideWhenUsed="0"/>
-    <w:lsdException w:name="Medium Grid 1" w:semiHidden="0" w:uiPriority="67" w:unhideWhenUsed="0"/>
-    <w:lsdException w:name="Medium Grid 2" w:semiHidden="0" w:uiPriority="68" w:unhideWhenUsed="0"/>
-    <w:lsdException w:name="Medium Grid 3" w:semiHidden="0" w:uiPriority="69" w:unhideWhenUsed="0"/>
-    <w:lsdException w:name="Dark List" w:semiHidden="0" w:uiPriority="70" w:unhideWhenUsed="0"/>
-    <w:lsdException w:name="Colorful Shading" w:semiHidden="0" w:uiPriority="71" w:unhideWhenUsed="0"/>
-    <w:lsdException w:name="Colorful List" w:semiHidden="0" w:uiPriority="72" w:unhideWhenUsed="0"/>
-    <w:lsdException w:name="Colorful Grid" w:semiHidden="0" w:uiPriority="73" w:unhideWhenUsed="0"/>
-    <w:lsdException w:name="Light Shading Accent 1" w:semiHidden="0" w:uiPriority="60" w:unhideWhenUsed="0"/>
-    <w:lsdException w:name="Light List Accent 1" w:semiHidden="0" w:uiPriority="61" w:unhideWhenUsed="0"/>
-    <w:lsdException w:name="Light Grid Accent 1" w:semiHidden="0" w:uiPriority="62" w:unhideWhenUsed="0"/>
-    <w:lsdException w:name="Medium Shading 1 Accent 1" w:semiHidden="0" w:uiPriority="63" w:unhideWhenUsed="0"/>
-    <w:lsdException w:name="Medium Shading 2 Accent 1" w:semiHidden="0" w:uiPriority="64" w:unhideWhenUsed="0"/>
-    <w:lsdException w:name="Medium List 1 Accent 1" w:semiHidden="0" w:uiPriority="65" w:unhideWhenUsed="0"/>
-    <w:lsdException w:name="Revision" w:unhideWhenUsed="0"/>
-    <w:lsdException w:name="List Paragraph" w:semiHidden="0" w:uiPriority="34" w:unhideWhenUsed="0" w:qFormat="1"/>
-    <w:lsdException w:name="Quote" w:semiHidden="0" w:uiPriority="29" w:unhideWhenUsed="0" w:qFormat="1"/>
-    <w:lsdException w:name="Intense Quote" w:semiHidden="0" w:uiPriority="30" w:unhideWhenUsed="0" w:qFormat="1"/>
-    <w:lsdException w:name="Medium List 2 Accent 1" w:semiHidden="0" w:uiPriority="66" w:unhideWhenUsed="0"/>
-    <w:lsdException w:name="Medium Grid 1 Accent 1" w:semiHidden="0" w:uiPriority="67" w:unhideWhenUsed="0"/>
-    <w:lsdException w:name="Medium Grid 2 Accent 1" w:semiHidden="0" w:uiPriority="68" w:unhideWhenUsed="0"/>
-    <w:lsdException w:name="Medium Grid 3 Accent 1" w:semiHidden="0" w:uiPriority="69" w:unhideWhenUsed="0"/>
-    <w:lsdException w:name="Dark List Accent 1" w:semiHidden="0" w:uiPriority="70" w:unhideWhenUsed="0"/>
-    <w:lsdException w:name="Colorful Shading Accent 1" w:semiHidden="0" w:uiPriority="71" w:unhideWhenUsed="0"/>
-    <w:lsdException w:name="Colorful List Accent 1" w:semiHidden="0" w:uiPriority="72" w:unhideWhenUsed="0"/>
-    <w:lsdException w:name="Colorful Grid Accent 1" w:semiHidden="0" w:uiPriority="73" w:unhideWhenUsed="0"/>
-    <w:lsdException w:name="Light Shading Accent 2" w:semiHidden="0" w:uiPriority="60" w:unhideWhenUsed="0"/>
-    <w:lsdException w:name="Light List Accent 2" w:semiHidden="0" w:uiPriority="61" w:unhideWhenUsed="0"/>
-    <w:lsdException w:name="Light Grid Accent 2" w:semiHidden="0" w:uiPriority="62" w:unhideWhenUsed="0"/>
-    <w:lsdException w:name="Medium Shading 1 Accent 2" w:semiHidden="0" w:uiPriority="63" w:unhideWhenUsed="0"/>
-    <w:lsdException w:name="Medium Shading 2 Accent 2" w:semiHidden="0" w:uiPriority="64" w:unhideWhenUsed="0"/>
-    <w:lsdException w:name="Medium List 1 Accent 2" w:semiHidden="0" w:uiPriority="65" w:unhideWhenUsed="0"/>
-    <w:lsdException w:name="Medium List 2 Accent 2" w:semiHidden="0" w:uiPriority="66" w:unhideWhenUsed="0"/>
-    <w:lsdException w:name="Medium Grid 1 Accent 2" w:semiHidden="0" w:uiPriority="67" w:unhideWhenUsed="0"/>
-    <w:lsdException w:name="Medium Grid 2 Accent 2" w:semiHidden="0" w:uiPriority="68" w:unhideWhenUsed="0"/>
-    <w:lsdException w:name="Medium Grid 3 Accent 2" w:semiHidden="0" w:uiPriority="69" w:unhideWhenUsed="0"/>
-    <w:lsdException w:name="Dark List Accent 2" w:semiHidden="0" w:uiPriority="70" w:unhideWhenUsed="0"/>
-    <w:lsdException w:name="Colorful Shading Accent 2" w:semiHidden="0" w:uiPriority="71" w:unhideWhenUsed="0"/>
-    <w:lsdException w:name="Colorful List Accent 2" w:semiHidden="0" w:uiPriority="72" w:unhideWhenUsed="0"/>
-    <w:lsdException w:name="Colorful Grid Accent 2" w:semiHidden="0" w:uiPriority="73" w:unhideWhenUsed="0"/>
-    <w:lsdException w:name="Light Shading Accent 3" w:semiHidden="0" w:uiPriority="60" w:unhideWhenUsed="0"/>
-    <w:lsdException w:name="Light List Accent 3" w:semiHidden="0" w:uiPriority="61" w:unhideWhenUsed="0"/>
-    <w:lsdException w:name="Light Grid Accent 3" w:semiHidden="0" w:uiPriority="62" w:unhideWhenUsed="0"/>
-    <w:lsdException w:name="Medium Shading 1 Accent 3" w:semiHidden="0" w:uiPriority="63" w:unhideWhenUsed="0"/>
-    <w:lsdException w:name="Medium Shading 2 Accent 3" w:semiHidden="0" w:uiPriority="64" w:unhideWhenUsed="0"/>
-    <w:lsdException w:name="Medium List 1 Accent 3" w:semiHidden="0" w:uiPriority="65" w:unhideWhenUsed="0"/>
-    <w:lsdException w:name="Medium List 2 Accent 3" w:semiHidden="0" w:uiPriority="66" w:unhideWhenUsed="0"/>
-    <w:lsdException w:name="Medium Grid 1 Accent 3" w:semiHidden="0" w:uiPriority="67" w:unhideWhenUsed="0"/>
-    <w:lsdException w:name="Medium Grid 2 Accent 3" w:semiHidden="0" w:uiPriority="68" w:unhideWhenUsed="0"/>
-    <w:lsdException w:name="Medium Grid 3 Accent 3" w:semiHidden="0" w:uiPriority="69" w:unhideWhenUsed="0"/>
-    <w:lsdException w:name="Dark List Accent 3" w:semiHidden="0" w:uiPriority="70" w:unhideWhenUsed="0"/>
-    <w:lsdException w:name="Colorful Shading Accent 3" w:semiHidden="0" w:uiPriority="71" w:unhideWhenUsed="0"/>
-    <w:lsdException w:name="Colorful List Accent 3" w:semiHidden="0" w:uiPriority="72" w:unhideWhenUsed="0"/>
-    <w:lsdException w:name="Colorful Grid Accent 3" w:semiHidden="0" w:uiPriority="73" w:unhideWhenUsed="0"/>
-    <w:lsdException w:name="Light Shading Accent 4" w:semiHidden="0" w:uiPriority="60" w:unhideWhenUsed="0"/>
-    <w:lsdException w:name="Light List Accent 4" w:semiHidden="0" w:uiPriority="61" w:unhideWhenUsed="0"/>
-    <w:lsdException w:name="Light Grid Accent 4" w:semiHidden="0" w:uiPriority="62" w:unhideWhenUsed="0"/>
-    <w:lsdException w:name="Medium Shading 1 Accent 4" w:semiHidden="0" w:uiPriority="63" w:unhideWhenUsed="0"/>
-    <w:lsdException w:name="Medium Shading 2 Accent 4" w:semiHidden="0" w:uiPriority="64" w:unhideWhenUsed="0"/>
-    <w:lsdException w:name="Medium List 1 Accent 4" w:semiHidden="0" w:uiPriority="65" w:unhideWhenUsed="0"/>
-    <w:lsdException w:name="Medium List 2 Accent 4" w:semiHidden="0" w:uiPriority="66" w:unhideWhenUsed="0"/>
-    <w:lsdException w:name="Medium Grid 1 Accent 4" w:semiHidden="0" w:uiPriority="67" w:unhideWhenUsed="0"/>
-    <w:lsdException w:name="Medium Grid 2 Accent 4" w:semiHidden="0" w:uiPriority="68" w:unhideWhenUsed="0"/>
-    <w:lsdException w:name="Medium Grid 3 Accent 4" w:semiHidden="0" w:uiPriority="69" w:unhideWhenUsed="0"/>
-    <w:lsdException w:name="Dark List Accent 4" w:semiHidden="0" w:uiPriority="70" w:unhideWhenUsed="0"/>
-    <w:lsdException w:name="Colorful Shading Accent 4" w:semiHidden="0" w:uiPriority="71" w:unhideWhenUsed="0"/>
-    <w:lsdException w:name="Colorful List Accent 4" w:semiHidden="0" w:uiPriority="72" w:unhideWhenUsed="0"/>
-    <w:lsdException w:name="Colorful Grid Accent 4" w:semiHidden="0" w:uiPriority="73" w:unhideWhenUsed="0"/>
-    <w:lsdException w:name="Light Shading Accent 5" w:semiHidden="0" w:uiPriority="60" w:unhideWhenUsed="0"/>
-    <w:lsdException w:name="Light List Accent 5" w:semiHidden="0" w:uiPriority="61" w:unhideWhenUsed="0"/>
-    <w:lsdException w:name="Light Grid Accent 5" w:semiHidden="0" w:uiPriority="62" w:unhideWhenUsed="0"/>
-    <w:lsdException w:name="Medium Shading 1 Accent 5" w:semiHidden="0" w:uiPriority="63" w:unhideWhenUsed="0"/>
-    <w:lsdException w:name="Medium Shading 2 Accent 5" w:semiHidden="0" w:uiPriority="64" w:unhideWhenUsed="0"/>
-    <w:lsdException w:name="Medium List 1 Accent 5" w:semiHidden="0" w:uiPriority="65" w:unhideWhenUsed="0"/>
-    <w:lsdException w:name="Medium List 2 Accent 5" w:semiHidden="0" w:uiPriority="66" w:unhideWhenUsed="0"/>
-    <w:lsdException w:name="Medium Grid 1 Accent 5" w:semiHidden="0" w:uiPriority="67" w:unhideWhenUsed="0"/>
-    <w:lsdException w:name="Medium Grid 2 Accent 5" w:semiHidden="0" w:uiPriority="68" w:unhideWhenUsed="0"/>
-    <w:lsdException w:name="Medium Grid 3 Accent 5" w:semiHidden="0" w:uiPriority="69" w:unhideWhenUsed="0"/>
-    <w:lsdException w:name="Dark List Accent 5" w:semiHidden="0" w:uiPriority="70" w:unhideWhenUsed="0"/>
-    <w:lsdException w:name="Colorful Shading Accent 5" w:semiHidden="0" w:uiPriority="71" w:unhideWhenUsed="0"/>
-    <w:lsdException w:name="Colorful List Accent 5" w:semiHidden="0" w:uiPriority="72" w:unhideWhenUsed="0"/>
-    <w:lsdException w:name="Colorful Grid Accent 5" w:semiHidden="0" w:uiPriority="73" w:unhideWhenUsed="0"/>
-    <w:lsdException w:name="Light Shading Accent 6" w:semiHidden="0" w:uiPriority="60" w:unhideWhenUsed="0"/>
-    <w:lsdException w:name="Light List Accent 6" w:semiHidden="0" w:uiPriority="61" w:unhideWhenUsed="0"/>
-    <w:lsdException w:name="Light Grid Accent 6" w:semiHidden="0" w:uiPriority="62" w:unhideWhenUsed="0"/>
-    <w:lsdException w:name="Medium Shading 1 Accent 6" w:semiHidden="0" w:uiPriority="63" w:unhideWhenUsed="0"/>
-    <w:lsdException w:name="Medium Shading 2 Accent 6" w:semiHidden="0" w:uiPriority="64" w:unhideWhenUsed="0"/>
-    <w:lsdException w:name="Medium List 1 Accent 6" w:semiHidden="0" w:uiPriority="65" w:unhideWhenUsed="0"/>
-    <w:lsdException w:name="Medium List 2 Accent 6" w:semiHidden="0" w:uiPriority="66" w:unhideWhenUsed="0"/>
-    <w:lsdException w:name="Medium Grid 1 Accent 6" w:semiHidden="0" w:uiPriority="67" w:unhideWhenUsed="0"/>
-    <w:lsdException w:name="Medium Grid 2 Accent 6" w:semiHidden="0" w:uiPriority="68" w:unhideWhenUsed="0"/>
-    <w:lsdException w:name="Medium Grid 3 Accent 6" w:semiHidden="0" w:uiPriority="69" w:unhideWhenUsed="0"/>
-    <w:lsdException w:name="Dark List Accent 6" w:semiHidden="0" w:uiPriority="70" w:unhideWhenUsed="0"/>
-    <w:lsdException w:name="Colorful Shading Accent 6" w:semiHidden="0" w:uiPriority="71" w:unhideWhenUsed="0"/>
-    <w:lsdException w:name="Colorful List Accent 6" w:semiHidden="0" w:uiPriority="72" w:unhideWhenUsed="0"/>
-    <w:lsdException w:name="Colorful Grid Accent 6" w:semiHidden="0" w:uiPriority="73" w:unhideWhenUsed="0"/>
-    <w:lsdException w:name="Subtle Emphasis" w:semiHidden="0" w:uiPriority="19" w:unhideWhenUsed="0" w:qFormat="1"/>
-    <w:lsdException w:name="Intense Emphasis" w:semiHidden="0" w:uiPriority="21" w:unhideWhenUsed="0" w:qFormat="1"/>
-    <w:lsdException w:name="Subtle Reference" w:semiHidden="0" w:uiPriority="31" w:unhideWhenUsed="0" w:qFormat="1"/>
-    <w:lsdException w:name="Intense Reference" w:semiHidden="0" w:uiPriority="32" w:unhideWhenUsed="0" w:qFormat="1"/>
-    <w:lsdException w:name="Book Title" w:semiHidden="0" w:uiPriority="33" w:unhideWhenUsed="0" w:qFormat="1"/>
-    <w:lsdException w:name="Bibliography" w:uiPriority="37"/>
-    <w:lsdException w:name="TOC Heading" w:uiPriority="39" w:qFormat="1"/>
-  </w:latentStyles>
-  <w:style w:type="paragraph" w:default="1" w:styleId="a">
-    <w:name w:val="Normal"/>
-    <w:qFormat/>
-    <w:pPr>
-      <w:widowControl w:val="0"/>
-      <w:jc w:val="both"/>
-    </w:pPr>
-  </w:style>
-  <w:style w:type="paragraph" w:styleId="1">
-    <w:name w:val="heading 1"/>
-    <w:basedOn w:val="a"/>
-    <w:next w:val="a"/>
-    <w:link w:val="1Char"/>
-    <w:uiPriority w:val="9"/>
-    <w:qFormat/>
-    <w:rsid w:val="001418A5"/>
-    <w:pPr>
-      <w:keepNext/>
-      <w:keepLines/>
-      <w:spacing w:before="340" w:after="330" w:line="578" w:lineRule="auto"/>
-      <w:outlineLvl w:val="0"/>
-    </w:pPr>
-    <w:rPr>
-      <w:b/>
-      <w:bCs/>
-      <w:kern w:val="44"/>
-      <w:sz w:val="44"/>
-      <w:szCs w:val="44"/>
-    </w:rPr>
-  </w:style>
-  <w:style w:type="character" w:default="1" w:styleId="a0">
-    <w:name w:val="Default Paragraph Font"/>
-    <w:uiPriority w:val="1"/>
-    <w:semiHidden/>
-    <w:unhideWhenUsed/>
-  </w:style>
-  <w:style w:type="table" w:default="1" w:styleId="a1">
-    <w:name w:val="Normal Table"/>
-    <w:uiPriority w:val="99"/>
-    <w:semiHidden/>
-    <w:unhideWhenUsed/>
-    <w:tblPr>
-      <w:tblInd w:w="0" w:type="dxa"/>
-      <w:tblCellMar>
-        <w:top w:w="0" w:type="dxa"/>
-        <w:left w:w="108" w:type="dxa"/>
-        <w:bottom w:w="0" w:type="dxa"/>
-        <w:right w:w="108" w:type="dxa"/>
-      </w:tblCellMar>
-    </w:tblPr>
-  </w:style>
-  <w:style w:type="numbering" w:default="1" w:styleId="a2">
-    <w:name w:val="No List"/>
-    <w:uiPriority w:val="99"/>
-    <w:semiHidden/>
-    <w:unhideWhenUsed/>
-  </w:style>
-  <w:style w:type="paragraph" w:styleId="a3">
-    <w:name w:val="List Paragraph"/>
-    <w:basedOn w:val="a"/>
-    <w:uiPriority w:val="34"/>
-    <w:qFormat/>
-    <w:rsid w:val="001668A6"/>
-    <w:pPr>
-      <w:ind w:firstLineChars="200" w:firstLine="420"/>
-    </w:pPr>
-  </w:style>
-  <w:style w:type="character" w:customStyle="1" w:styleId="1Char">
-    <w:name w:val="标题 1 Char"/>
-    <w:basedOn w:val="a0"/>
-    <w:link w:val="1"/>
-    <w:uiPriority w:val="9"/>
-    <w:rsid w:val="001418A5"/>
-    <w:rPr>
-      <w:b/>
-      <w:bCs/>
-      <w:kern w:val="44"/>
-      <w:sz w:val="44"/>
-      <w:szCs w:val="44"/>
-    </w:rPr>
-  </w:style>
-  <w:style w:type="paragraph" w:styleId="HTML">
-    <w:name w:val="HTML Preformatted"/>
-    <w:basedOn w:val="a"/>
-    <w:link w:val="HTMLChar"/>
-    <w:uiPriority w:val="99"/>
-    <w:semiHidden/>
-    <w:unhideWhenUsed/>
-    <w:rsid w:val="00BA5CA9"/>
-    <w:pPr>
-      <w:widowControl/>
-      <w:tabs>
-        <w:tab w:val="left" w:pos="916"/>
-        <w:tab w:val="left" w:pos="1832"/>
-        <w:tab w:val="left" w:pos="2748"/>
-        <w:tab w:val="left" w:pos="3664"/>
-        <w:tab w:val="left" w:pos="4580"/>
-        <w:tab w:val="left" w:pos="5496"/>
-        <w:tab w:val="left" w:pos="6412"/>
-        <w:tab w:val="left" w:pos="7328"/>
-        <w:tab w:val="left" w:pos="8244"/>
-        <w:tab w:val="left" w:pos="9160"/>
-        <w:tab w:val="left" w:pos="10076"/>
-        <w:tab w:val="left" w:pos="10992"/>
-        <w:tab w:val="left" w:pos="11908"/>
-        <w:tab w:val="left" w:pos="12824"/>
-        <w:tab w:val="left" w:pos="13740"/>
-        <w:tab w:val="left" w:pos="14656"/>
-      </w:tabs>
-      <w:jc w:val="left"/>
-    </w:pPr>
-    <w:rPr>
-      <w:rFonts w:ascii="宋体" w:eastAsia="宋体" w:hAnsi="宋体" w:cs="宋体"/>
-      <w:kern w:val="0"/>
-      <w:sz w:val="24"/>
-      <w:szCs w:val="24"/>
-    </w:rPr>
-  </w:style>
-  <w:style w:type="character" w:customStyle="1" w:styleId="HTMLChar">
-    <w:name w:val="HTML 预设格式 Char"/>
-    <w:basedOn w:val="a0"/>
-    <w:link w:val="HTML"/>
-    <w:uiPriority w:val="99"/>
-    <w:semiHidden/>
-    <w:rsid w:val="00BA5CA9"/>
-    <w:rPr>
-      <w:rFonts w:ascii="宋体" w:eastAsia="宋体" w:hAnsi="宋体" w:cs="宋体"/>
-      <w:kern w:val="0"/>
-      <w:sz w:val="24"/>
-      <w:szCs w:val="24"/>
-    </w:rPr>
-  </w:style>
-  <w:style w:type="paragraph" w:styleId="a4">
-    <w:name w:val="Balloon Text"/>
-    <w:basedOn w:val="a"/>
-    <w:link w:val="Char"/>
-    <w:uiPriority w:val="99"/>
-    <w:semiHidden/>
-    <w:unhideWhenUsed/>
-    <w:rsid w:val="00C1490A"/>
-    <w:rPr>
-      <w:sz w:val="18"/>
-      <w:szCs w:val="18"/>
-    </w:rPr>
-  </w:style>
-  <w:style w:type="character" w:customStyle="1" w:styleId="Char">
-    <w:name w:val="批注框文本 Char"/>
-    <w:basedOn w:val="a0"/>
-    <w:link w:val="a4"/>
-    <w:uiPriority w:val="99"/>
-    <w:semiHidden/>
-    <w:rsid w:val="00C1490A"/>
-    <w:rPr>
-      <w:sz w:val="18"/>
-      <w:szCs w:val="18"/>
-    </w:rPr>
-  </w:style>
-  <w:style w:type="paragraph" w:styleId="a5">
+  <w:style w:type="paragraph" w:styleId="a6">
     <w:name w:val="caption"/>
     <w:basedOn w:val="a"/>
     <w:next w:val="a"/>
@@ -6843,7 +6230,7 @@
 </file>
 
 <file path=customXml/itemProps1.xml><?xml version="1.0" encoding="utf-8"?>
-<ds:datastoreItem xmlns:ds="http://schemas.openxmlformats.org/officeDocument/2006/customXml" ds:itemID="{7779327B-655B-4ABA-9810-0A7CAF85DE01}">
+<ds:datastoreItem xmlns:ds="http://schemas.openxmlformats.org/officeDocument/2006/customXml" ds:itemID="{8F2E277A-5796-4D24-920B-2501F799E62D}">
   <ds:schemaRefs>
     <ds:schemaRef ds:uri="http://schemas.openxmlformats.org/officeDocument/2006/bibliography"/>
   </ds:schemaRefs>

</xml_diff>